<commit_message>
Escenarios de casos de uso
</commit_message>
<xml_diff>
--- a/CasosUso.docx
+++ b/CasosUso.docx
@@ -4263,7 +4263,7 @@
                 <w:rFonts w:ascii="Times New Roman" w:hAnsi="Times New Roman" w:cs="Times New Roman"/>
                 <w:lang w:val="es-ES"/>
               </w:rPr>
-              <w:t>Pendiente.</w:t>
+              <w:t>El usuario ingresa su matrícula o respuesta de seguridad incorrectamente.</w:t>
             </w:r>
             <w:r>
               <w:rPr>
@@ -4357,7 +4357,7 @@
                 <w:rFonts w:ascii="Times New Roman" w:hAnsi="Times New Roman" w:cs="Times New Roman"/>
                 <w:lang w:val="es-ES"/>
               </w:rPr>
-              <w:t xml:space="preserve">Pendiente. </w:t>
+              <w:t>El sistema le dará un aviso de “Matrícula o respuesta de seguridad incorrecta, por favor intente de nuevo”.</w:t>
             </w:r>
           </w:p>
         </w:tc>
@@ -4435,22 +4435,6 @@
         </w:tc>
       </w:tr>
     </w:tbl>
-    <w:p>
-      <w:pPr>
-        <w:rPr>
-          <w:rFonts w:ascii="Times New Roman" w:hAnsi="Times New Roman" w:cs="Times New Roman"/>
-          <w:lang w:val="es-ES"/>
-        </w:rPr>
-      </w:pPr>
-    </w:p>
-    <w:p>
-      <w:pPr>
-        <w:rPr>
-          <w:rFonts w:ascii="Times New Roman" w:hAnsi="Times New Roman" w:cs="Times New Roman"/>
-          <w:lang w:val="es-ES"/>
-        </w:rPr>
-      </w:pPr>
-    </w:p>
     <w:p>
       <w:pPr>
         <w:rPr>
@@ -6196,7 +6180,16 @@
                 <w:bCs/>
                 <w:lang w:val="es-ES"/>
               </w:rPr>
-              <w:t>RF 2</w:t>
+              <w:t xml:space="preserve">RF </w:t>
+            </w:r>
+            <w:r>
+              <w:rPr>
+                <w:rFonts w:ascii="Times New Roman" w:hAnsi="Times New Roman" w:cs="Times New Roman"/>
+                <w:b/>
+                <w:bCs/>
+                <w:lang w:val="es-ES"/>
+              </w:rPr>
+              <w:t>3</w:t>
             </w:r>
           </w:p>
         </w:tc>
@@ -8350,7 +8343,25 @@
                 <w:bCs/>
                 <w:lang w:val="es-ES"/>
               </w:rPr>
-              <w:t xml:space="preserve">RF 3 </w:t>
+              <w:t xml:space="preserve">RF </w:t>
+            </w:r>
+            <w:r>
+              <w:rPr>
+                <w:rFonts w:ascii="Times New Roman" w:hAnsi="Times New Roman" w:cs="Times New Roman"/>
+                <w:b/>
+                <w:bCs/>
+                <w:lang w:val="es-ES"/>
+              </w:rPr>
+              <w:t>4</w:t>
+            </w:r>
+            <w:r>
+              <w:rPr>
+                <w:rFonts w:ascii="Times New Roman" w:hAnsi="Times New Roman" w:cs="Times New Roman"/>
+                <w:b/>
+                <w:bCs/>
+                <w:lang w:val="es-ES"/>
+              </w:rPr>
+              <w:t xml:space="preserve"> </w:t>
             </w:r>
           </w:p>
         </w:tc>
@@ -10214,7 +10225,16 @@
                 <w:bCs/>
                 <w:lang w:val="es-ES"/>
               </w:rPr>
-              <w:t xml:space="preserve">RF 5 </w:t>
+              <w:t xml:space="preserve">RF </w:t>
+            </w:r>
+            <w:r>
+              <w:rPr>
+                <w:rFonts w:ascii="Times New Roman" w:hAnsi="Times New Roman" w:cs="Times New Roman"/>
+                <w:b/>
+                <w:bCs/>
+                <w:lang w:val="es-ES"/>
+              </w:rPr>
+              <w:t>6</w:t>
             </w:r>
           </w:p>
         </w:tc>
@@ -12469,7 +12489,7 @@
                 <w:bCs/>
                 <w:lang w:val="es-ES"/>
               </w:rPr>
-              <w:t>4</w:t>
+              <w:t>5</w:t>
             </w:r>
           </w:p>
         </w:tc>
@@ -14032,22 +14052,6 @@
         </w:tc>
       </w:tr>
     </w:tbl>
-    <w:p>
-      <w:pPr>
-        <w:rPr>
-          <w:rFonts w:ascii="Times New Roman" w:hAnsi="Times New Roman" w:cs="Times New Roman"/>
-          <w:lang w:val="es-ES"/>
-        </w:rPr>
-      </w:pPr>
-    </w:p>
-    <w:p>
-      <w:pPr>
-        <w:rPr>
-          <w:rFonts w:ascii="Times New Roman" w:hAnsi="Times New Roman" w:cs="Times New Roman"/>
-          <w:lang w:val="es-ES"/>
-        </w:rPr>
-      </w:pPr>
-    </w:p>
     <w:p>
       <w:pPr>
         <w:rPr>
@@ -14329,6 +14333,7 @@
                 <w:bCs/>
                 <w:lang w:val="es-ES"/>
               </w:rPr>
+              <w:lastRenderedPageBreak/>
               <w:t>Casos de uso.</w:t>
             </w:r>
           </w:p>
@@ -14370,7 +14375,25 @@
                 <w:bCs/>
                 <w:lang w:val="es-ES"/>
               </w:rPr>
-              <w:t>RF 4.2</w:t>
+              <w:t xml:space="preserve">RF </w:t>
+            </w:r>
+            <w:r>
+              <w:rPr>
+                <w:rFonts w:ascii="Times New Roman" w:hAnsi="Times New Roman" w:cs="Times New Roman"/>
+                <w:b/>
+                <w:bCs/>
+                <w:lang w:val="es-ES"/>
+              </w:rPr>
+              <w:t>5</w:t>
+            </w:r>
+            <w:r>
+              <w:rPr>
+                <w:rFonts w:ascii="Times New Roman" w:hAnsi="Times New Roman" w:cs="Times New Roman"/>
+                <w:b/>
+                <w:bCs/>
+                <w:lang w:val="es-ES"/>
+              </w:rPr>
+              <w:t>.2</w:t>
             </w:r>
           </w:p>
         </w:tc>
@@ -15865,6 +15888,16 @@
               </w:rPr>
             </w:pPr>
           </w:p>
+          <w:p>
+            <w:pPr>
+              <w:rPr>
+                <w:rFonts w:ascii="Times New Roman" w:hAnsi="Times New Roman" w:cs="Times New Roman"/>
+                <w:b/>
+                <w:bCs/>
+                <w:lang w:val="es-ES"/>
+              </w:rPr>
+            </w:pPr>
+          </w:p>
         </w:tc>
       </w:tr>
       <w:tr>
@@ -15944,7 +15977,25 @@
                 <w:bCs/>
                 <w:lang w:val="es-ES"/>
               </w:rPr>
-              <w:t>RF 4.1</w:t>
+              <w:t xml:space="preserve">RF </w:t>
+            </w:r>
+            <w:r>
+              <w:rPr>
+                <w:rFonts w:ascii="Times New Roman" w:hAnsi="Times New Roman" w:cs="Times New Roman"/>
+                <w:b/>
+                <w:bCs/>
+                <w:lang w:val="es-ES"/>
+              </w:rPr>
+              <w:t>5</w:t>
+            </w:r>
+            <w:r>
+              <w:rPr>
+                <w:rFonts w:ascii="Times New Roman" w:hAnsi="Times New Roman" w:cs="Times New Roman"/>
+                <w:b/>
+                <w:bCs/>
+                <w:lang w:val="es-ES"/>
+              </w:rPr>
+              <w:t>.1</w:t>
             </w:r>
           </w:p>
         </w:tc>
@@ -17512,7 +17563,7 @@
                 <w:bCs/>
                 <w:lang w:val="es-ES"/>
               </w:rPr>
-              <w:t xml:space="preserve">6 </w:t>
+              <w:t>7</w:t>
             </w:r>
           </w:p>
         </w:tc>
@@ -19088,7 +19139,25 @@
                 <w:bCs/>
                 <w:lang w:val="es-ES"/>
               </w:rPr>
-              <w:t>RF 6.2</w:t>
+              <w:t xml:space="preserve">RF </w:t>
+            </w:r>
+            <w:r>
+              <w:rPr>
+                <w:rFonts w:ascii="Times New Roman" w:hAnsi="Times New Roman" w:cs="Times New Roman"/>
+                <w:b/>
+                <w:bCs/>
+                <w:lang w:val="es-ES"/>
+              </w:rPr>
+              <w:t>7</w:t>
+            </w:r>
+            <w:r>
+              <w:rPr>
+                <w:rFonts w:ascii="Times New Roman" w:hAnsi="Times New Roman" w:cs="Times New Roman"/>
+                <w:b/>
+                <w:bCs/>
+                <w:lang w:val="es-ES"/>
+              </w:rPr>
+              <w:t>.2</w:t>
             </w:r>
           </w:p>
         </w:tc>
@@ -20533,7 +20602,16 @@
                 <w:bCs/>
                 <w:lang w:val="es-ES"/>
               </w:rPr>
-              <w:t>6.1</w:t>
+              <w:t>7</w:t>
+            </w:r>
+            <w:r>
+              <w:rPr>
+                <w:rFonts w:ascii="Times New Roman" w:hAnsi="Times New Roman" w:cs="Times New Roman"/>
+                <w:b/>
+                <w:bCs/>
+                <w:lang w:val="es-ES"/>
+              </w:rPr>
+              <w:t>.1</w:t>
             </w:r>
           </w:p>
         </w:tc>
@@ -22294,7 +22372,7 @@
                 <w:bCs/>
                 <w:lang w:val="es-ES"/>
               </w:rPr>
-              <w:t>8</w:t>
+              <w:t>10</w:t>
             </w:r>
           </w:p>
         </w:tc>
@@ -23771,7 +23849,16 @@
                 <w:bCs/>
                 <w:lang w:val="es-ES"/>
               </w:rPr>
-              <w:t>RF 9</w:t>
+              <w:t>RF</w:t>
+            </w:r>
+            <w:r>
+              <w:rPr>
+                <w:rFonts w:ascii="Times New Roman" w:hAnsi="Times New Roman" w:cs="Times New Roman"/>
+                <w:b/>
+                <w:bCs/>
+                <w:lang w:val="es-ES"/>
+              </w:rPr>
+              <w:t xml:space="preserve"> 11</w:t>
             </w:r>
           </w:p>
         </w:tc>
@@ -25204,16 +25291,25 @@
                 <w:bCs/>
                 <w:lang w:val="es-ES"/>
               </w:rPr>
-              <w:t xml:space="preserve">RF </w:t>
-            </w:r>
-            <w:r>
-              <w:rPr>
-                <w:rFonts w:ascii="Times New Roman" w:hAnsi="Times New Roman" w:cs="Times New Roman"/>
-                <w:b/>
-                <w:bCs/>
-                <w:lang w:val="es-ES"/>
-              </w:rPr>
-              <w:t>9.1</w:t>
+              <w:t>RF</w:t>
+            </w:r>
+            <w:r>
+              <w:rPr>
+                <w:rFonts w:ascii="Times New Roman" w:hAnsi="Times New Roman" w:cs="Times New Roman"/>
+                <w:b/>
+                <w:bCs/>
+                <w:lang w:val="es-ES"/>
+              </w:rPr>
+              <w:t xml:space="preserve"> 11</w:t>
+            </w:r>
+            <w:r>
+              <w:rPr>
+                <w:rFonts w:ascii="Times New Roman" w:hAnsi="Times New Roman" w:cs="Times New Roman"/>
+                <w:b/>
+                <w:bCs/>
+                <w:lang w:val="es-ES"/>
+              </w:rPr>
+              <w:t>.1</w:t>
             </w:r>
           </w:p>
         </w:tc>
@@ -26623,7 +26719,25 @@
                 <w:bCs/>
                 <w:lang w:val="es-ES"/>
               </w:rPr>
-              <w:t xml:space="preserve">RF 9.2 </w:t>
+              <w:t xml:space="preserve">RF </w:t>
+            </w:r>
+            <w:r>
+              <w:rPr>
+                <w:rFonts w:ascii="Times New Roman" w:hAnsi="Times New Roman" w:cs="Times New Roman"/>
+                <w:b/>
+                <w:bCs/>
+                <w:lang w:val="es-ES"/>
+              </w:rPr>
+              <w:t>11</w:t>
+            </w:r>
+            <w:r>
+              <w:rPr>
+                <w:rFonts w:ascii="Times New Roman" w:hAnsi="Times New Roman" w:cs="Times New Roman"/>
+                <w:b/>
+                <w:bCs/>
+                <w:lang w:val="es-ES"/>
+              </w:rPr>
+              <w:t xml:space="preserve">.2 </w:t>
             </w:r>
           </w:p>
         </w:tc>
@@ -28083,7 +28197,16 @@
                 <w:bCs/>
                 <w:lang w:val="es-ES"/>
               </w:rPr>
-              <w:t>RF 7</w:t>
+              <w:t xml:space="preserve">RF </w:t>
+            </w:r>
+            <w:r>
+              <w:rPr>
+                <w:rFonts w:ascii="Times New Roman" w:hAnsi="Times New Roman" w:cs="Times New Roman"/>
+                <w:b/>
+                <w:bCs/>
+                <w:lang w:val="es-ES"/>
+              </w:rPr>
+              <w:t>8</w:t>
             </w:r>
           </w:p>
         </w:tc>
@@ -29641,7 +29764,25 @@
                 <w:bCs/>
                 <w:lang w:val="es-ES"/>
               </w:rPr>
-              <w:t>RF 7.1</w:t>
+              <w:t xml:space="preserve">RF </w:t>
+            </w:r>
+            <w:r>
+              <w:rPr>
+                <w:rFonts w:ascii="Times New Roman" w:hAnsi="Times New Roman" w:cs="Times New Roman"/>
+                <w:b/>
+                <w:bCs/>
+                <w:lang w:val="es-ES"/>
+              </w:rPr>
+              <w:t>8</w:t>
+            </w:r>
+            <w:r>
+              <w:rPr>
+                <w:rFonts w:ascii="Times New Roman" w:hAnsi="Times New Roman" w:cs="Times New Roman"/>
+                <w:b/>
+                <w:bCs/>
+                <w:lang w:val="es-ES"/>
+              </w:rPr>
+              <w:t>.1</w:t>
             </w:r>
           </w:p>
         </w:tc>
@@ -31967,7 +32108,25 @@
                 <w:bCs/>
                 <w:lang w:val="es-ES"/>
               </w:rPr>
-              <w:t>RF 7.3</w:t>
+              <w:t xml:space="preserve">RF </w:t>
+            </w:r>
+            <w:r>
+              <w:rPr>
+                <w:rFonts w:ascii="Times New Roman" w:hAnsi="Times New Roman" w:cs="Times New Roman"/>
+                <w:b/>
+                <w:bCs/>
+                <w:lang w:val="es-ES"/>
+              </w:rPr>
+              <w:t>8</w:t>
+            </w:r>
+            <w:r>
+              <w:rPr>
+                <w:rFonts w:ascii="Times New Roman" w:hAnsi="Times New Roman" w:cs="Times New Roman"/>
+                <w:b/>
+                <w:bCs/>
+                <w:lang w:val="es-ES"/>
+              </w:rPr>
+              <w:t>.3</w:t>
             </w:r>
           </w:p>
         </w:tc>
@@ -33524,7 +33683,25 @@
                 <w:bCs/>
                 <w:lang w:val="es-ES"/>
               </w:rPr>
-              <w:t>RF 7.2</w:t>
+              <w:t xml:space="preserve">RF </w:t>
+            </w:r>
+            <w:r>
+              <w:rPr>
+                <w:rFonts w:ascii="Times New Roman" w:hAnsi="Times New Roman" w:cs="Times New Roman"/>
+                <w:b/>
+                <w:bCs/>
+                <w:lang w:val="es-ES"/>
+              </w:rPr>
+              <w:t>8</w:t>
+            </w:r>
+            <w:r>
+              <w:rPr>
+                <w:rFonts w:ascii="Times New Roman" w:hAnsi="Times New Roman" w:cs="Times New Roman"/>
+                <w:b/>
+                <w:bCs/>
+                <w:lang w:val="es-ES"/>
+              </w:rPr>
+              <w:t>.2</w:t>
             </w:r>
           </w:p>
         </w:tc>
@@ -35227,7 +35404,7 @@
                 <w:bCs/>
                 <w:lang w:val="es-ES"/>
               </w:rPr>
-              <w:t>8</w:t>
+              <w:t>9</w:t>
             </w:r>
           </w:p>
         </w:tc>
@@ -35255,35 +35432,7 @@
                 <w:rFonts w:ascii="Times New Roman" w:hAnsi="Times New Roman" w:cs="Times New Roman"/>
                 <w:lang w:val="es-ES"/>
               </w:rPr>
-              <w:t>02</w:t>
-            </w:r>
-            <w:r>
-              <w:rPr>
-                <w:rFonts w:ascii="Times New Roman" w:hAnsi="Times New Roman" w:cs="Times New Roman"/>
-                <w:lang w:val="es-ES"/>
-              </w:rPr>
-              <w:t>1</w:t>
-            </w:r>
-            <w:r>
-              <w:rPr>
-                <w:rFonts w:ascii="Times New Roman" w:hAnsi="Times New Roman" w:cs="Times New Roman"/>
-                <w:lang w:val="es-ES"/>
-              </w:rPr>
-              <w:t xml:space="preserve"> &lt;</w:t>
-            </w:r>
-            <w:r>
-              <w:rPr>
-                <w:rFonts w:ascii="Times New Roman" w:hAnsi="Times New Roman" w:cs="Times New Roman"/>
-                <w:lang w:val="es-ES"/>
-              </w:rPr>
-              <w:t>Administrador</w:t>
-            </w:r>
-            <w:r>
-              <w:rPr>
-                <w:rFonts w:ascii="Times New Roman" w:hAnsi="Times New Roman" w:cs="Times New Roman"/>
-                <w:lang w:val="es-ES"/>
-              </w:rPr>
-              <w:t xml:space="preserve"> - Seguridad&gt; </w:t>
+              <w:t xml:space="preserve">021 &lt;Administrador - Seguridad&gt; </w:t>
             </w:r>
           </w:p>
         </w:tc>
@@ -36604,7 +36753,16 @@
                 <w:bCs/>
                 <w:lang w:val="es-ES"/>
               </w:rPr>
-              <w:t>8.1</w:t>
+              <w:t>9</w:t>
+            </w:r>
+            <w:r>
+              <w:rPr>
+                <w:rFonts w:ascii="Times New Roman" w:hAnsi="Times New Roman" w:cs="Times New Roman"/>
+                <w:b/>
+                <w:bCs/>
+                <w:lang w:val="es-ES"/>
+              </w:rPr>
+              <w:t>.1</w:t>
             </w:r>
           </w:p>
         </w:tc>
@@ -36632,35 +36790,7 @@
                 <w:rFonts w:ascii="Times New Roman" w:hAnsi="Times New Roman" w:cs="Times New Roman"/>
                 <w:lang w:val="es-ES"/>
               </w:rPr>
-              <w:t>02</w:t>
-            </w:r>
-            <w:r>
-              <w:rPr>
-                <w:rFonts w:ascii="Times New Roman" w:hAnsi="Times New Roman" w:cs="Times New Roman"/>
-                <w:lang w:val="es-ES"/>
-              </w:rPr>
-              <w:t>2</w:t>
-            </w:r>
-            <w:r>
-              <w:rPr>
-                <w:rFonts w:ascii="Times New Roman" w:hAnsi="Times New Roman" w:cs="Times New Roman"/>
-                <w:lang w:val="es-ES"/>
-              </w:rPr>
-              <w:t xml:space="preserve"> &lt;</w:t>
-            </w:r>
-            <w:r>
-              <w:rPr>
-                <w:rFonts w:ascii="Times New Roman" w:hAnsi="Times New Roman" w:cs="Times New Roman"/>
-                <w:lang w:val="es-ES"/>
-              </w:rPr>
-              <w:t>Administrador -</w:t>
-            </w:r>
-            <w:r>
-              <w:rPr>
-                <w:rFonts w:ascii="Times New Roman" w:hAnsi="Times New Roman" w:cs="Times New Roman"/>
-                <w:lang w:val="es-ES"/>
-              </w:rPr>
-              <w:t xml:space="preserve"> Seguridad – Modificar contraseña&gt; </w:t>
+              <w:t xml:space="preserve">022 &lt;Administrador - Seguridad – Modificar contraseña&gt; </w:t>
             </w:r>
           </w:p>
         </w:tc>
@@ -36979,19 +37109,7 @@
               <w:rPr>
                 <w:rFonts w:ascii="Times New Roman" w:hAnsi="Times New Roman" w:cs="Times New Roman"/>
               </w:rPr>
-              <w:t xml:space="preserve">El usuario entra al sistema tras haber ingresado correctamente, y se identifica como </w:t>
-            </w:r>
-            <w:r>
-              <w:rPr>
-                <w:rFonts w:ascii="Times New Roman" w:hAnsi="Times New Roman" w:cs="Times New Roman"/>
-              </w:rPr>
-              <w:t>administrador</w:t>
-            </w:r>
-            <w:r>
-              <w:rPr>
-                <w:rFonts w:ascii="Times New Roman" w:hAnsi="Times New Roman" w:cs="Times New Roman"/>
-              </w:rPr>
-              <w:t xml:space="preserve">. </w:t>
+              <w:t xml:space="preserve">El usuario entra al sistema tras haber ingresado correctamente, y se identifica como administrador. </w:t>
             </w:r>
           </w:p>
         </w:tc>
@@ -37276,19 +37394,7 @@
               <w:rPr>
                 <w:rFonts w:ascii="Times New Roman" w:hAnsi="Times New Roman" w:cs="Times New Roman"/>
               </w:rPr>
-              <w:t xml:space="preserve">El </w:t>
-            </w:r>
-            <w:r>
-              <w:rPr>
-                <w:rFonts w:ascii="Times New Roman" w:hAnsi="Times New Roman" w:cs="Times New Roman"/>
-              </w:rPr>
-              <w:t>administrador</w:t>
-            </w:r>
-            <w:r>
-              <w:rPr>
-                <w:rFonts w:ascii="Times New Roman" w:hAnsi="Times New Roman" w:cs="Times New Roman"/>
-              </w:rPr>
-              <w:t xml:space="preserve"> debe ingresar la contraseña actual.</w:t>
+              <w:t>El administrador debe ingresar la contraseña actual.</w:t>
             </w:r>
           </w:p>
         </w:tc>
@@ -37381,13 +37487,7 @@
               <w:rPr>
                 <w:rFonts w:ascii="Times New Roman" w:hAnsi="Times New Roman" w:cs="Times New Roman"/>
               </w:rPr>
-              <w:t>administrador</w:t>
-            </w:r>
-            <w:r>
-              <w:rPr>
-                <w:rFonts w:ascii="Times New Roman" w:hAnsi="Times New Roman" w:cs="Times New Roman"/>
-              </w:rPr>
-              <w:t xml:space="preserve"> debe ingresa la contraseña nueva.  </w:t>
+              <w:t xml:space="preserve">administrador debe ingresa la contraseña nueva.  </w:t>
             </w:r>
           </w:p>
         </w:tc>
@@ -37452,19 +37552,7 @@
               <w:rPr>
                 <w:rFonts w:ascii="Times New Roman" w:hAnsi="Times New Roman" w:cs="Times New Roman"/>
               </w:rPr>
-              <w:t xml:space="preserve">El </w:t>
-            </w:r>
-            <w:r>
-              <w:rPr>
-                <w:rFonts w:ascii="Times New Roman" w:hAnsi="Times New Roman" w:cs="Times New Roman"/>
-              </w:rPr>
-              <w:t>administrador</w:t>
-            </w:r>
-            <w:r>
-              <w:rPr>
-                <w:rFonts w:ascii="Times New Roman" w:hAnsi="Times New Roman" w:cs="Times New Roman"/>
-              </w:rPr>
-              <w:t xml:space="preserve"> selecciona confirmar.</w:t>
+              <w:t>El administrador selecciona confirmar.</w:t>
             </w:r>
           </w:p>
         </w:tc>
@@ -37629,19 +37717,7 @@
               <w:rPr>
                 <w:rFonts w:ascii="Times New Roman" w:hAnsi="Times New Roman" w:cs="Times New Roman"/>
               </w:rPr>
-              <w:t xml:space="preserve">El </w:t>
-            </w:r>
-            <w:r>
-              <w:rPr>
-                <w:rFonts w:ascii="Times New Roman" w:hAnsi="Times New Roman" w:cs="Times New Roman"/>
-              </w:rPr>
-              <w:t>administrador</w:t>
-            </w:r>
-            <w:r>
-              <w:rPr>
-                <w:rFonts w:ascii="Times New Roman" w:hAnsi="Times New Roman" w:cs="Times New Roman"/>
-              </w:rPr>
-              <w:t xml:space="preserve"> ha modificado su contraseña. El sistema actualiza los cambios realizados por el empleado. </w:t>
+              <w:t xml:space="preserve">El administrador ha modificado su contraseña. El sistema actualiza los cambios realizados por el empleado. </w:t>
             </w:r>
           </w:p>
         </w:tc>
@@ -38038,7 +38114,7 @@
                 <w:bCs/>
                 <w:lang w:val="es-ES"/>
               </w:rPr>
-              <w:t>8</w:t>
+              <w:t>9</w:t>
             </w:r>
             <w:r>
               <w:rPr>
@@ -38075,35 +38151,7 @@
                 <w:rFonts w:ascii="Times New Roman" w:hAnsi="Times New Roman" w:cs="Times New Roman"/>
                 <w:lang w:val="es-ES"/>
               </w:rPr>
-              <w:t>02</w:t>
-            </w:r>
-            <w:r>
-              <w:rPr>
-                <w:rFonts w:ascii="Times New Roman" w:hAnsi="Times New Roman" w:cs="Times New Roman"/>
-                <w:lang w:val="es-ES"/>
-              </w:rPr>
-              <w:t>3</w:t>
-            </w:r>
-            <w:r>
-              <w:rPr>
-                <w:rFonts w:ascii="Times New Roman" w:hAnsi="Times New Roman" w:cs="Times New Roman"/>
-                <w:lang w:val="es-ES"/>
-              </w:rPr>
-              <w:t xml:space="preserve"> &lt;</w:t>
-            </w:r>
-            <w:r>
-              <w:rPr>
-                <w:rFonts w:ascii="Times New Roman" w:hAnsi="Times New Roman" w:cs="Times New Roman"/>
-                <w:lang w:val="es-ES"/>
-              </w:rPr>
-              <w:t>Administrador -</w:t>
-            </w:r>
-            <w:r>
-              <w:rPr>
-                <w:rFonts w:ascii="Times New Roman" w:hAnsi="Times New Roman" w:cs="Times New Roman"/>
-                <w:lang w:val="es-ES"/>
-              </w:rPr>
-              <w:t xml:space="preserve"> Seguridad – Modificar pregunta y respuestas de seguridad&gt; </w:t>
+              <w:t xml:space="preserve">023 &lt;Administrador - Seguridad – Modificar pregunta y respuestas de seguridad&gt; </w:t>
             </w:r>
           </w:p>
         </w:tc>
@@ -38422,19 +38470,7 @@
               <w:rPr>
                 <w:rFonts w:ascii="Times New Roman" w:hAnsi="Times New Roman" w:cs="Times New Roman"/>
               </w:rPr>
-              <w:t xml:space="preserve">El usuario entra al sistema tras haber ingresado correctamente, y se identifica como </w:t>
-            </w:r>
-            <w:r>
-              <w:rPr>
-                <w:rFonts w:ascii="Times New Roman" w:hAnsi="Times New Roman" w:cs="Times New Roman"/>
-              </w:rPr>
-              <w:t>administrador</w:t>
-            </w:r>
-            <w:r>
-              <w:rPr>
-                <w:rFonts w:ascii="Times New Roman" w:hAnsi="Times New Roman" w:cs="Times New Roman"/>
-              </w:rPr>
-              <w:t xml:space="preserve">. </w:t>
+              <w:t xml:space="preserve">El usuario entra al sistema tras haber ingresado correctamente, y se identifica como administrador. </w:t>
             </w:r>
           </w:p>
         </w:tc>
@@ -38500,13 +38536,7 @@
               <w:rPr>
                 <w:rFonts w:ascii="Times New Roman" w:hAnsi="Times New Roman" w:cs="Times New Roman"/>
               </w:rPr>
-              <w:t>El usuario debió de haber ingresado correctamente</w:t>
-            </w:r>
-            <w:r>
-              <w:rPr>
-                <w:rFonts w:ascii="Times New Roman" w:hAnsi="Times New Roman" w:cs="Times New Roman"/>
-              </w:rPr>
-              <w:t>.</w:t>
+              <w:t>El usuario debió de haber ingresado correctamente.</w:t>
             </w:r>
           </w:p>
         </w:tc>
@@ -38731,13 +38761,7 @@
               <w:rPr>
                 <w:rFonts w:ascii="Times New Roman" w:hAnsi="Times New Roman" w:cs="Times New Roman"/>
               </w:rPr>
-              <w:t>administrador</w:t>
-            </w:r>
-            <w:r>
-              <w:rPr>
-                <w:rFonts w:ascii="Times New Roman" w:hAnsi="Times New Roman" w:cs="Times New Roman"/>
-              </w:rPr>
-              <w:t xml:space="preserve"> selecciona la pregunta de seguridad.</w:t>
+              <w:t>administrador selecciona la pregunta de seguridad.</w:t>
             </w:r>
           </w:p>
         </w:tc>
@@ -38830,13 +38854,7 @@
               <w:rPr>
                 <w:rFonts w:ascii="Times New Roman" w:hAnsi="Times New Roman" w:cs="Times New Roman"/>
               </w:rPr>
-              <w:t>administrador</w:t>
-            </w:r>
-            <w:r>
-              <w:rPr>
-                <w:rFonts w:ascii="Times New Roman" w:hAnsi="Times New Roman" w:cs="Times New Roman"/>
-              </w:rPr>
-              <w:t xml:space="preserve"> ingresa la respuesta de seguridad.  </w:t>
+              <w:t xml:space="preserve">administrador ingresa la respuesta de seguridad.  </w:t>
             </w:r>
           </w:p>
         </w:tc>
@@ -38901,19 +38919,7 @@
               <w:rPr>
                 <w:rFonts w:ascii="Times New Roman" w:hAnsi="Times New Roman" w:cs="Times New Roman"/>
               </w:rPr>
-              <w:t xml:space="preserve">El </w:t>
-            </w:r>
-            <w:r>
-              <w:rPr>
-                <w:rFonts w:ascii="Times New Roman" w:hAnsi="Times New Roman" w:cs="Times New Roman"/>
-              </w:rPr>
-              <w:t>administrador</w:t>
-            </w:r>
-            <w:r>
-              <w:rPr>
-                <w:rFonts w:ascii="Times New Roman" w:hAnsi="Times New Roman" w:cs="Times New Roman"/>
-              </w:rPr>
-              <w:t xml:space="preserve"> selecciona confirmar.</w:t>
+              <w:t>El administrador selecciona confirmar.</w:t>
             </w:r>
           </w:p>
         </w:tc>
@@ -38978,19 +38984,7 @@
               <w:rPr>
                 <w:rFonts w:ascii="Times New Roman" w:hAnsi="Times New Roman" w:cs="Times New Roman"/>
               </w:rPr>
-              <w:t xml:space="preserve">El sistema actualiza los cambios realizados por el </w:t>
-            </w:r>
-            <w:r>
-              <w:rPr>
-                <w:rFonts w:ascii="Times New Roman" w:hAnsi="Times New Roman" w:cs="Times New Roman"/>
-              </w:rPr>
-              <w:t>administrador</w:t>
-            </w:r>
-            <w:r>
-              <w:rPr>
-                <w:rFonts w:ascii="Times New Roman" w:hAnsi="Times New Roman" w:cs="Times New Roman"/>
-              </w:rPr>
-              <w:t xml:space="preserve">. </w:t>
+              <w:t xml:space="preserve">El sistema actualiza los cambios realizados por el administrador. </w:t>
             </w:r>
           </w:p>
         </w:tc>
@@ -39090,19 +39084,7 @@
               <w:rPr>
                 <w:rFonts w:ascii="Times New Roman" w:hAnsi="Times New Roman" w:cs="Times New Roman"/>
               </w:rPr>
-              <w:t xml:space="preserve">El </w:t>
-            </w:r>
-            <w:r>
-              <w:rPr>
-                <w:rFonts w:ascii="Times New Roman" w:hAnsi="Times New Roman" w:cs="Times New Roman"/>
-              </w:rPr>
-              <w:t>administrador</w:t>
-            </w:r>
-            <w:r>
-              <w:rPr>
-                <w:rFonts w:ascii="Times New Roman" w:hAnsi="Times New Roman" w:cs="Times New Roman"/>
-              </w:rPr>
-              <w:t xml:space="preserve"> ha modificado su pregunta y respuesta de seguridad. El sistema actualiza los cambios realizados por el empleado.</w:t>
+              <w:t>El administrador ha modificado su pregunta y respuesta de seguridad. El sistema actualiza los cambios realizados por el empleado.</w:t>
             </w:r>
           </w:p>
         </w:tc>
@@ -39300,46 +39282,6 @@
         </w:tc>
       </w:tr>
     </w:tbl>
-    <w:p>
-      <w:pPr>
-        <w:rPr>
-          <w:rFonts w:ascii="Times New Roman" w:hAnsi="Times New Roman" w:cs="Times New Roman"/>
-          <w:lang w:val="es-ES"/>
-        </w:rPr>
-      </w:pPr>
-    </w:p>
-    <w:p>
-      <w:pPr>
-        <w:rPr>
-          <w:rFonts w:ascii="Times New Roman" w:hAnsi="Times New Roman" w:cs="Times New Roman"/>
-          <w:lang w:val="es-ES"/>
-        </w:rPr>
-      </w:pPr>
-    </w:p>
-    <w:p>
-      <w:pPr>
-        <w:rPr>
-          <w:rFonts w:ascii="Times New Roman" w:hAnsi="Times New Roman" w:cs="Times New Roman"/>
-          <w:lang w:val="es-ES"/>
-        </w:rPr>
-      </w:pPr>
-    </w:p>
-    <w:p>
-      <w:pPr>
-        <w:rPr>
-          <w:rFonts w:ascii="Times New Roman" w:hAnsi="Times New Roman" w:cs="Times New Roman"/>
-          <w:lang w:val="es-ES"/>
-        </w:rPr>
-      </w:pPr>
-    </w:p>
-    <w:p>
-      <w:pPr>
-        <w:rPr>
-          <w:rFonts w:ascii="Times New Roman" w:hAnsi="Times New Roman" w:cs="Times New Roman"/>
-          <w:lang w:val="es-ES"/>
-        </w:rPr>
-      </w:pPr>
-    </w:p>
     <w:p>
       <w:pPr>
         <w:rPr>
@@ -39466,6 +39408,7 @@
                 <w:bCs/>
                 <w:lang w:val="es-ES"/>
               </w:rPr>
+              <w:lastRenderedPageBreak/>
               <w:t>Casos de uso.</w:t>
             </w:r>
           </w:p>
@@ -39505,7 +39448,16 @@
                 <w:bCs/>
                 <w:lang w:val="es-ES"/>
               </w:rPr>
-              <w:t>RF 3</w:t>
+              <w:t xml:space="preserve">RF </w:t>
+            </w:r>
+            <w:r>
+              <w:rPr>
+                <w:rFonts w:ascii="Times New Roman" w:hAnsi="Times New Roman" w:cs="Times New Roman"/>
+                <w:b/>
+                <w:bCs/>
+                <w:lang w:val="es-ES"/>
+              </w:rPr>
+              <w:t>14</w:t>
             </w:r>
           </w:p>
         </w:tc>
@@ -40941,1425 +40893,6 @@
           <w:rFonts w:ascii="Arial" w:hAnsi="Arial" w:cs="Arial"/>
           <w:b/>
           <w:sz w:val="28"/>
-        </w:rPr>
-      </w:pPr>
-    </w:p>
-    <w:p>
-      <w:pPr>
-        <w:rPr>
-          <w:rFonts w:ascii="Times New Roman" w:hAnsi="Times New Roman" w:cs="Times New Roman"/>
-          <w:lang w:val="es-ES"/>
-        </w:rPr>
-      </w:pPr>
-    </w:p>
-    <w:p>
-      <w:pPr>
-        <w:rPr>
-          <w:rFonts w:ascii="Times New Roman" w:hAnsi="Times New Roman" w:cs="Times New Roman"/>
-          <w:lang w:val="es-ES"/>
-        </w:rPr>
-      </w:pPr>
-    </w:p>
-    <w:p>
-      <w:pPr>
-        <w:rPr>
-          <w:rFonts w:ascii="Times New Roman" w:hAnsi="Times New Roman" w:cs="Times New Roman"/>
-          <w:lang w:val="es-ES"/>
-        </w:rPr>
-      </w:pPr>
-    </w:p>
-    <w:p>
-      <w:pPr>
-        <w:rPr>
-          <w:rFonts w:ascii="Times New Roman" w:hAnsi="Times New Roman" w:cs="Times New Roman"/>
-          <w:lang w:val="es-ES"/>
-        </w:rPr>
-      </w:pPr>
-    </w:p>
-    <w:tbl>
-      <w:tblPr>
-        <w:tblW w:w="0" w:type="auto"/>
-        <w:tblInd w:w="5" w:type="dxa"/>
-        <w:tblBorders>
-          <w:top w:val="single" w:sz="4" w:space="0" w:color="auto"/>
-          <w:left w:val="single" w:sz="4" w:space="0" w:color="auto"/>
-          <w:bottom w:val="single" w:sz="4" w:space="0" w:color="auto"/>
-          <w:right w:val="single" w:sz="4" w:space="0" w:color="auto"/>
-          <w:insideH w:val="single" w:sz="4" w:space="0" w:color="auto"/>
-          <w:insideV w:val="single" w:sz="4" w:space="0" w:color="auto"/>
-        </w:tblBorders>
-        <w:tblCellMar>
-          <w:left w:w="70" w:type="dxa"/>
-          <w:right w:w="70" w:type="dxa"/>
-        </w:tblCellMar>
-        <w:tblLook w:val="0000" w:firstRow="0" w:lastRow="0" w:firstColumn="0" w:lastColumn="0" w:noHBand="0" w:noVBand="0"/>
-      </w:tblPr>
-      <w:tblGrid>
-        <w:gridCol w:w="2881"/>
-        <w:gridCol w:w="789"/>
-        <w:gridCol w:w="381"/>
-        <w:gridCol w:w="2415"/>
-        <w:gridCol w:w="2357"/>
-      </w:tblGrid>
-      <w:tr>
-        <w:trPr>
-          <w:trHeight w:val="435"/>
-        </w:trPr>
-        <w:tc>
-          <w:tcPr>
-            <w:tcW w:w="8823" w:type="dxa"/>
-            <w:gridSpan w:val="5"/>
-          </w:tcPr>
-          <w:p>
-            <w:pPr>
-              <w:tabs>
-                <w:tab w:val="left" w:pos="4905"/>
-              </w:tabs>
-              <w:jc w:val="center"/>
-              <w:rPr>
-                <w:rFonts w:ascii="Times New Roman" w:hAnsi="Times New Roman" w:cs="Times New Roman"/>
-                <w:b/>
-                <w:bCs/>
-                <w:lang w:val="es-ES"/>
-              </w:rPr>
-            </w:pPr>
-            <w:r>
-              <w:rPr>
-                <w:rFonts w:ascii="Times New Roman" w:hAnsi="Times New Roman" w:cs="Times New Roman"/>
-                <w:b/>
-                <w:bCs/>
-                <w:lang w:val="es-ES"/>
-              </w:rPr>
-              <w:lastRenderedPageBreak/>
-              <w:t>Casos de uso.</w:t>
-            </w:r>
-          </w:p>
-        </w:tc>
-      </w:tr>
-      <w:tr>
-        <w:tblPrEx>
-          <w:tblLook w:val="04A0" w:firstRow="1" w:lastRow="0" w:firstColumn="1" w:lastColumn="0" w:noHBand="0" w:noVBand="1"/>
-        </w:tblPrEx>
-        <w:trPr>
-          <w:cantSplit/>
-        </w:trPr>
-        <w:tc>
-          <w:tcPr>
-            <w:tcW w:w="2881" w:type="dxa"/>
-            <w:tcBorders>
-              <w:top w:val="single" w:sz="4" w:space="0" w:color="auto"/>
-              <w:left w:val="single" w:sz="4" w:space="0" w:color="auto"/>
-              <w:bottom w:val="single" w:sz="4" w:space="0" w:color="auto"/>
-              <w:right w:val="single" w:sz="4" w:space="0" w:color="auto"/>
-            </w:tcBorders>
-            <w:hideMark/>
-          </w:tcPr>
-          <w:p>
-            <w:pPr>
-              <w:rPr>
-                <w:rFonts w:ascii="Times New Roman" w:hAnsi="Times New Roman" w:cs="Times New Roman"/>
-                <w:b/>
-                <w:bCs/>
-                <w:lang w:val="es-ES"/>
-              </w:rPr>
-            </w:pPr>
-            <w:r>
-              <w:rPr>
-                <w:rFonts w:ascii="Times New Roman" w:hAnsi="Times New Roman" w:cs="Times New Roman"/>
-                <w:b/>
-                <w:bCs/>
-                <w:lang w:val="es-ES"/>
-              </w:rPr>
-              <w:t xml:space="preserve">RF </w:t>
-            </w:r>
-            <w:r>
-              <w:rPr>
-                <w:rFonts w:ascii="Times New Roman" w:hAnsi="Times New Roman" w:cs="Times New Roman"/>
-                <w:b/>
-                <w:bCs/>
-                <w:lang w:val="es-ES"/>
-              </w:rPr>
-              <w:t>4</w:t>
-            </w:r>
-          </w:p>
-        </w:tc>
-        <w:tc>
-          <w:tcPr>
-            <w:tcW w:w="5942" w:type="dxa"/>
-            <w:gridSpan w:val="4"/>
-            <w:tcBorders>
-              <w:top w:val="single" w:sz="4" w:space="0" w:color="auto"/>
-              <w:left w:val="single" w:sz="4" w:space="0" w:color="auto"/>
-              <w:bottom w:val="single" w:sz="4" w:space="0" w:color="auto"/>
-              <w:right w:val="single" w:sz="4" w:space="0" w:color="auto"/>
-            </w:tcBorders>
-            <w:hideMark/>
-          </w:tcPr>
-          <w:p>
-            <w:pPr>
-              <w:rPr>
-                <w:rFonts w:ascii="Times New Roman" w:hAnsi="Times New Roman" w:cs="Times New Roman"/>
-                <w:lang w:val="es-ES"/>
-              </w:rPr>
-            </w:pPr>
-            <w:r>
-              <w:rPr>
-                <w:rFonts w:ascii="Times New Roman" w:hAnsi="Times New Roman" w:cs="Times New Roman"/>
-                <w:lang w:val="es-ES"/>
-              </w:rPr>
-              <w:t>0</w:t>
-            </w:r>
-            <w:r>
-              <w:rPr>
-                <w:rFonts w:ascii="Times New Roman" w:hAnsi="Times New Roman" w:cs="Times New Roman"/>
-                <w:lang w:val="es-ES"/>
-              </w:rPr>
-              <w:t>2</w:t>
-            </w:r>
-            <w:r>
-              <w:rPr>
-                <w:rFonts w:ascii="Times New Roman" w:hAnsi="Times New Roman" w:cs="Times New Roman"/>
-                <w:lang w:val="es-ES"/>
-              </w:rPr>
-              <w:t>5</w:t>
-            </w:r>
-            <w:r>
-              <w:rPr>
-                <w:rFonts w:ascii="Times New Roman" w:hAnsi="Times New Roman" w:cs="Times New Roman"/>
-                <w:lang w:val="es-ES"/>
-              </w:rPr>
-              <w:t xml:space="preserve"> &lt;Empleado – </w:t>
-            </w:r>
-            <w:r>
-              <w:rPr>
-                <w:rFonts w:ascii="Times New Roman" w:hAnsi="Times New Roman" w:cs="Times New Roman"/>
-                <w:lang w:val="es-ES"/>
-              </w:rPr>
-              <w:t>Leer</w:t>
-            </w:r>
-            <w:r>
-              <w:rPr>
-                <w:rFonts w:ascii="Times New Roman" w:hAnsi="Times New Roman" w:cs="Times New Roman"/>
-                <w:lang w:val="es-ES"/>
-              </w:rPr>
-              <w:t xml:space="preserve"> </w:t>
-            </w:r>
-            <w:r>
-              <w:rPr>
-                <w:rFonts w:ascii="Times New Roman" w:hAnsi="Times New Roman" w:cs="Times New Roman"/>
-                <w:lang w:val="es-ES"/>
-              </w:rPr>
-              <w:t>D</w:t>
-            </w:r>
-            <w:r>
-              <w:rPr>
-                <w:rFonts w:ascii="Times New Roman" w:hAnsi="Times New Roman" w:cs="Times New Roman"/>
-                <w:lang w:val="es-ES"/>
-              </w:rPr>
-              <w:t>ocument</w:t>
-            </w:r>
-            <w:r>
-              <w:rPr>
-                <w:rFonts w:ascii="Times New Roman" w:hAnsi="Times New Roman" w:cs="Times New Roman"/>
-                <w:lang w:val="es-ES"/>
-              </w:rPr>
-              <w:t>ación</w:t>
-            </w:r>
-            <w:r>
-              <w:rPr>
-                <w:rFonts w:ascii="Times New Roman" w:hAnsi="Times New Roman" w:cs="Times New Roman"/>
-                <w:lang w:val="es-ES"/>
-              </w:rPr>
-              <w:t>&gt;</w:t>
-            </w:r>
-          </w:p>
-        </w:tc>
-      </w:tr>
-      <w:tr>
-        <w:tblPrEx>
-          <w:tblLook w:val="04A0" w:firstRow="1" w:lastRow="0" w:firstColumn="1" w:lastColumn="0" w:noHBand="0" w:noVBand="1"/>
-        </w:tblPrEx>
-        <w:trPr>
-          <w:cantSplit/>
-        </w:trPr>
-        <w:tc>
-          <w:tcPr>
-            <w:tcW w:w="2881" w:type="dxa"/>
-            <w:tcBorders>
-              <w:top w:val="single" w:sz="4" w:space="0" w:color="auto"/>
-              <w:left w:val="single" w:sz="4" w:space="0" w:color="auto"/>
-              <w:bottom w:val="single" w:sz="4" w:space="0" w:color="auto"/>
-              <w:right w:val="single" w:sz="4" w:space="0" w:color="auto"/>
-            </w:tcBorders>
-            <w:hideMark/>
-          </w:tcPr>
-          <w:p>
-            <w:pPr>
-              <w:rPr>
-                <w:rFonts w:ascii="Times New Roman" w:hAnsi="Times New Roman" w:cs="Times New Roman"/>
-                <w:b/>
-                <w:bCs/>
-                <w:lang w:val="es-ES"/>
-              </w:rPr>
-            </w:pPr>
-            <w:r>
-              <w:rPr>
-                <w:rFonts w:ascii="Times New Roman" w:hAnsi="Times New Roman" w:cs="Times New Roman"/>
-                <w:b/>
-                <w:bCs/>
-                <w:lang w:val="es-ES"/>
-              </w:rPr>
-              <w:t>Versión</w:t>
-            </w:r>
-          </w:p>
-        </w:tc>
-        <w:tc>
-          <w:tcPr>
-            <w:tcW w:w="1170" w:type="dxa"/>
-            <w:gridSpan w:val="2"/>
-            <w:tcBorders>
-              <w:top w:val="single" w:sz="4" w:space="0" w:color="auto"/>
-              <w:left w:val="single" w:sz="4" w:space="0" w:color="auto"/>
-              <w:bottom w:val="single" w:sz="4" w:space="0" w:color="auto"/>
-              <w:right w:val="single" w:sz="4" w:space="0" w:color="auto"/>
-            </w:tcBorders>
-            <w:hideMark/>
-          </w:tcPr>
-          <w:p>
-            <w:pPr>
-              <w:rPr>
-                <w:rFonts w:ascii="Times New Roman" w:hAnsi="Times New Roman" w:cs="Times New Roman"/>
-                <w:lang w:val="es-ES"/>
-              </w:rPr>
-            </w:pPr>
-            <w:r>
-              <w:rPr>
-                <w:rFonts w:ascii="Times New Roman" w:hAnsi="Times New Roman" w:cs="Times New Roman"/>
-                <w:lang w:val="es-ES"/>
-              </w:rPr>
-              <w:t>2</w:t>
-            </w:r>
-          </w:p>
-        </w:tc>
-        <w:tc>
-          <w:tcPr>
-            <w:tcW w:w="2415" w:type="dxa"/>
-            <w:tcBorders>
-              <w:top w:val="single" w:sz="4" w:space="0" w:color="auto"/>
-              <w:left w:val="single" w:sz="4" w:space="0" w:color="auto"/>
-              <w:bottom w:val="single" w:sz="4" w:space="0" w:color="auto"/>
-              <w:right w:val="single" w:sz="4" w:space="0" w:color="auto"/>
-            </w:tcBorders>
-          </w:tcPr>
-          <w:p>
-            <w:pPr>
-              <w:rPr>
-                <w:rFonts w:ascii="Times New Roman" w:hAnsi="Times New Roman" w:cs="Times New Roman"/>
-                <w:b/>
-                <w:lang w:val="es-ES"/>
-              </w:rPr>
-            </w:pPr>
-            <w:r>
-              <w:rPr>
-                <w:rFonts w:ascii="Times New Roman" w:hAnsi="Times New Roman" w:cs="Times New Roman"/>
-                <w:b/>
-                <w:lang w:val="es-ES"/>
-              </w:rPr>
-              <w:t xml:space="preserve">Fecha </w:t>
-            </w:r>
-          </w:p>
-        </w:tc>
-        <w:tc>
-          <w:tcPr>
-            <w:tcW w:w="2357" w:type="dxa"/>
-            <w:tcBorders>
-              <w:top w:val="single" w:sz="4" w:space="0" w:color="auto"/>
-              <w:left w:val="single" w:sz="4" w:space="0" w:color="auto"/>
-              <w:bottom w:val="single" w:sz="4" w:space="0" w:color="auto"/>
-              <w:right w:val="single" w:sz="4" w:space="0" w:color="auto"/>
-            </w:tcBorders>
-          </w:tcPr>
-          <w:p>
-            <w:pPr>
-              <w:rPr>
-                <w:rFonts w:ascii="Times New Roman" w:hAnsi="Times New Roman" w:cs="Times New Roman"/>
-                <w:lang w:val="es-ES"/>
-              </w:rPr>
-            </w:pPr>
-            <w:r>
-              <w:rPr>
-                <w:rFonts w:ascii="Times New Roman" w:hAnsi="Times New Roman" w:cs="Times New Roman"/>
-                <w:lang w:val="es-ES"/>
-              </w:rPr>
-              <w:t>24</w:t>
-            </w:r>
-            <w:r>
-              <w:rPr>
-                <w:rFonts w:ascii="Times New Roman" w:hAnsi="Times New Roman" w:cs="Times New Roman"/>
-                <w:lang w:val="es-ES"/>
-              </w:rPr>
-              <w:t>/0</w:t>
-            </w:r>
-            <w:r>
-              <w:rPr>
-                <w:rFonts w:ascii="Times New Roman" w:hAnsi="Times New Roman" w:cs="Times New Roman"/>
-                <w:lang w:val="es-ES"/>
-              </w:rPr>
-              <w:t>9</w:t>
-            </w:r>
-            <w:r>
-              <w:rPr>
-                <w:rFonts w:ascii="Times New Roman" w:hAnsi="Times New Roman" w:cs="Times New Roman"/>
-                <w:lang w:val="es-ES"/>
-              </w:rPr>
-              <w:t>/</w:t>
-            </w:r>
-            <w:r>
-              <w:rPr>
-                <w:rFonts w:ascii="Times New Roman" w:hAnsi="Times New Roman" w:cs="Times New Roman"/>
-                <w:lang w:val="es-ES"/>
-              </w:rPr>
-              <w:t>20</w:t>
-            </w:r>
-            <w:r>
-              <w:rPr>
-                <w:rFonts w:ascii="Times New Roman" w:hAnsi="Times New Roman" w:cs="Times New Roman"/>
-                <w:lang w:val="es-ES"/>
-              </w:rPr>
-              <w:t>18</w:t>
-            </w:r>
-          </w:p>
-        </w:tc>
-      </w:tr>
-      <w:tr>
-        <w:tblPrEx>
-          <w:tblLook w:val="04A0" w:firstRow="1" w:lastRow="0" w:firstColumn="1" w:lastColumn="0" w:noHBand="0" w:noVBand="1"/>
-        </w:tblPrEx>
-        <w:trPr>
-          <w:cantSplit/>
-        </w:trPr>
-        <w:tc>
-          <w:tcPr>
-            <w:tcW w:w="2881" w:type="dxa"/>
-            <w:tcBorders>
-              <w:top w:val="single" w:sz="4" w:space="0" w:color="auto"/>
-              <w:left w:val="single" w:sz="4" w:space="0" w:color="auto"/>
-              <w:bottom w:val="single" w:sz="4" w:space="0" w:color="auto"/>
-              <w:right w:val="single" w:sz="4" w:space="0" w:color="auto"/>
-            </w:tcBorders>
-            <w:hideMark/>
-          </w:tcPr>
-          <w:p>
-            <w:pPr>
-              <w:rPr>
-                <w:rFonts w:ascii="Times New Roman" w:hAnsi="Times New Roman" w:cs="Times New Roman"/>
-                <w:b/>
-                <w:bCs/>
-                <w:lang w:val="es-ES"/>
-              </w:rPr>
-            </w:pPr>
-            <w:r>
-              <w:rPr>
-                <w:rFonts w:ascii="Times New Roman" w:hAnsi="Times New Roman" w:cs="Times New Roman"/>
-                <w:b/>
-                <w:bCs/>
-                <w:lang w:val="es-ES"/>
-              </w:rPr>
-              <w:t>Autores</w:t>
-            </w:r>
-          </w:p>
-        </w:tc>
-        <w:tc>
-          <w:tcPr>
-            <w:tcW w:w="5942" w:type="dxa"/>
-            <w:gridSpan w:val="4"/>
-            <w:tcBorders>
-              <w:top w:val="single" w:sz="4" w:space="0" w:color="auto"/>
-              <w:left w:val="single" w:sz="4" w:space="0" w:color="auto"/>
-              <w:bottom w:val="single" w:sz="4" w:space="0" w:color="auto"/>
-              <w:right w:val="single" w:sz="4" w:space="0" w:color="auto"/>
-            </w:tcBorders>
-            <w:hideMark/>
-          </w:tcPr>
-          <w:p>
-            <w:pPr>
-              <w:spacing w:after="0"/>
-              <w:rPr>
-                <w:rFonts w:ascii="Times New Roman" w:hAnsi="Times New Roman" w:cs="Times New Roman"/>
-                <w:lang w:val="es-ES"/>
-              </w:rPr>
-            </w:pPr>
-            <w:r>
-              <w:rPr>
-                <w:rFonts w:ascii="Times New Roman" w:hAnsi="Times New Roman" w:cs="Times New Roman"/>
-                <w:lang w:val="es-ES"/>
-              </w:rPr>
-              <w:t>Jessica González.</w:t>
-            </w:r>
-          </w:p>
-          <w:p>
-            <w:pPr>
-              <w:spacing w:after="0"/>
-              <w:rPr>
-                <w:rFonts w:ascii="Times New Roman" w:hAnsi="Times New Roman" w:cs="Times New Roman"/>
-                <w:lang w:val="es-ES"/>
-              </w:rPr>
-            </w:pPr>
-            <w:r>
-              <w:rPr>
-                <w:rFonts w:ascii="Times New Roman" w:hAnsi="Times New Roman" w:cs="Times New Roman"/>
-                <w:lang w:val="es-ES"/>
-              </w:rPr>
-              <w:t>Karina Carmona.</w:t>
-            </w:r>
-          </w:p>
-          <w:p>
-            <w:pPr>
-              <w:spacing w:after="0"/>
-              <w:rPr>
-                <w:rFonts w:ascii="Times New Roman" w:hAnsi="Times New Roman" w:cs="Times New Roman"/>
-                <w:lang w:val="es-ES"/>
-              </w:rPr>
-            </w:pPr>
-            <w:r>
-              <w:rPr>
-                <w:rFonts w:ascii="Times New Roman" w:hAnsi="Times New Roman" w:cs="Times New Roman"/>
-                <w:lang w:val="es-ES"/>
-              </w:rPr>
-              <w:t>Jesús Pacheco.</w:t>
-            </w:r>
-          </w:p>
-          <w:p>
-            <w:pPr>
-              <w:spacing w:after="0"/>
-              <w:rPr>
-                <w:rFonts w:ascii="Times New Roman" w:hAnsi="Times New Roman" w:cs="Times New Roman"/>
-                <w:lang w:val="es-ES"/>
-              </w:rPr>
-            </w:pPr>
-            <w:r>
-              <w:rPr>
-                <w:rFonts w:ascii="Times New Roman" w:hAnsi="Times New Roman" w:cs="Times New Roman"/>
-                <w:lang w:val="es-ES"/>
-              </w:rPr>
-              <w:t xml:space="preserve">Antonio </w:t>
-            </w:r>
-            <w:proofErr w:type="spellStart"/>
-            <w:r>
-              <w:rPr>
-                <w:rFonts w:ascii="Times New Roman" w:hAnsi="Times New Roman" w:cs="Times New Roman"/>
-                <w:lang w:val="es-ES"/>
-              </w:rPr>
-              <w:t>Cetzal</w:t>
-            </w:r>
-            <w:proofErr w:type="spellEnd"/>
-            <w:r>
-              <w:rPr>
-                <w:rFonts w:ascii="Times New Roman" w:hAnsi="Times New Roman" w:cs="Times New Roman"/>
-                <w:lang w:val="es-ES"/>
-              </w:rPr>
-              <w:t xml:space="preserve">. </w:t>
-            </w:r>
-          </w:p>
-        </w:tc>
-      </w:tr>
-      <w:tr>
-        <w:tblPrEx>
-          <w:tblLook w:val="04A0" w:firstRow="1" w:lastRow="0" w:firstColumn="1" w:lastColumn="0" w:noHBand="0" w:noVBand="1"/>
-        </w:tblPrEx>
-        <w:trPr>
-          <w:cantSplit/>
-        </w:trPr>
-        <w:tc>
-          <w:tcPr>
-            <w:tcW w:w="2881" w:type="dxa"/>
-            <w:tcBorders>
-              <w:top w:val="single" w:sz="4" w:space="0" w:color="auto"/>
-              <w:left w:val="single" w:sz="4" w:space="0" w:color="auto"/>
-              <w:bottom w:val="single" w:sz="4" w:space="0" w:color="auto"/>
-              <w:right w:val="single" w:sz="4" w:space="0" w:color="auto"/>
-            </w:tcBorders>
-            <w:hideMark/>
-          </w:tcPr>
-          <w:p>
-            <w:pPr>
-              <w:rPr>
-                <w:rFonts w:ascii="Times New Roman" w:hAnsi="Times New Roman" w:cs="Times New Roman"/>
-                <w:b/>
-                <w:bCs/>
-                <w:lang w:val="es-ES"/>
-              </w:rPr>
-            </w:pPr>
-            <w:r>
-              <w:rPr>
-                <w:rFonts w:ascii="Times New Roman" w:hAnsi="Times New Roman" w:cs="Times New Roman"/>
-                <w:b/>
-                <w:bCs/>
-                <w:lang w:val="es-ES"/>
-              </w:rPr>
-              <w:t>Descripción</w:t>
-            </w:r>
-          </w:p>
-        </w:tc>
-        <w:tc>
-          <w:tcPr>
-            <w:tcW w:w="5942" w:type="dxa"/>
-            <w:gridSpan w:val="4"/>
-            <w:tcBorders>
-              <w:top w:val="single" w:sz="4" w:space="0" w:color="auto"/>
-              <w:left w:val="single" w:sz="4" w:space="0" w:color="auto"/>
-              <w:bottom w:val="single" w:sz="4" w:space="0" w:color="auto"/>
-              <w:right w:val="single" w:sz="4" w:space="0" w:color="auto"/>
-            </w:tcBorders>
-            <w:hideMark/>
-          </w:tcPr>
-          <w:p>
-            <w:pPr>
-              <w:rPr>
-                <w:rFonts w:ascii="Times New Roman" w:hAnsi="Times New Roman" w:cs="Times New Roman"/>
-              </w:rPr>
-            </w:pPr>
-            <w:r>
-              <w:rPr>
-                <w:rFonts w:ascii="Times New Roman" w:hAnsi="Times New Roman" w:cs="Times New Roman"/>
-              </w:rPr>
-              <w:t xml:space="preserve">El usuario entra al sistema tras haber ingresado correctamente, y se identifica como empleado, selecciona los documentos a leer. </w:t>
-            </w:r>
-          </w:p>
-        </w:tc>
-      </w:tr>
-      <w:tr>
-        <w:tblPrEx>
-          <w:tblLook w:val="04A0" w:firstRow="1" w:lastRow="0" w:firstColumn="1" w:lastColumn="0" w:noHBand="0" w:noVBand="1"/>
-        </w:tblPrEx>
-        <w:trPr>
-          <w:cantSplit/>
-        </w:trPr>
-        <w:tc>
-          <w:tcPr>
-            <w:tcW w:w="2881" w:type="dxa"/>
-            <w:tcBorders>
-              <w:top w:val="single" w:sz="4" w:space="0" w:color="auto"/>
-              <w:left w:val="single" w:sz="4" w:space="0" w:color="auto"/>
-              <w:bottom w:val="single" w:sz="4" w:space="0" w:color="auto"/>
-              <w:right w:val="single" w:sz="4" w:space="0" w:color="auto"/>
-            </w:tcBorders>
-            <w:hideMark/>
-          </w:tcPr>
-          <w:p>
-            <w:pPr>
-              <w:rPr>
-                <w:rFonts w:ascii="Times New Roman" w:hAnsi="Times New Roman" w:cs="Times New Roman"/>
-                <w:b/>
-                <w:bCs/>
-                <w:lang w:val="es-ES"/>
-              </w:rPr>
-            </w:pPr>
-            <w:r>
-              <w:rPr>
-                <w:rFonts w:ascii="Times New Roman" w:hAnsi="Times New Roman" w:cs="Times New Roman"/>
-                <w:b/>
-                <w:bCs/>
-                <w:lang w:val="es-ES"/>
-              </w:rPr>
-              <w:t>Precondición</w:t>
-            </w:r>
-          </w:p>
-        </w:tc>
-        <w:tc>
-          <w:tcPr>
-            <w:tcW w:w="5942" w:type="dxa"/>
-            <w:gridSpan w:val="4"/>
-            <w:tcBorders>
-              <w:top w:val="single" w:sz="4" w:space="0" w:color="auto"/>
-              <w:left w:val="single" w:sz="4" w:space="0" w:color="auto"/>
-              <w:bottom w:val="single" w:sz="4" w:space="0" w:color="auto"/>
-              <w:right w:val="single" w:sz="4" w:space="0" w:color="auto"/>
-            </w:tcBorders>
-            <w:hideMark/>
-          </w:tcPr>
-          <w:p>
-            <w:pPr>
-              <w:rPr>
-                <w:rFonts w:ascii="Times New Roman" w:hAnsi="Times New Roman" w:cs="Times New Roman"/>
-                <w:lang w:val="es-ES"/>
-              </w:rPr>
-            </w:pPr>
-            <w:r>
-              <w:rPr>
-                <w:rFonts w:ascii="Times New Roman" w:hAnsi="Times New Roman" w:cs="Times New Roman"/>
-              </w:rPr>
-              <w:t>El usuario debió de haber ingresado correctamente</w:t>
-            </w:r>
-            <w:r>
-              <w:rPr>
-                <w:rFonts w:ascii="Times New Roman" w:hAnsi="Times New Roman" w:cs="Times New Roman"/>
-              </w:rPr>
-              <w:t xml:space="preserve"> y no haber concluido con las 2 oportunidades dadas.</w:t>
-            </w:r>
-          </w:p>
-        </w:tc>
-      </w:tr>
-      <w:tr>
-        <w:tblPrEx>
-          <w:tblLook w:val="04A0" w:firstRow="1" w:lastRow="0" w:firstColumn="1" w:lastColumn="0" w:noHBand="0" w:noVBand="1"/>
-        </w:tblPrEx>
-        <w:trPr>
-          <w:cantSplit/>
-        </w:trPr>
-        <w:tc>
-          <w:tcPr>
-            <w:tcW w:w="2881" w:type="dxa"/>
-            <w:vMerge w:val="restart"/>
-            <w:tcBorders>
-              <w:top w:val="single" w:sz="4" w:space="0" w:color="auto"/>
-              <w:left w:val="single" w:sz="4" w:space="0" w:color="auto"/>
-              <w:bottom w:val="single" w:sz="4" w:space="0" w:color="auto"/>
-              <w:right w:val="single" w:sz="4" w:space="0" w:color="auto"/>
-            </w:tcBorders>
-            <w:hideMark/>
-          </w:tcPr>
-          <w:p>
-            <w:pPr>
-              <w:rPr>
-                <w:rFonts w:ascii="Times New Roman" w:hAnsi="Times New Roman" w:cs="Times New Roman"/>
-                <w:b/>
-                <w:bCs/>
-                <w:lang w:val="es-ES"/>
-              </w:rPr>
-            </w:pPr>
-            <w:r>
-              <w:rPr>
-                <w:rFonts w:ascii="Times New Roman" w:hAnsi="Times New Roman" w:cs="Times New Roman"/>
-                <w:b/>
-                <w:bCs/>
-                <w:lang w:val="es-ES"/>
-              </w:rPr>
-              <w:t>Secuencia</w:t>
-            </w:r>
-          </w:p>
-          <w:p>
-            <w:pPr>
-              <w:rPr>
-                <w:rFonts w:ascii="Times New Roman" w:hAnsi="Times New Roman" w:cs="Times New Roman"/>
-                <w:b/>
-                <w:bCs/>
-                <w:lang w:val="es-ES"/>
-              </w:rPr>
-            </w:pPr>
-            <w:r>
-              <w:rPr>
-                <w:rFonts w:ascii="Times New Roman" w:hAnsi="Times New Roman" w:cs="Times New Roman"/>
-                <w:b/>
-                <w:bCs/>
-                <w:lang w:val="es-ES"/>
-              </w:rPr>
-              <w:t>Normal</w:t>
-            </w:r>
-            <w:r>
-              <w:rPr>
-                <w:rFonts w:ascii="Times New Roman" w:hAnsi="Times New Roman" w:cs="Times New Roman"/>
-                <w:b/>
-                <w:bCs/>
-                <w:lang w:val="es-ES"/>
-              </w:rPr>
-              <w:t>.</w:t>
-            </w:r>
-          </w:p>
-        </w:tc>
-        <w:tc>
-          <w:tcPr>
-            <w:tcW w:w="789" w:type="dxa"/>
-            <w:tcBorders>
-              <w:top w:val="single" w:sz="4" w:space="0" w:color="auto"/>
-              <w:left w:val="single" w:sz="4" w:space="0" w:color="auto"/>
-              <w:bottom w:val="single" w:sz="4" w:space="0" w:color="auto"/>
-              <w:right w:val="single" w:sz="4" w:space="0" w:color="auto"/>
-            </w:tcBorders>
-            <w:hideMark/>
-          </w:tcPr>
-          <w:p>
-            <w:pPr>
-              <w:rPr>
-                <w:rFonts w:ascii="Times New Roman" w:hAnsi="Times New Roman" w:cs="Times New Roman"/>
-                <w:b/>
-                <w:bCs/>
-                <w:lang w:val="es-ES"/>
-              </w:rPr>
-            </w:pPr>
-            <w:r>
-              <w:rPr>
-                <w:rFonts w:ascii="Times New Roman" w:hAnsi="Times New Roman" w:cs="Times New Roman"/>
-                <w:b/>
-                <w:bCs/>
-                <w:lang w:val="es-ES"/>
-              </w:rPr>
-              <w:t>Paso</w:t>
-            </w:r>
-          </w:p>
-        </w:tc>
-        <w:tc>
-          <w:tcPr>
-            <w:tcW w:w="5153" w:type="dxa"/>
-            <w:gridSpan w:val="3"/>
-            <w:tcBorders>
-              <w:top w:val="single" w:sz="4" w:space="0" w:color="auto"/>
-              <w:left w:val="single" w:sz="4" w:space="0" w:color="auto"/>
-              <w:bottom w:val="single" w:sz="4" w:space="0" w:color="auto"/>
-              <w:right w:val="single" w:sz="4" w:space="0" w:color="auto"/>
-            </w:tcBorders>
-            <w:hideMark/>
-          </w:tcPr>
-          <w:p>
-            <w:pPr>
-              <w:rPr>
-                <w:rFonts w:ascii="Times New Roman" w:hAnsi="Times New Roman" w:cs="Times New Roman"/>
-                <w:b/>
-                <w:bCs/>
-                <w:lang w:val="es-ES"/>
-              </w:rPr>
-            </w:pPr>
-            <w:r>
-              <w:rPr>
-                <w:rFonts w:ascii="Times New Roman" w:hAnsi="Times New Roman" w:cs="Times New Roman"/>
-                <w:b/>
-                <w:bCs/>
-                <w:lang w:val="es-ES"/>
-              </w:rPr>
-              <w:t>Acción</w:t>
-            </w:r>
-          </w:p>
-        </w:tc>
-      </w:tr>
-      <w:tr>
-        <w:tblPrEx>
-          <w:tblLook w:val="04A0" w:firstRow="1" w:lastRow="0" w:firstColumn="1" w:lastColumn="0" w:noHBand="0" w:noVBand="1"/>
-        </w:tblPrEx>
-        <w:trPr>
-          <w:cantSplit/>
-        </w:trPr>
-        <w:tc>
-          <w:tcPr>
-            <w:tcW w:w="0" w:type="auto"/>
-            <w:vMerge/>
-            <w:tcBorders>
-              <w:top w:val="single" w:sz="4" w:space="0" w:color="auto"/>
-              <w:left w:val="single" w:sz="4" w:space="0" w:color="auto"/>
-              <w:bottom w:val="single" w:sz="4" w:space="0" w:color="auto"/>
-              <w:right w:val="single" w:sz="4" w:space="0" w:color="auto"/>
-            </w:tcBorders>
-            <w:vAlign w:val="center"/>
-            <w:hideMark/>
-          </w:tcPr>
-          <w:p>
-            <w:pPr>
-              <w:rPr>
-                <w:rFonts w:ascii="Times New Roman" w:hAnsi="Times New Roman" w:cs="Times New Roman"/>
-                <w:b/>
-                <w:bCs/>
-                <w:lang w:val="es-ES"/>
-              </w:rPr>
-            </w:pPr>
-          </w:p>
-        </w:tc>
-        <w:tc>
-          <w:tcPr>
-            <w:tcW w:w="789" w:type="dxa"/>
-            <w:tcBorders>
-              <w:top w:val="single" w:sz="4" w:space="0" w:color="auto"/>
-              <w:left w:val="single" w:sz="4" w:space="0" w:color="auto"/>
-              <w:bottom w:val="single" w:sz="4" w:space="0" w:color="auto"/>
-              <w:right w:val="single" w:sz="4" w:space="0" w:color="auto"/>
-            </w:tcBorders>
-            <w:hideMark/>
-          </w:tcPr>
-          <w:p>
-            <w:pPr>
-              <w:rPr>
-                <w:rFonts w:ascii="Times New Roman" w:hAnsi="Times New Roman" w:cs="Times New Roman"/>
-                <w:lang w:val="es-ES"/>
-              </w:rPr>
-            </w:pPr>
-            <w:r>
-              <w:rPr>
-                <w:rFonts w:ascii="Times New Roman" w:hAnsi="Times New Roman" w:cs="Times New Roman"/>
-                <w:lang w:val="es-ES"/>
-              </w:rPr>
-              <w:t>1</w:t>
-            </w:r>
-          </w:p>
-        </w:tc>
-        <w:tc>
-          <w:tcPr>
-            <w:tcW w:w="5153" w:type="dxa"/>
-            <w:gridSpan w:val="3"/>
-            <w:tcBorders>
-              <w:top w:val="single" w:sz="4" w:space="0" w:color="auto"/>
-              <w:left w:val="single" w:sz="4" w:space="0" w:color="auto"/>
-              <w:bottom w:val="single" w:sz="4" w:space="0" w:color="auto"/>
-              <w:right w:val="single" w:sz="4" w:space="0" w:color="auto"/>
-            </w:tcBorders>
-            <w:hideMark/>
-          </w:tcPr>
-          <w:p>
-            <w:pPr>
-              <w:spacing w:after="0" w:line="240" w:lineRule="auto"/>
-              <w:rPr>
-                <w:rFonts w:ascii="Times New Roman" w:hAnsi="Times New Roman" w:cs="Times New Roman"/>
-              </w:rPr>
-            </w:pPr>
-            <w:r>
-              <w:rPr>
-                <w:rFonts w:ascii="Times New Roman" w:hAnsi="Times New Roman" w:cs="Times New Roman"/>
-              </w:rPr>
-              <w:t xml:space="preserve">El </w:t>
-            </w:r>
-            <w:r>
-              <w:rPr>
-                <w:rFonts w:ascii="Times New Roman" w:hAnsi="Times New Roman" w:cs="Times New Roman"/>
-              </w:rPr>
-              <w:t xml:space="preserve">empleado selecciona el documento. </w:t>
-            </w:r>
-          </w:p>
-        </w:tc>
-      </w:tr>
-      <w:tr>
-        <w:tblPrEx>
-          <w:tblLook w:val="04A0" w:firstRow="1" w:lastRow="0" w:firstColumn="1" w:lastColumn="0" w:noHBand="0" w:noVBand="1"/>
-        </w:tblPrEx>
-        <w:trPr>
-          <w:cantSplit/>
-        </w:trPr>
-        <w:tc>
-          <w:tcPr>
-            <w:tcW w:w="0" w:type="auto"/>
-            <w:vMerge/>
-            <w:tcBorders>
-              <w:top w:val="single" w:sz="4" w:space="0" w:color="auto"/>
-              <w:left w:val="single" w:sz="4" w:space="0" w:color="auto"/>
-              <w:bottom w:val="single" w:sz="4" w:space="0" w:color="auto"/>
-              <w:right w:val="single" w:sz="4" w:space="0" w:color="auto"/>
-            </w:tcBorders>
-            <w:vAlign w:val="center"/>
-            <w:hideMark/>
-          </w:tcPr>
-          <w:p>
-            <w:pPr>
-              <w:rPr>
-                <w:rFonts w:ascii="Times New Roman" w:hAnsi="Times New Roman" w:cs="Times New Roman"/>
-                <w:b/>
-                <w:bCs/>
-                <w:lang w:val="es-ES"/>
-              </w:rPr>
-            </w:pPr>
-          </w:p>
-        </w:tc>
-        <w:tc>
-          <w:tcPr>
-            <w:tcW w:w="789" w:type="dxa"/>
-            <w:tcBorders>
-              <w:top w:val="single" w:sz="4" w:space="0" w:color="auto"/>
-              <w:left w:val="single" w:sz="4" w:space="0" w:color="auto"/>
-              <w:bottom w:val="single" w:sz="4" w:space="0" w:color="auto"/>
-              <w:right w:val="single" w:sz="4" w:space="0" w:color="auto"/>
-            </w:tcBorders>
-            <w:hideMark/>
-          </w:tcPr>
-          <w:p>
-            <w:pPr>
-              <w:rPr>
-                <w:rFonts w:ascii="Times New Roman" w:hAnsi="Times New Roman" w:cs="Times New Roman"/>
-                <w:lang w:val="es-ES"/>
-              </w:rPr>
-            </w:pPr>
-            <w:r>
-              <w:rPr>
-                <w:rFonts w:ascii="Times New Roman" w:hAnsi="Times New Roman" w:cs="Times New Roman"/>
-                <w:lang w:val="es-ES"/>
-              </w:rPr>
-              <w:t>2</w:t>
-            </w:r>
-          </w:p>
-        </w:tc>
-        <w:tc>
-          <w:tcPr>
-            <w:tcW w:w="5153" w:type="dxa"/>
-            <w:gridSpan w:val="3"/>
-            <w:tcBorders>
-              <w:top w:val="single" w:sz="4" w:space="0" w:color="auto"/>
-              <w:left w:val="single" w:sz="4" w:space="0" w:color="auto"/>
-              <w:bottom w:val="single" w:sz="4" w:space="0" w:color="auto"/>
-              <w:right w:val="single" w:sz="4" w:space="0" w:color="auto"/>
-            </w:tcBorders>
-            <w:hideMark/>
-          </w:tcPr>
-          <w:p>
-            <w:pPr>
-              <w:spacing w:line="240" w:lineRule="auto"/>
-              <w:rPr>
-                <w:rFonts w:ascii="Times New Roman" w:hAnsi="Times New Roman" w:cs="Times New Roman"/>
-              </w:rPr>
-            </w:pPr>
-            <w:r>
-              <w:rPr>
-                <w:rFonts w:ascii="Times New Roman" w:hAnsi="Times New Roman" w:cs="Times New Roman"/>
-              </w:rPr>
-              <w:t>El</w:t>
-            </w:r>
-            <w:r>
-              <w:rPr>
-                <w:rFonts w:ascii="Times New Roman" w:hAnsi="Times New Roman" w:cs="Times New Roman"/>
-              </w:rPr>
-              <w:t xml:space="preserve"> sistema muestra el contenido del documento. </w:t>
-            </w:r>
-          </w:p>
-        </w:tc>
-      </w:tr>
-      <w:tr>
-        <w:tblPrEx>
-          <w:tblLook w:val="04A0" w:firstRow="1" w:lastRow="0" w:firstColumn="1" w:lastColumn="0" w:noHBand="0" w:noVBand="1"/>
-        </w:tblPrEx>
-        <w:trPr>
-          <w:gridAfter w:val="4"/>
-          <w:wAfter w:w="5942" w:type="dxa"/>
-          <w:cantSplit/>
-          <w:trHeight w:val="450"/>
-        </w:trPr>
-        <w:tc>
-          <w:tcPr>
-            <w:tcW w:w="0" w:type="auto"/>
-            <w:vMerge/>
-            <w:tcBorders>
-              <w:top w:val="single" w:sz="4" w:space="0" w:color="auto"/>
-              <w:left w:val="single" w:sz="4" w:space="0" w:color="auto"/>
-              <w:bottom w:val="single" w:sz="4" w:space="0" w:color="auto"/>
-              <w:right w:val="single" w:sz="4" w:space="0" w:color="auto"/>
-            </w:tcBorders>
-            <w:vAlign w:val="center"/>
-            <w:hideMark/>
-          </w:tcPr>
-          <w:p>
-            <w:pPr>
-              <w:rPr>
-                <w:rFonts w:ascii="Times New Roman" w:hAnsi="Times New Roman" w:cs="Times New Roman"/>
-                <w:b/>
-                <w:bCs/>
-                <w:lang w:val="es-ES"/>
-              </w:rPr>
-            </w:pPr>
-          </w:p>
-        </w:tc>
-      </w:tr>
-      <w:tr>
-        <w:tblPrEx>
-          <w:tblLook w:val="04A0" w:firstRow="1" w:lastRow="0" w:firstColumn="1" w:lastColumn="0" w:noHBand="0" w:noVBand="1"/>
-        </w:tblPrEx>
-        <w:trPr>
-          <w:gridAfter w:val="4"/>
-          <w:wAfter w:w="5942" w:type="dxa"/>
-          <w:cantSplit/>
-          <w:trHeight w:val="450"/>
-        </w:trPr>
-        <w:tc>
-          <w:tcPr>
-            <w:tcW w:w="0" w:type="auto"/>
-            <w:vMerge/>
-            <w:tcBorders>
-              <w:top w:val="single" w:sz="4" w:space="0" w:color="auto"/>
-              <w:left w:val="single" w:sz="4" w:space="0" w:color="auto"/>
-              <w:bottom w:val="single" w:sz="4" w:space="0" w:color="auto"/>
-              <w:right w:val="single" w:sz="4" w:space="0" w:color="auto"/>
-            </w:tcBorders>
-            <w:vAlign w:val="center"/>
-            <w:hideMark/>
-          </w:tcPr>
-          <w:p>
-            <w:pPr>
-              <w:rPr>
-                <w:rFonts w:ascii="Times New Roman" w:hAnsi="Times New Roman" w:cs="Times New Roman"/>
-                <w:b/>
-                <w:bCs/>
-                <w:lang w:val="es-ES"/>
-              </w:rPr>
-            </w:pPr>
-          </w:p>
-        </w:tc>
-      </w:tr>
-      <w:tr>
-        <w:tblPrEx>
-          <w:tblLook w:val="04A0" w:firstRow="1" w:lastRow="0" w:firstColumn="1" w:lastColumn="0" w:noHBand="0" w:noVBand="1"/>
-        </w:tblPrEx>
-        <w:trPr>
-          <w:cantSplit/>
-        </w:trPr>
-        <w:tc>
-          <w:tcPr>
-            <w:tcW w:w="2881" w:type="dxa"/>
-            <w:tcBorders>
-              <w:top w:val="single" w:sz="4" w:space="0" w:color="auto"/>
-              <w:left w:val="single" w:sz="4" w:space="0" w:color="auto"/>
-              <w:bottom w:val="single" w:sz="4" w:space="0" w:color="auto"/>
-              <w:right w:val="single" w:sz="4" w:space="0" w:color="auto"/>
-            </w:tcBorders>
-            <w:hideMark/>
-          </w:tcPr>
-          <w:p>
-            <w:pPr>
-              <w:rPr>
-                <w:rFonts w:ascii="Times New Roman" w:hAnsi="Times New Roman" w:cs="Times New Roman"/>
-                <w:b/>
-                <w:bCs/>
-                <w:lang w:val="es-ES"/>
-              </w:rPr>
-            </w:pPr>
-            <w:r>
-              <w:rPr>
-                <w:rFonts w:ascii="Times New Roman" w:hAnsi="Times New Roman" w:cs="Times New Roman"/>
-                <w:b/>
-                <w:bCs/>
-                <w:lang w:val="es-ES"/>
-              </w:rPr>
-              <w:t>Postcondición</w:t>
-            </w:r>
-          </w:p>
-        </w:tc>
-        <w:tc>
-          <w:tcPr>
-            <w:tcW w:w="5942" w:type="dxa"/>
-            <w:gridSpan w:val="4"/>
-            <w:tcBorders>
-              <w:top w:val="single" w:sz="4" w:space="0" w:color="auto"/>
-              <w:left w:val="single" w:sz="4" w:space="0" w:color="auto"/>
-              <w:bottom w:val="single" w:sz="4" w:space="0" w:color="auto"/>
-              <w:right w:val="single" w:sz="4" w:space="0" w:color="auto"/>
-            </w:tcBorders>
-            <w:hideMark/>
-          </w:tcPr>
-          <w:p>
-            <w:pPr>
-              <w:rPr>
-                <w:rFonts w:ascii="Times New Roman" w:hAnsi="Times New Roman" w:cs="Times New Roman"/>
-                <w:lang w:val="es-ES"/>
-              </w:rPr>
-            </w:pPr>
-            <w:r>
-              <w:rPr>
-                <w:rFonts w:ascii="Times New Roman" w:hAnsi="Times New Roman" w:cs="Times New Roman"/>
-              </w:rPr>
-              <w:t xml:space="preserve">El empleado terminó de leer los documentos, </w:t>
-            </w:r>
-            <w:r>
-              <w:rPr>
-                <w:rFonts w:ascii="Times New Roman" w:hAnsi="Times New Roman" w:cs="Times New Roman"/>
-              </w:rPr>
-              <w:t xml:space="preserve">puede leer los </w:t>
-            </w:r>
-            <w:r>
-              <w:rPr>
-                <w:rFonts w:ascii="Times New Roman" w:hAnsi="Times New Roman" w:cs="Times New Roman"/>
-              </w:rPr>
-              <w:t>otros documentos disponibles o realizar quiz</w:t>
-            </w:r>
-            <w:r>
-              <w:rPr>
-                <w:rFonts w:ascii="Times New Roman" w:hAnsi="Times New Roman" w:cs="Times New Roman"/>
-              </w:rPr>
-              <w:t xml:space="preserve">. </w:t>
-            </w:r>
-          </w:p>
-        </w:tc>
-      </w:tr>
-      <w:tr>
-        <w:tblPrEx>
-          <w:tblLook w:val="04A0" w:firstRow="1" w:lastRow="0" w:firstColumn="1" w:lastColumn="0" w:noHBand="0" w:noVBand="1"/>
-        </w:tblPrEx>
-        <w:trPr>
-          <w:cantSplit/>
-        </w:trPr>
-        <w:tc>
-          <w:tcPr>
-            <w:tcW w:w="2881" w:type="dxa"/>
-            <w:vMerge w:val="restart"/>
-            <w:tcBorders>
-              <w:top w:val="single" w:sz="4" w:space="0" w:color="auto"/>
-              <w:left w:val="single" w:sz="4" w:space="0" w:color="auto"/>
-              <w:bottom w:val="single" w:sz="4" w:space="0" w:color="auto"/>
-              <w:right w:val="single" w:sz="4" w:space="0" w:color="auto"/>
-            </w:tcBorders>
-            <w:hideMark/>
-          </w:tcPr>
-          <w:p>
-            <w:pPr>
-              <w:rPr>
-                <w:rFonts w:ascii="Times New Roman" w:hAnsi="Times New Roman" w:cs="Times New Roman"/>
-                <w:b/>
-                <w:bCs/>
-                <w:lang w:val="es-ES"/>
-              </w:rPr>
-            </w:pPr>
-            <w:r>
-              <w:rPr>
-                <w:rFonts w:ascii="Times New Roman" w:hAnsi="Times New Roman" w:cs="Times New Roman"/>
-                <w:b/>
-                <w:bCs/>
-                <w:lang w:val="es-ES"/>
-              </w:rPr>
-              <w:t>Excepciones</w:t>
-            </w:r>
-          </w:p>
-        </w:tc>
-        <w:tc>
-          <w:tcPr>
-            <w:tcW w:w="789" w:type="dxa"/>
-            <w:tcBorders>
-              <w:top w:val="single" w:sz="4" w:space="0" w:color="auto"/>
-              <w:left w:val="single" w:sz="4" w:space="0" w:color="auto"/>
-              <w:bottom w:val="single" w:sz="4" w:space="0" w:color="auto"/>
-              <w:right w:val="single" w:sz="4" w:space="0" w:color="auto"/>
-            </w:tcBorders>
-            <w:hideMark/>
-          </w:tcPr>
-          <w:p>
-            <w:pPr>
-              <w:rPr>
-                <w:rFonts w:ascii="Times New Roman" w:hAnsi="Times New Roman" w:cs="Times New Roman"/>
-                <w:b/>
-                <w:bCs/>
-                <w:lang w:val="es-ES"/>
-              </w:rPr>
-            </w:pPr>
-            <w:r>
-              <w:rPr>
-                <w:rFonts w:ascii="Times New Roman" w:hAnsi="Times New Roman" w:cs="Times New Roman"/>
-                <w:b/>
-                <w:bCs/>
-                <w:lang w:val="es-ES"/>
-              </w:rPr>
-              <w:t>Paso</w:t>
-            </w:r>
-          </w:p>
-        </w:tc>
-        <w:tc>
-          <w:tcPr>
-            <w:tcW w:w="5153" w:type="dxa"/>
-            <w:gridSpan w:val="3"/>
-            <w:tcBorders>
-              <w:top w:val="single" w:sz="4" w:space="0" w:color="auto"/>
-              <w:left w:val="single" w:sz="4" w:space="0" w:color="auto"/>
-              <w:bottom w:val="single" w:sz="4" w:space="0" w:color="auto"/>
-              <w:right w:val="single" w:sz="4" w:space="0" w:color="auto"/>
-            </w:tcBorders>
-            <w:hideMark/>
-          </w:tcPr>
-          <w:p>
-            <w:pPr>
-              <w:rPr>
-                <w:rFonts w:ascii="Times New Roman" w:hAnsi="Times New Roman" w:cs="Times New Roman"/>
-                <w:b/>
-                <w:bCs/>
-                <w:lang w:val="es-ES"/>
-              </w:rPr>
-            </w:pPr>
-            <w:r>
-              <w:rPr>
-                <w:rFonts w:ascii="Times New Roman" w:hAnsi="Times New Roman" w:cs="Times New Roman"/>
-                <w:b/>
-                <w:bCs/>
-                <w:lang w:val="es-ES"/>
-              </w:rPr>
-              <w:t>Acción</w:t>
-            </w:r>
-          </w:p>
-        </w:tc>
-      </w:tr>
-      <w:tr>
-        <w:tblPrEx>
-          <w:tblLook w:val="04A0" w:firstRow="1" w:lastRow="0" w:firstColumn="1" w:lastColumn="0" w:noHBand="0" w:noVBand="1"/>
-        </w:tblPrEx>
-        <w:trPr>
-          <w:cantSplit/>
-        </w:trPr>
-        <w:tc>
-          <w:tcPr>
-            <w:tcW w:w="0" w:type="auto"/>
-            <w:vMerge/>
-            <w:tcBorders>
-              <w:top w:val="single" w:sz="4" w:space="0" w:color="auto"/>
-              <w:left w:val="single" w:sz="4" w:space="0" w:color="auto"/>
-              <w:bottom w:val="single" w:sz="4" w:space="0" w:color="auto"/>
-              <w:right w:val="single" w:sz="4" w:space="0" w:color="auto"/>
-            </w:tcBorders>
-            <w:vAlign w:val="center"/>
-            <w:hideMark/>
-          </w:tcPr>
-          <w:p>
-            <w:pPr>
-              <w:rPr>
-                <w:rFonts w:ascii="Times New Roman" w:hAnsi="Times New Roman" w:cs="Times New Roman"/>
-                <w:b/>
-                <w:bCs/>
-                <w:lang w:val="es-ES"/>
-              </w:rPr>
-            </w:pPr>
-          </w:p>
-        </w:tc>
-        <w:tc>
-          <w:tcPr>
-            <w:tcW w:w="789" w:type="dxa"/>
-            <w:tcBorders>
-              <w:top w:val="single" w:sz="4" w:space="0" w:color="auto"/>
-              <w:left w:val="single" w:sz="4" w:space="0" w:color="auto"/>
-              <w:bottom w:val="single" w:sz="4" w:space="0" w:color="auto"/>
-              <w:right w:val="single" w:sz="4" w:space="0" w:color="auto"/>
-            </w:tcBorders>
-            <w:hideMark/>
-          </w:tcPr>
-          <w:p>
-            <w:pPr>
-              <w:rPr>
-                <w:rFonts w:ascii="Times New Roman" w:hAnsi="Times New Roman" w:cs="Times New Roman"/>
-                <w:lang w:val="es-ES"/>
-              </w:rPr>
-            </w:pPr>
-            <w:r>
-              <w:rPr>
-                <w:rFonts w:ascii="Times New Roman" w:hAnsi="Times New Roman" w:cs="Times New Roman"/>
-                <w:lang w:val="es-ES"/>
-              </w:rPr>
-              <w:t>1</w:t>
-            </w:r>
-          </w:p>
-        </w:tc>
-        <w:tc>
-          <w:tcPr>
-            <w:tcW w:w="5153" w:type="dxa"/>
-            <w:gridSpan w:val="3"/>
-            <w:tcBorders>
-              <w:top w:val="single" w:sz="4" w:space="0" w:color="auto"/>
-              <w:left w:val="single" w:sz="4" w:space="0" w:color="auto"/>
-              <w:bottom w:val="single" w:sz="4" w:space="0" w:color="auto"/>
-              <w:right w:val="single" w:sz="4" w:space="0" w:color="auto"/>
-            </w:tcBorders>
-            <w:hideMark/>
-          </w:tcPr>
-          <w:p>
-            <w:pPr>
-              <w:rPr>
-                <w:rFonts w:ascii="Times New Roman" w:hAnsi="Times New Roman" w:cs="Times New Roman"/>
-                <w:lang w:val="es-ES"/>
-              </w:rPr>
-            </w:pPr>
-            <w:r>
-              <w:rPr>
-                <w:rFonts w:ascii="Times New Roman" w:hAnsi="Times New Roman" w:cs="Times New Roman"/>
-                <w:lang w:val="es-ES"/>
-              </w:rPr>
-              <w:t xml:space="preserve">Pendiente. </w:t>
-            </w:r>
-          </w:p>
-        </w:tc>
-      </w:tr>
-      <w:tr>
-        <w:tblPrEx>
-          <w:tblLook w:val="04A0" w:firstRow="1" w:lastRow="0" w:firstColumn="1" w:lastColumn="0" w:noHBand="0" w:noVBand="1"/>
-        </w:tblPrEx>
-        <w:trPr>
-          <w:cantSplit/>
-          <w:trHeight w:val="70"/>
-        </w:trPr>
-        <w:tc>
-          <w:tcPr>
-            <w:tcW w:w="0" w:type="auto"/>
-            <w:vMerge/>
-            <w:tcBorders>
-              <w:top w:val="single" w:sz="4" w:space="0" w:color="auto"/>
-              <w:left w:val="single" w:sz="4" w:space="0" w:color="auto"/>
-              <w:bottom w:val="single" w:sz="4" w:space="0" w:color="auto"/>
-              <w:right w:val="single" w:sz="4" w:space="0" w:color="auto"/>
-            </w:tcBorders>
-            <w:vAlign w:val="center"/>
-            <w:hideMark/>
-          </w:tcPr>
-          <w:p>
-            <w:pPr>
-              <w:rPr>
-                <w:rFonts w:ascii="Times New Roman" w:hAnsi="Times New Roman" w:cs="Times New Roman"/>
-                <w:b/>
-                <w:bCs/>
-                <w:lang w:val="es-ES"/>
-              </w:rPr>
-            </w:pPr>
-          </w:p>
-        </w:tc>
-        <w:tc>
-          <w:tcPr>
-            <w:tcW w:w="789" w:type="dxa"/>
-            <w:tcBorders>
-              <w:top w:val="single" w:sz="4" w:space="0" w:color="auto"/>
-              <w:left w:val="single" w:sz="4" w:space="0" w:color="auto"/>
-              <w:bottom w:val="single" w:sz="4" w:space="0" w:color="auto"/>
-              <w:right w:val="single" w:sz="4" w:space="0" w:color="auto"/>
-            </w:tcBorders>
-            <w:hideMark/>
-          </w:tcPr>
-          <w:p>
-            <w:pPr>
-              <w:rPr>
-                <w:rFonts w:ascii="Times New Roman" w:hAnsi="Times New Roman" w:cs="Times New Roman"/>
-                <w:lang w:val="es-ES"/>
-              </w:rPr>
-            </w:pPr>
-            <w:r>
-              <w:rPr>
-                <w:rFonts w:ascii="Times New Roman" w:hAnsi="Times New Roman" w:cs="Times New Roman"/>
-                <w:lang w:val="es-ES"/>
-              </w:rPr>
-              <w:t>2</w:t>
-            </w:r>
-          </w:p>
-        </w:tc>
-        <w:tc>
-          <w:tcPr>
-            <w:tcW w:w="5153" w:type="dxa"/>
-            <w:gridSpan w:val="3"/>
-            <w:tcBorders>
-              <w:top w:val="single" w:sz="4" w:space="0" w:color="auto"/>
-              <w:left w:val="single" w:sz="4" w:space="0" w:color="auto"/>
-              <w:bottom w:val="single" w:sz="4" w:space="0" w:color="auto"/>
-              <w:right w:val="single" w:sz="4" w:space="0" w:color="auto"/>
-            </w:tcBorders>
-          </w:tcPr>
-          <w:p>
-            <w:pPr>
-              <w:rPr>
-                <w:rFonts w:ascii="Times New Roman" w:hAnsi="Times New Roman" w:cs="Times New Roman"/>
-              </w:rPr>
-            </w:pPr>
-          </w:p>
-        </w:tc>
-      </w:tr>
-    </w:tbl>
-    <w:p>
-      <w:pPr>
-        <w:rPr>
-          <w:rFonts w:ascii="Times New Roman" w:hAnsi="Times New Roman" w:cs="Times New Roman"/>
-          <w:lang w:val="es-ES"/>
-        </w:rPr>
-      </w:pPr>
-    </w:p>
-    <w:p>
-      <w:pPr>
-        <w:rPr>
-          <w:rFonts w:ascii="Times New Roman" w:hAnsi="Times New Roman" w:cs="Times New Roman"/>
-          <w:lang w:val="es-ES"/>
-        </w:rPr>
-      </w:pPr>
-    </w:p>
-    <w:p>
-      <w:pPr>
-        <w:rPr>
-          <w:rFonts w:ascii="Times New Roman" w:hAnsi="Times New Roman" w:cs="Times New Roman"/>
-          <w:lang w:val="es-ES"/>
         </w:rPr>
       </w:pPr>
     </w:p>
@@ -42439,6 +40972,1451 @@
       </w:tblPr>
       <w:tblGrid>
         <w:gridCol w:w="2881"/>
+        <w:gridCol w:w="789"/>
+        <w:gridCol w:w="381"/>
+        <w:gridCol w:w="2415"/>
+        <w:gridCol w:w="2357"/>
+      </w:tblGrid>
+      <w:tr>
+        <w:trPr>
+          <w:trHeight w:val="435"/>
+        </w:trPr>
+        <w:tc>
+          <w:tcPr>
+            <w:tcW w:w="8823" w:type="dxa"/>
+            <w:gridSpan w:val="5"/>
+          </w:tcPr>
+          <w:p>
+            <w:pPr>
+              <w:tabs>
+                <w:tab w:val="left" w:pos="4905"/>
+              </w:tabs>
+              <w:jc w:val="center"/>
+              <w:rPr>
+                <w:rFonts w:ascii="Times New Roman" w:hAnsi="Times New Roman" w:cs="Times New Roman"/>
+                <w:b/>
+                <w:bCs/>
+                <w:lang w:val="es-ES"/>
+              </w:rPr>
+            </w:pPr>
+            <w:r>
+              <w:rPr>
+                <w:rFonts w:ascii="Times New Roman" w:hAnsi="Times New Roman" w:cs="Times New Roman"/>
+                <w:b/>
+                <w:bCs/>
+                <w:lang w:val="es-ES"/>
+              </w:rPr>
+              <w:lastRenderedPageBreak/>
+              <w:t>Casos de uso.</w:t>
+            </w:r>
+          </w:p>
+        </w:tc>
+      </w:tr>
+      <w:tr>
+        <w:tblPrEx>
+          <w:tblLook w:val="04A0" w:firstRow="1" w:lastRow="0" w:firstColumn="1" w:lastColumn="0" w:noHBand="0" w:noVBand="1"/>
+        </w:tblPrEx>
+        <w:trPr>
+          <w:cantSplit/>
+        </w:trPr>
+        <w:tc>
+          <w:tcPr>
+            <w:tcW w:w="2881" w:type="dxa"/>
+            <w:tcBorders>
+              <w:top w:val="single" w:sz="4" w:space="0" w:color="auto"/>
+              <w:left w:val="single" w:sz="4" w:space="0" w:color="auto"/>
+              <w:bottom w:val="single" w:sz="4" w:space="0" w:color="auto"/>
+              <w:right w:val="single" w:sz="4" w:space="0" w:color="auto"/>
+            </w:tcBorders>
+            <w:hideMark/>
+          </w:tcPr>
+          <w:p>
+            <w:pPr>
+              <w:rPr>
+                <w:rFonts w:ascii="Times New Roman" w:hAnsi="Times New Roman" w:cs="Times New Roman"/>
+                <w:b/>
+                <w:bCs/>
+                <w:lang w:val="es-ES"/>
+              </w:rPr>
+            </w:pPr>
+            <w:r>
+              <w:rPr>
+                <w:rFonts w:ascii="Times New Roman" w:hAnsi="Times New Roman" w:cs="Times New Roman"/>
+                <w:b/>
+                <w:bCs/>
+                <w:lang w:val="es-ES"/>
+              </w:rPr>
+              <w:t xml:space="preserve">RF </w:t>
+            </w:r>
+            <w:r>
+              <w:rPr>
+                <w:rFonts w:ascii="Times New Roman" w:hAnsi="Times New Roman" w:cs="Times New Roman"/>
+                <w:b/>
+                <w:bCs/>
+                <w:lang w:val="es-ES"/>
+              </w:rPr>
+              <w:t>15</w:t>
+            </w:r>
+          </w:p>
+        </w:tc>
+        <w:tc>
+          <w:tcPr>
+            <w:tcW w:w="5942" w:type="dxa"/>
+            <w:gridSpan w:val="4"/>
+            <w:tcBorders>
+              <w:top w:val="single" w:sz="4" w:space="0" w:color="auto"/>
+              <w:left w:val="single" w:sz="4" w:space="0" w:color="auto"/>
+              <w:bottom w:val="single" w:sz="4" w:space="0" w:color="auto"/>
+              <w:right w:val="single" w:sz="4" w:space="0" w:color="auto"/>
+            </w:tcBorders>
+            <w:hideMark/>
+          </w:tcPr>
+          <w:p>
+            <w:pPr>
+              <w:rPr>
+                <w:rFonts w:ascii="Times New Roman" w:hAnsi="Times New Roman" w:cs="Times New Roman"/>
+                <w:lang w:val="es-ES"/>
+              </w:rPr>
+            </w:pPr>
+            <w:r>
+              <w:rPr>
+                <w:rFonts w:ascii="Times New Roman" w:hAnsi="Times New Roman" w:cs="Times New Roman"/>
+                <w:lang w:val="es-ES"/>
+              </w:rPr>
+              <w:t>0</w:t>
+            </w:r>
+            <w:r>
+              <w:rPr>
+                <w:rFonts w:ascii="Times New Roman" w:hAnsi="Times New Roman" w:cs="Times New Roman"/>
+                <w:lang w:val="es-ES"/>
+              </w:rPr>
+              <w:t>2</w:t>
+            </w:r>
+            <w:r>
+              <w:rPr>
+                <w:rFonts w:ascii="Times New Roman" w:hAnsi="Times New Roman" w:cs="Times New Roman"/>
+                <w:lang w:val="es-ES"/>
+              </w:rPr>
+              <w:t>5</w:t>
+            </w:r>
+            <w:r>
+              <w:rPr>
+                <w:rFonts w:ascii="Times New Roman" w:hAnsi="Times New Roman" w:cs="Times New Roman"/>
+                <w:lang w:val="es-ES"/>
+              </w:rPr>
+              <w:t xml:space="preserve"> &lt;Empleado – </w:t>
+            </w:r>
+            <w:r>
+              <w:rPr>
+                <w:rFonts w:ascii="Times New Roman" w:hAnsi="Times New Roman" w:cs="Times New Roman"/>
+                <w:lang w:val="es-ES"/>
+              </w:rPr>
+              <w:t>Leer</w:t>
+            </w:r>
+            <w:r>
+              <w:rPr>
+                <w:rFonts w:ascii="Times New Roman" w:hAnsi="Times New Roman" w:cs="Times New Roman"/>
+                <w:lang w:val="es-ES"/>
+              </w:rPr>
+              <w:t xml:space="preserve"> </w:t>
+            </w:r>
+            <w:r>
+              <w:rPr>
+                <w:rFonts w:ascii="Times New Roman" w:hAnsi="Times New Roman" w:cs="Times New Roman"/>
+                <w:lang w:val="es-ES"/>
+              </w:rPr>
+              <w:t>D</w:t>
+            </w:r>
+            <w:r>
+              <w:rPr>
+                <w:rFonts w:ascii="Times New Roman" w:hAnsi="Times New Roman" w:cs="Times New Roman"/>
+                <w:lang w:val="es-ES"/>
+              </w:rPr>
+              <w:t>ocument</w:t>
+            </w:r>
+            <w:r>
+              <w:rPr>
+                <w:rFonts w:ascii="Times New Roman" w:hAnsi="Times New Roman" w:cs="Times New Roman"/>
+                <w:lang w:val="es-ES"/>
+              </w:rPr>
+              <w:t>ación</w:t>
+            </w:r>
+            <w:r>
+              <w:rPr>
+                <w:rFonts w:ascii="Times New Roman" w:hAnsi="Times New Roman" w:cs="Times New Roman"/>
+                <w:lang w:val="es-ES"/>
+              </w:rPr>
+              <w:t>&gt;</w:t>
+            </w:r>
+          </w:p>
+        </w:tc>
+      </w:tr>
+      <w:tr>
+        <w:tblPrEx>
+          <w:tblLook w:val="04A0" w:firstRow="1" w:lastRow="0" w:firstColumn="1" w:lastColumn="0" w:noHBand="0" w:noVBand="1"/>
+        </w:tblPrEx>
+        <w:trPr>
+          <w:cantSplit/>
+        </w:trPr>
+        <w:tc>
+          <w:tcPr>
+            <w:tcW w:w="2881" w:type="dxa"/>
+            <w:tcBorders>
+              <w:top w:val="single" w:sz="4" w:space="0" w:color="auto"/>
+              <w:left w:val="single" w:sz="4" w:space="0" w:color="auto"/>
+              <w:bottom w:val="single" w:sz="4" w:space="0" w:color="auto"/>
+              <w:right w:val="single" w:sz="4" w:space="0" w:color="auto"/>
+            </w:tcBorders>
+            <w:hideMark/>
+          </w:tcPr>
+          <w:p>
+            <w:pPr>
+              <w:rPr>
+                <w:rFonts w:ascii="Times New Roman" w:hAnsi="Times New Roman" w:cs="Times New Roman"/>
+                <w:b/>
+                <w:bCs/>
+                <w:lang w:val="es-ES"/>
+              </w:rPr>
+            </w:pPr>
+            <w:r>
+              <w:rPr>
+                <w:rFonts w:ascii="Times New Roman" w:hAnsi="Times New Roman" w:cs="Times New Roman"/>
+                <w:b/>
+                <w:bCs/>
+                <w:lang w:val="es-ES"/>
+              </w:rPr>
+              <w:t>Versión</w:t>
+            </w:r>
+          </w:p>
+        </w:tc>
+        <w:tc>
+          <w:tcPr>
+            <w:tcW w:w="1170" w:type="dxa"/>
+            <w:gridSpan w:val="2"/>
+            <w:tcBorders>
+              <w:top w:val="single" w:sz="4" w:space="0" w:color="auto"/>
+              <w:left w:val="single" w:sz="4" w:space="0" w:color="auto"/>
+              <w:bottom w:val="single" w:sz="4" w:space="0" w:color="auto"/>
+              <w:right w:val="single" w:sz="4" w:space="0" w:color="auto"/>
+            </w:tcBorders>
+            <w:hideMark/>
+          </w:tcPr>
+          <w:p>
+            <w:pPr>
+              <w:rPr>
+                <w:rFonts w:ascii="Times New Roman" w:hAnsi="Times New Roman" w:cs="Times New Roman"/>
+                <w:lang w:val="es-ES"/>
+              </w:rPr>
+            </w:pPr>
+            <w:r>
+              <w:rPr>
+                <w:rFonts w:ascii="Times New Roman" w:hAnsi="Times New Roman" w:cs="Times New Roman"/>
+                <w:lang w:val="es-ES"/>
+              </w:rPr>
+              <w:t>2</w:t>
+            </w:r>
+          </w:p>
+        </w:tc>
+        <w:tc>
+          <w:tcPr>
+            <w:tcW w:w="2415" w:type="dxa"/>
+            <w:tcBorders>
+              <w:top w:val="single" w:sz="4" w:space="0" w:color="auto"/>
+              <w:left w:val="single" w:sz="4" w:space="0" w:color="auto"/>
+              <w:bottom w:val="single" w:sz="4" w:space="0" w:color="auto"/>
+              <w:right w:val="single" w:sz="4" w:space="0" w:color="auto"/>
+            </w:tcBorders>
+          </w:tcPr>
+          <w:p>
+            <w:pPr>
+              <w:rPr>
+                <w:rFonts w:ascii="Times New Roman" w:hAnsi="Times New Roman" w:cs="Times New Roman"/>
+                <w:b/>
+                <w:lang w:val="es-ES"/>
+              </w:rPr>
+            </w:pPr>
+            <w:r>
+              <w:rPr>
+                <w:rFonts w:ascii="Times New Roman" w:hAnsi="Times New Roman" w:cs="Times New Roman"/>
+                <w:b/>
+                <w:lang w:val="es-ES"/>
+              </w:rPr>
+              <w:t xml:space="preserve">Fecha </w:t>
+            </w:r>
+          </w:p>
+        </w:tc>
+        <w:tc>
+          <w:tcPr>
+            <w:tcW w:w="2357" w:type="dxa"/>
+            <w:tcBorders>
+              <w:top w:val="single" w:sz="4" w:space="0" w:color="auto"/>
+              <w:left w:val="single" w:sz="4" w:space="0" w:color="auto"/>
+              <w:bottom w:val="single" w:sz="4" w:space="0" w:color="auto"/>
+              <w:right w:val="single" w:sz="4" w:space="0" w:color="auto"/>
+            </w:tcBorders>
+          </w:tcPr>
+          <w:p>
+            <w:pPr>
+              <w:rPr>
+                <w:rFonts w:ascii="Times New Roman" w:hAnsi="Times New Roman" w:cs="Times New Roman"/>
+                <w:lang w:val="es-ES"/>
+              </w:rPr>
+            </w:pPr>
+            <w:r>
+              <w:rPr>
+                <w:rFonts w:ascii="Times New Roman" w:hAnsi="Times New Roman" w:cs="Times New Roman"/>
+                <w:lang w:val="es-ES"/>
+              </w:rPr>
+              <w:t>24</w:t>
+            </w:r>
+            <w:r>
+              <w:rPr>
+                <w:rFonts w:ascii="Times New Roman" w:hAnsi="Times New Roman" w:cs="Times New Roman"/>
+                <w:lang w:val="es-ES"/>
+              </w:rPr>
+              <w:t>/0</w:t>
+            </w:r>
+            <w:r>
+              <w:rPr>
+                <w:rFonts w:ascii="Times New Roman" w:hAnsi="Times New Roman" w:cs="Times New Roman"/>
+                <w:lang w:val="es-ES"/>
+              </w:rPr>
+              <w:t>9</w:t>
+            </w:r>
+            <w:r>
+              <w:rPr>
+                <w:rFonts w:ascii="Times New Roman" w:hAnsi="Times New Roman" w:cs="Times New Roman"/>
+                <w:lang w:val="es-ES"/>
+              </w:rPr>
+              <w:t>/</w:t>
+            </w:r>
+            <w:r>
+              <w:rPr>
+                <w:rFonts w:ascii="Times New Roman" w:hAnsi="Times New Roman" w:cs="Times New Roman"/>
+                <w:lang w:val="es-ES"/>
+              </w:rPr>
+              <w:t>20</w:t>
+            </w:r>
+            <w:r>
+              <w:rPr>
+                <w:rFonts w:ascii="Times New Roman" w:hAnsi="Times New Roman" w:cs="Times New Roman"/>
+                <w:lang w:val="es-ES"/>
+              </w:rPr>
+              <w:t>18</w:t>
+            </w:r>
+          </w:p>
+        </w:tc>
+      </w:tr>
+      <w:tr>
+        <w:tblPrEx>
+          <w:tblLook w:val="04A0" w:firstRow="1" w:lastRow="0" w:firstColumn="1" w:lastColumn="0" w:noHBand="0" w:noVBand="1"/>
+        </w:tblPrEx>
+        <w:trPr>
+          <w:cantSplit/>
+        </w:trPr>
+        <w:tc>
+          <w:tcPr>
+            <w:tcW w:w="2881" w:type="dxa"/>
+            <w:tcBorders>
+              <w:top w:val="single" w:sz="4" w:space="0" w:color="auto"/>
+              <w:left w:val="single" w:sz="4" w:space="0" w:color="auto"/>
+              <w:bottom w:val="single" w:sz="4" w:space="0" w:color="auto"/>
+              <w:right w:val="single" w:sz="4" w:space="0" w:color="auto"/>
+            </w:tcBorders>
+            <w:hideMark/>
+          </w:tcPr>
+          <w:p>
+            <w:pPr>
+              <w:rPr>
+                <w:rFonts w:ascii="Times New Roman" w:hAnsi="Times New Roman" w:cs="Times New Roman"/>
+                <w:b/>
+                <w:bCs/>
+                <w:lang w:val="es-ES"/>
+              </w:rPr>
+            </w:pPr>
+            <w:r>
+              <w:rPr>
+                <w:rFonts w:ascii="Times New Roman" w:hAnsi="Times New Roman" w:cs="Times New Roman"/>
+                <w:b/>
+                <w:bCs/>
+                <w:lang w:val="es-ES"/>
+              </w:rPr>
+              <w:t>Autores</w:t>
+            </w:r>
+          </w:p>
+        </w:tc>
+        <w:tc>
+          <w:tcPr>
+            <w:tcW w:w="5942" w:type="dxa"/>
+            <w:gridSpan w:val="4"/>
+            <w:tcBorders>
+              <w:top w:val="single" w:sz="4" w:space="0" w:color="auto"/>
+              <w:left w:val="single" w:sz="4" w:space="0" w:color="auto"/>
+              <w:bottom w:val="single" w:sz="4" w:space="0" w:color="auto"/>
+              <w:right w:val="single" w:sz="4" w:space="0" w:color="auto"/>
+            </w:tcBorders>
+            <w:hideMark/>
+          </w:tcPr>
+          <w:p>
+            <w:pPr>
+              <w:spacing w:after="0"/>
+              <w:rPr>
+                <w:rFonts w:ascii="Times New Roman" w:hAnsi="Times New Roman" w:cs="Times New Roman"/>
+                <w:lang w:val="es-ES"/>
+              </w:rPr>
+            </w:pPr>
+            <w:r>
+              <w:rPr>
+                <w:rFonts w:ascii="Times New Roman" w:hAnsi="Times New Roman" w:cs="Times New Roman"/>
+                <w:lang w:val="es-ES"/>
+              </w:rPr>
+              <w:t>Jessica González.</w:t>
+            </w:r>
+          </w:p>
+          <w:p>
+            <w:pPr>
+              <w:spacing w:after="0"/>
+              <w:rPr>
+                <w:rFonts w:ascii="Times New Roman" w:hAnsi="Times New Roman" w:cs="Times New Roman"/>
+                <w:lang w:val="es-ES"/>
+              </w:rPr>
+            </w:pPr>
+            <w:r>
+              <w:rPr>
+                <w:rFonts w:ascii="Times New Roman" w:hAnsi="Times New Roman" w:cs="Times New Roman"/>
+                <w:lang w:val="es-ES"/>
+              </w:rPr>
+              <w:t>Karina Carmona.</w:t>
+            </w:r>
+          </w:p>
+          <w:p>
+            <w:pPr>
+              <w:spacing w:after="0"/>
+              <w:rPr>
+                <w:rFonts w:ascii="Times New Roman" w:hAnsi="Times New Roman" w:cs="Times New Roman"/>
+                <w:lang w:val="es-ES"/>
+              </w:rPr>
+            </w:pPr>
+            <w:r>
+              <w:rPr>
+                <w:rFonts w:ascii="Times New Roman" w:hAnsi="Times New Roman" w:cs="Times New Roman"/>
+                <w:lang w:val="es-ES"/>
+              </w:rPr>
+              <w:t>Jesús Pacheco.</w:t>
+            </w:r>
+          </w:p>
+          <w:p>
+            <w:pPr>
+              <w:spacing w:after="0"/>
+              <w:rPr>
+                <w:rFonts w:ascii="Times New Roman" w:hAnsi="Times New Roman" w:cs="Times New Roman"/>
+                <w:lang w:val="es-ES"/>
+              </w:rPr>
+            </w:pPr>
+            <w:r>
+              <w:rPr>
+                <w:rFonts w:ascii="Times New Roman" w:hAnsi="Times New Roman" w:cs="Times New Roman"/>
+                <w:lang w:val="es-ES"/>
+              </w:rPr>
+              <w:t xml:space="preserve">Antonio </w:t>
+            </w:r>
+            <w:proofErr w:type="spellStart"/>
+            <w:r>
+              <w:rPr>
+                <w:rFonts w:ascii="Times New Roman" w:hAnsi="Times New Roman" w:cs="Times New Roman"/>
+                <w:lang w:val="es-ES"/>
+              </w:rPr>
+              <w:t>Cetzal</w:t>
+            </w:r>
+            <w:proofErr w:type="spellEnd"/>
+            <w:r>
+              <w:rPr>
+                <w:rFonts w:ascii="Times New Roman" w:hAnsi="Times New Roman" w:cs="Times New Roman"/>
+                <w:lang w:val="es-ES"/>
+              </w:rPr>
+              <w:t xml:space="preserve">. </w:t>
+            </w:r>
+          </w:p>
+        </w:tc>
+      </w:tr>
+      <w:tr>
+        <w:tblPrEx>
+          <w:tblLook w:val="04A0" w:firstRow="1" w:lastRow="0" w:firstColumn="1" w:lastColumn="0" w:noHBand="0" w:noVBand="1"/>
+        </w:tblPrEx>
+        <w:trPr>
+          <w:cantSplit/>
+        </w:trPr>
+        <w:tc>
+          <w:tcPr>
+            <w:tcW w:w="2881" w:type="dxa"/>
+            <w:tcBorders>
+              <w:top w:val="single" w:sz="4" w:space="0" w:color="auto"/>
+              <w:left w:val="single" w:sz="4" w:space="0" w:color="auto"/>
+              <w:bottom w:val="single" w:sz="4" w:space="0" w:color="auto"/>
+              <w:right w:val="single" w:sz="4" w:space="0" w:color="auto"/>
+            </w:tcBorders>
+            <w:hideMark/>
+          </w:tcPr>
+          <w:p>
+            <w:pPr>
+              <w:rPr>
+                <w:rFonts w:ascii="Times New Roman" w:hAnsi="Times New Roman" w:cs="Times New Roman"/>
+                <w:b/>
+                <w:bCs/>
+                <w:lang w:val="es-ES"/>
+              </w:rPr>
+            </w:pPr>
+            <w:r>
+              <w:rPr>
+                <w:rFonts w:ascii="Times New Roman" w:hAnsi="Times New Roman" w:cs="Times New Roman"/>
+                <w:b/>
+                <w:bCs/>
+                <w:lang w:val="es-ES"/>
+              </w:rPr>
+              <w:t>Descripción</w:t>
+            </w:r>
+          </w:p>
+        </w:tc>
+        <w:tc>
+          <w:tcPr>
+            <w:tcW w:w="5942" w:type="dxa"/>
+            <w:gridSpan w:val="4"/>
+            <w:tcBorders>
+              <w:top w:val="single" w:sz="4" w:space="0" w:color="auto"/>
+              <w:left w:val="single" w:sz="4" w:space="0" w:color="auto"/>
+              <w:bottom w:val="single" w:sz="4" w:space="0" w:color="auto"/>
+              <w:right w:val="single" w:sz="4" w:space="0" w:color="auto"/>
+            </w:tcBorders>
+            <w:hideMark/>
+          </w:tcPr>
+          <w:p>
+            <w:pPr>
+              <w:rPr>
+                <w:rFonts w:ascii="Times New Roman" w:hAnsi="Times New Roman" w:cs="Times New Roman"/>
+              </w:rPr>
+            </w:pPr>
+            <w:r>
+              <w:rPr>
+                <w:rFonts w:ascii="Times New Roman" w:hAnsi="Times New Roman" w:cs="Times New Roman"/>
+              </w:rPr>
+              <w:t xml:space="preserve">El usuario entra al sistema tras haber ingresado correctamente, y se identifica como empleado, selecciona los documentos a leer. </w:t>
+            </w:r>
+          </w:p>
+        </w:tc>
+      </w:tr>
+      <w:tr>
+        <w:tblPrEx>
+          <w:tblLook w:val="04A0" w:firstRow="1" w:lastRow="0" w:firstColumn="1" w:lastColumn="0" w:noHBand="0" w:noVBand="1"/>
+        </w:tblPrEx>
+        <w:trPr>
+          <w:cantSplit/>
+        </w:trPr>
+        <w:tc>
+          <w:tcPr>
+            <w:tcW w:w="2881" w:type="dxa"/>
+            <w:tcBorders>
+              <w:top w:val="single" w:sz="4" w:space="0" w:color="auto"/>
+              <w:left w:val="single" w:sz="4" w:space="0" w:color="auto"/>
+              <w:bottom w:val="single" w:sz="4" w:space="0" w:color="auto"/>
+              <w:right w:val="single" w:sz="4" w:space="0" w:color="auto"/>
+            </w:tcBorders>
+            <w:hideMark/>
+          </w:tcPr>
+          <w:p>
+            <w:pPr>
+              <w:rPr>
+                <w:rFonts w:ascii="Times New Roman" w:hAnsi="Times New Roman" w:cs="Times New Roman"/>
+                <w:b/>
+                <w:bCs/>
+                <w:lang w:val="es-ES"/>
+              </w:rPr>
+            </w:pPr>
+            <w:r>
+              <w:rPr>
+                <w:rFonts w:ascii="Times New Roman" w:hAnsi="Times New Roman" w:cs="Times New Roman"/>
+                <w:b/>
+                <w:bCs/>
+                <w:lang w:val="es-ES"/>
+              </w:rPr>
+              <w:t>Precondición</w:t>
+            </w:r>
+          </w:p>
+        </w:tc>
+        <w:tc>
+          <w:tcPr>
+            <w:tcW w:w="5942" w:type="dxa"/>
+            <w:gridSpan w:val="4"/>
+            <w:tcBorders>
+              <w:top w:val="single" w:sz="4" w:space="0" w:color="auto"/>
+              <w:left w:val="single" w:sz="4" w:space="0" w:color="auto"/>
+              <w:bottom w:val="single" w:sz="4" w:space="0" w:color="auto"/>
+              <w:right w:val="single" w:sz="4" w:space="0" w:color="auto"/>
+            </w:tcBorders>
+            <w:hideMark/>
+          </w:tcPr>
+          <w:p>
+            <w:pPr>
+              <w:rPr>
+                <w:rFonts w:ascii="Times New Roman" w:hAnsi="Times New Roman" w:cs="Times New Roman"/>
+                <w:lang w:val="es-ES"/>
+              </w:rPr>
+            </w:pPr>
+            <w:r>
+              <w:rPr>
+                <w:rFonts w:ascii="Times New Roman" w:hAnsi="Times New Roman" w:cs="Times New Roman"/>
+              </w:rPr>
+              <w:t>El usuario debió de haber ingresado correctamente</w:t>
+            </w:r>
+            <w:r>
+              <w:rPr>
+                <w:rFonts w:ascii="Times New Roman" w:hAnsi="Times New Roman" w:cs="Times New Roman"/>
+              </w:rPr>
+              <w:t xml:space="preserve"> y no haber concluido con las 2 oportunidades dadas.</w:t>
+            </w:r>
+          </w:p>
+        </w:tc>
+      </w:tr>
+      <w:tr>
+        <w:tblPrEx>
+          <w:tblLook w:val="04A0" w:firstRow="1" w:lastRow="0" w:firstColumn="1" w:lastColumn="0" w:noHBand="0" w:noVBand="1"/>
+        </w:tblPrEx>
+        <w:trPr>
+          <w:cantSplit/>
+        </w:trPr>
+        <w:tc>
+          <w:tcPr>
+            <w:tcW w:w="2881" w:type="dxa"/>
+            <w:vMerge w:val="restart"/>
+            <w:tcBorders>
+              <w:top w:val="single" w:sz="4" w:space="0" w:color="auto"/>
+              <w:left w:val="single" w:sz="4" w:space="0" w:color="auto"/>
+              <w:bottom w:val="single" w:sz="4" w:space="0" w:color="auto"/>
+              <w:right w:val="single" w:sz="4" w:space="0" w:color="auto"/>
+            </w:tcBorders>
+            <w:hideMark/>
+          </w:tcPr>
+          <w:p>
+            <w:pPr>
+              <w:rPr>
+                <w:rFonts w:ascii="Times New Roman" w:hAnsi="Times New Roman" w:cs="Times New Roman"/>
+                <w:b/>
+                <w:bCs/>
+                <w:lang w:val="es-ES"/>
+              </w:rPr>
+            </w:pPr>
+            <w:r>
+              <w:rPr>
+                <w:rFonts w:ascii="Times New Roman" w:hAnsi="Times New Roman" w:cs="Times New Roman"/>
+                <w:b/>
+                <w:bCs/>
+                <w:lang w:val="es-ES"/>
+              </w:rPr>
+              <w:t>Secuencia</w:t>
+            </w:r>
+          </w:p>
+          <w:p>
+            <w:pPr>
+              <w:rPr>
+                <w:rFonts w:ascii="Times New Roman" w:hAnsi="Times New Roman" w:cs="Times New Roman"/>
+                <w:b/>
+                <w:bCs/>
+                <w:lang w:val="es-ES"/>
+              </w:rPr>
+            </w:pPr>
+            <w:r>
+              <w:rPr>
+                <w:rFonts w:ascii="Times New Roman" w:hAnsi="Times New Roman" w:cs="Times New Roman"/>
+                <w:b/>
+                <w:bCs/>
+                <w:lang w:val="es-ES"/>
+              </w:rPr>
+              <w:t>Normal</w:t>
+            </w:r>
+            <w:r>
+              <w:rPr>
+                <w:rFonts w:ascii="Times New Roman" w:hAnsi="Times New Roman" w:cs="Times New Roman"/>
+                <w:b/>
+                <w:bCs/>
+                <w:lang w:val="es-ES"/>
+              </w:rPr>
+              <w:t>.</w:t>
+            </w:r>
+          </w:p>
+        </w:tc>
+        <w:tc>
+          <w:tcPr>
+            <w:tcW w:w="789" w:type="dxa"/>
+            <w:tcBorders>
+              <w:top w:val="single" w:sz="4" w:space="0" w:color="auto"/>
+              <w:left w:val="single" w:sz="4" w:space="0" w:color="auto"/>
+              <w:bottom w:val="single" w:sz="4" w:space="0" w:color="auto"/>
+              <w:right w:val="single" w:sz="4" w:space="0" w:color="auto"/>
+            </w:tcBorders>
+            <w:hideMark/>
+          </w:tcPr>
+          <w:p>
+            <w:pPr>
+              <w:rPr>
+                <w:rFonts w:ascii="Times New Roman" w:hAnsi="Times New Roman" w:cs="Times New Roman"/>
+                <w:b/>
+                <w:bCs/>
+                <w:lang w:val="es-ES"/>
+              </w:rPr>
+            </w:pPr>
+            <w:r>
+              <w:rPr>
+                <w:rFonts w:ascii="Times New Roman" w:hAnsi="Times New Roman" w:cs="Times New Roman"/>
+                <w:b/>
+                <w:bCs/>
+                <w:lang w:val="es-ES"/>
+              </w:rPr>
+              <w:t>Paso</w:t>
+            </w:r>
+          </w:p>
+        </w:tc>
+        <w:tc>
+          <w:tcPr>
+            <w:tcW w:w="5153" w:type="dxa"/>
+            <w:gridSpan w:val="3"/>
+            <w:tcBorders>
+              <w:top w:val="single" w:sz="4" w:space="0" w:color="auto"/>
+              <w:left w:val="single" w:sz="4" w:space="0" w:color="auto"/>
+              <w:bottom w:val="single" w:sz="4" w:space="0" w:color="auto"/>
+              <w:right w:val="single" w:sz="4" w:space="0" w:color="auto"/>
+            </w:tcBorders>
+            <w:hideMark/>
+          </w:tcPr>
+          <w:p>
+            <w:pPr>
+              <w:rPr>
+                <w:rFonts w:ascii="Times New Roman" w:hAnsi="Times New Roman" w:cs="Times New Roman"/>
+                <w:b/>
+                <w:bCs/>
+                <w:lang w:val="es-ES"/>
+              </w:rPr>
+            </w:pPr>
+            <w:r>
+              <w:rPr>
+                <w:rFonts w:ascii="Times New Roman" w:hAnsi="Times New Roman" w:cs="Times New Roman"/>
+                <w:b/>
+                <w:bCs/>
+                <w:lang w:val="es-ES"/>
+              </w:rPr>
+              <w:t>Acción</w:t>
+            </w:r>
+          </w:p>
+        </w:tc>
+      </w:tr>
+      <w:tr>
+        <w:tblPrEx>
+          <w:tblLook w:val="04A0" w:firstRow="1" w:lastRow="0" w:firstColumn="1" w:lastColumn="0" w:noHBand="0" w:noVBand="1"/>
+        </w:tblPrEx>
+        <w:trPr>
+          <w:cantSplit/>
+        </w:trPr>
+        <w:tc>
+          <w:tcPr>
+            <w:tcW w:w="0" w:type="auto"/>
+            <w:vMerge/>
+            <w:tcBorders>
+              <w:top w:val="single" w:sz="4" w:space="0" w:color="auto"/>
+              <w:left w:val="single" w:sz="4" w:space="0" w:color="auto"/>
+              <w:bottom w:val="single" w:sz="4" w:space="0" w:color="auto"/>
+              <w:right w:val="single" w:sz="4" w:space="0" w:color="auto"/>
+            </w:tcBorders>
+            <w:vAlign w:val="center"/>
+            <w:hideMark/>
+          </w:tcPr>
+          <w:p>
+            <w:pPr>
+              <w:rPr>
+                <w:rFonts w:ascii="Times New Roman" w:hAnsi="Times New Roman" w:cs="Times New Roman"/>
+                <w:b/>
+                <w:bCs/>
+                <w:lang w:val="es-ES"/>
+              </w:rPr>
+            </w:pPr>
+          </w:p>
+        </w:tc>
+        <w:tc>
+          <w:tcPr>
+            <w:tcW w:w="789" w:type="dxa"/>
+            <w:tcBorders>
+              <w:top w:val="single" w:sz="4" w:space="0" w:color="auto"/>
+              <w:left w:val="single" w:sz="4" w:space="0" w:color="auto"/>
+              <w:bottom w:val="single" w:sz="4" w:space="0" w:color="auto"/>
+              <w:right w:val="single" w:sz="4" w:space="0" w:color="auto"/>
+            </w:tcBorders>
+            <w:hideMark/>
+          </w:tcPr>
+          <w:p>
+            <w:pPr>
+              <w:rPr>
+                <w:rFonts w:ascii="Times New Roman" w:hAnsi="Times New Roman" w:cs="Times New Roman"/>
+                <w:lang w:val="es-ES"/>
+              </w:rPr>
+            </w:pPr>
+            <w:r>
+              <w:rPr>
+                <w:rFonts w:ascii="Times New Roman" w:hAnsi="Times New Roman" w:cs="Times New Roman"/>
+                <w:lang w:val="es-ES"/>
+              </w:rPr>
+              <w:t>1</w:t>
+            </w:r>
+          </w:p>
+        </w:tc>
+        <w:tc>
+          <w:tcPr>
+            <w:tcW w:w="5153" w:type="dxa"/>
+            <w:gridSpan w:val="3"/>
+            <w:tcBorders>
+              <w:top w:val="single" w:sz="4" w:space="0" w:color="auto"/>
+              <w:left w:val="single" w:sz="4" w:space="0" w:color="auto"/>
+              <w:bottom w:val="single" w:sz="4" w:space="0" w:color="auto"/>
+              <w:right w:val="single" w:sz="4" w:space="0" w:color="auto"/>
+            </w:tcBorders>
+            <w:hideMark/>
+          </w:tcPr>
+          <w:p>
+            <w:pPr>
+              <w:spacing w:after="0" w:line="240" w:lineRule="auto"/>
+              <w:rPr>
+                <w:rFonts w:ascii="Times New Roman" w:hAnsi="Times New Roman" w:cs="Times New Roman"/>
+              </w:rPr>
+            </w:pPr>
+            <w:r>
+              <w:rPr>
+                <w:rFonts w:ascii="Times New Roman" w:hAnsi="Times New Roman" w:cs="Times New Roman"/>
+              </w:rPr>
+              <w:t xml:space="preserve">El </w:t>
+            </w:r>
+            <w:r>
+              <w:rPr>
+                <w:rFonts w:ascii="Times New Roman" w:hAnsi="Times New Roman" w:cs="Times New Roman"/>
+              </w:rPr>
+              <w:t xml:space="preserve">empleado selecciona el documento. </w:t>
+            </w:r>
+          </w:p>
+        </w:tc>
+      </w:tr>
+      <w:tr>
+        <w:tblPrEx>
+          <w:tblLook w:val="04A0" w:firstRow="1" w:lastRow="0" w:firstColumn="1" w:lastColumn="0" w:noHBand="0" w:noVBand="1"/>
+        </w:tblPrEx>
+        <w:trPr>
+          <w:cantSplit/>
+        </w:trPr>
+        <w:tc>
+          <w:tcPr>
+            <w:tcW w:w="0" w:type="auto"/>
+            <w:vMerge/>
+            <w:tcBorders>
+              <w:top w:val="single" w:sz="4" w:space="0" w:color="auto"/>
+              <w:left w:val="single" w:sz="4" w:space="0" w:color="auto"/>
+              <w:bottom w:val="single" w:sz="4" w:space="0" w:color="auto"/>
+              <w:right w:val="single" w:sz="4" w:space="0" w:color="auto"/>
+            </w:tcBorders>
+            <w:vAlign w:val="center"/>
+            <w:hideMark/>
+          </w:tcPr>
+          <w:p>
+            <w:pPr>
+              <w:rPr>
+                <w:rFonts w:ascii="Times New Roman" w:hAnsi="Times New Roman" w:cs="Times New Roman"/>
+                <w:b/>
+                <w:bCs/>
+                <w:lang w:val="es-ES"/>
+              </w:rPr>
+            </w:pPr>
+          </w:p>
+        </w:tc>
+        <w:tc>
+          <w:tcPr>
+            <w:tcW w:w="789" w:type="dxa"/>
+            <w:tcBorders>
+              <w:top w:val="single" w:sz="4" w:space="0" w:color="auto"/>
+              <w:left w:val="single" w:sz="4" w:space="0" w:color="auto"/>
+              <w:bottom w:val="single" w:sz="4" w:space="0" w:color="auto"/>
+              <w:right w:val="single" w:sz="4" w:space="0" w:color="auto"/>
+            </w:tcBorders>
+            <w:hideMark/>
+          </w:tcPr>
+          <w:p>
+            <w:pPr>
+              <w:rPr>
+                <w:rFonts w:ascii="Times New Roman" w:hAnsi="Times New Roman" w:cs="Times New Roman"/>
+                <w:lang w:val="es-ES"/>
+              </w:rPr>
+            </w:pPr>
+            <w:r>
+              <w:rPr>
+                <w:rFonts w:ascii="Times New Roman" w:hAnsi="Times New Roman" w:cs="Times New Roman"/>
+                <w:lang w:val="es-ES"/>
+              </w:rPr>
+              <w:t>2</w:t>
+            </w:r>
+          </w:p>
+        </w:tc>
+        <w:tc>
+          <w:tcPr>
+            <w:tcW w:w="5153" w:type="dxa"/>
+            <w:gridSpan w:val="3"/>
+            <w:tcBorders>
+              <w:top w:val="single" w:sz="4" w:space="0" w:color="auto"/>
+              <w:left w:val="single" w:sz="4" w:space="0" w:color="auto"/>
+              <w:bottom w:val="single" w:sz="4" w:space="0" w:color="auto"/>
+              <w:right w:val="single" w:sz="4" w:space="0" w:color="auto"/>
+            </w:tcBorders>
+            <w:hideMark/>
+          </w:tcPr>
+          <w:p>
+            <w:pPr>
+              <w:spacing w:line="240" w:lineRule="auto"/>
+              <w:rPr>
+                <w:rFonts w:ascii="Times New Roman" w:hAnsi="Times New Roman" w:cs="Times New Roman"/>
+              </w:rPr>
+            </w:pPr>
+            <w:r>
+              <w:rPr>
+                <w:rFonts w:ascii="Times New Roman" w:hAnsi="Times New Roman" w:cs="Times New Roman"/>
+              </w:rPr>
+              <w:t>El</w:t>
+            </w:r>
+            <w:r>
+              <w:rPr>
+                <w:rFonts w:ascii="Times New Roman" w:hAnsi="Times New Roman" w:cs="Times New Roman"/>
+              </w:rPr>
+              <w:t xml:space="preserve"> sistema muestra el contenido del documento. </w:t>
+            </w:r>
+          </w:p>
+        </w:tc>
+      </w:tr>
+      <w:tr>
+        <w:tblPrEx>
+          <w:tblLook w:val="04A0" w:firstRow="1" w:lastRow="0" w:firstColumn="1" w:lastColumn="0" w:noHBand="0" w:noVBand="1"/>
+        </w:tblPrEx>
+        <w:trPr>
+          <w:gridAfter w:val="4"/>
+          <w:wAfter w:w="5942" w:type="dxa"/>
+          <w:cantSplit/>
+          <w:trHeight w:val="450"/>
+        </w:trPr>
+        <w:tc>
+          <w:tcPr>
+            <w:tcW w:w="0" w:type="auto"/>
+            <w:vMerge/>
+            <w:tcBorders>
+              <w:top w:val="single" w:sz="4" w:space="0" w:color="auto"/>
+              <w:left w:val="single" w:sz="4" w:space="0" w:color="auto"/>
+              <w:bottom w:val="single" w:sz="4" w:space="0" w:color="auto"/>
+              <w:right w:val="single" w:sz="4" w:space="0" w:color="auto"/>
+            </w:tcBorders>
+            <w:vAlign w:val="center"/>
+            <w:hideMark/>
+          </w:tcPr>
+          <w:p>
+            <w:pPr>
+              <w:rPr>
+                <w:rFonts w:ascii="Times New Roman" w:hAnsi="Times New Roman" w:cs="Times New Roman"/>
+                <w:b/>
+                <w:bCs/>
+                <w:lang w:val="es-ES"/>
+              </w:rPr>
+            </w:pPr>
+          </w:p>
+        </w:tc>
+      </w:tr>
+      <w:tr>
+        <w:tblPrEx>
+          <w:tblLook w:val="04A0" w:firstRow="1" w:lastRow="0" w:firstColumn="1" w:lastColumn="0" w:noHBand="0" w:noVBand="1"/>
+        </w:tblPrEx>
+        <w:trPr>
+          <w:gridAfter w:val="4"/>
+          <w:wAfter w:w="5942" w:type="dxa"/>
+          <w:cantSplit/>
+          <w:trHeight w:val="450"/>
+        </w:trPr>
+        <w:tc>
+          <w:tcPr>
+            <w:tcW w:w="0" w:type="auto"/>
+            <w:vMerge/>
+            <w:tcBorders>
+              <w:top w:val="single" w:sz="4" w:space="0" w:color="auto"/>
+              <w:left w:val="single" w:sz="4" w:space="0" w:color="auto"/>
+              <w:bottom w:val="single" w:sz="4" w:space="0" w:color="auto"/>
+              <w:right w:val="single" w:sz="4" w:space="0" w:color="auto"/>
+            </w:tcBorders>
+            <w:vAlign w:val="center"/>
+            <w:hideMark/>
+          </w:tcPr>
+          <w:p>
+            <w:pPr>
+              <w:rPr>
+                <w:rFonts w:ascii="Times New Roman" w:hAnsi="Times New Roman" w:cs="Times New Roman"/>
+                <w:b/>
+                <w:bCs/>
+                <w:lang w:val="es-ES"/>
+              </w:rPr>
+            </w:pPr>
+          </w:p>
+        </w:tc>
+      </w:tr>
+      <w:tr>
+        <w:tblPrEx>
+          <w:tblLook w:val="04A0" w:firstRow="1" w:lastRow="0" w:firstColumn="1" w:lastColumn="0" w:noHBand="0" w:noVBand="1"/>
+        </w:tblPrEx>
+        <w:trPr>
+          <w:cantSplit/>
+        </w:trPr>
+        <w:tc>
+          <w:tcPr>
+            <w:tcW w:w="2881" w:type="dxa"/>
+            <w:tcBorders>
+              <w:top w:val="single" w:sz="4" w:space="0" w:color="auto"/>
+              <w:left w:val="single" w:sz="4" w:space="0" w:color="auto"/>
+              <w:bottom w:val="single" w:sz="4" w:space="0" w:color="auto"/>
+              <w:right w:val="single" w:sz="4" w:space="0" w:color="auto"/>
+            </w:tcBorders>
+            <w:hideMark/>
+          </w:tcPr>
+          <w:p>
+            <w:pPr>
+              <w:rPr>
+                <w:rFonts w:ascii="Times New Roman" w:hAnsi="Times New Roman" w:cs="Times New Roman"/>
+                <w:b/>
+                <w:bCs/>
+                <w:lang w:val="es-ES"/>
+              </w:rPr>
+            </w:pPr>
+            <w:r>
+              <w:rPr>
+                <w:rFonts w:ascii="Times New Roman" w:hAnsi="Times New Roman" w:cs="Times New Roman"/>
+                <w:b/>
+                <w:bCs/>
+                <w:lang w:val="es-ES"/>
+              </w:rPr>
+              <w:t>Postcondición</w:t>
+            </w:r>
+          </w:p>
+        </w:tc>
+        <w:tc>
+          <w:tcPr>
+            <w:tcW w:w="5942" w:type="dxa"/>
+            <w:gridSpan w:val="4"/>
+            <w:tcBorders>
+              <w:top w:val="single" w:sz="4" w:space="0" w:color="auto"/>
+              <w:left w:val="single" w:sz="4" w:space="0" w:color="auto"/>
+              <w:bottom w:val="single" w:sz="4" w:space="0" w:color="auto"/>
+              <w:right w:val="single" w:sz="4" w:space="0" w:color="auto"/>
+            </w:tcBorders>
+            <w:hideMark/>
+          </w:tcPr>
+          <w:p>
+            <w:pPr>
+              <w:rPr>
+                <w:rFonts w:ascii="Times New Roman" w:hAnsi="Times New Roman" w:cs="Times New Roman"/>
+                <w:lang w:val="es-ES"/>
+              </w:rPr>
+            </w:pPr>
+            <w:r>
+              <w:rPr>
+                <w:rFonts w:ascii="Times New Roman" w:hAnsi="Times New Roman" w:cs="Times New Roman"/>
+              </w:rPr>
+              <w:t xml:space="preserve">El empleado terminó de leer los documentos, </w:t>
+            </w:r>
+            <w:r>
+              <w:rPr>
+                <w:rFonts w:ascii="Times New Roman" w:hAnsi="Times New Roman" w:cs="Times New Roman"/>
+              </w:rPr>
+              <w:t xml:space="preserve">puede leer los </w:t>
+            </w:r>
+            <w:r>
+              <w:rPr>
+                <w:rFonts w:ascii="Times New Roman" w:hAnsi="Times New Roman" w:cs="Times New Roman"/>
+              </w:rPr>
+              <w:t>otros documentos disponibles o realizar quiz</w:t>
+            </w:r>
+            <w:r>
+              <w:rPr>
+                <w:rFonts w:ascii="Times New Roman" w:hAnsi="Times New Roman" w:cs="Times New Roman"/>
+              </w:rPr>
+              <w:t xml:space="preserve">. </w:t>
+            </w:r>
+          </w:p>
+        </w:tc>
+      </w:tr>
+      <w:tr>
+        <w:tblPrEx>
+          <w:tblLook w:val="04A0" w:firstRow="1" w:lastRow="0" w:firstColumn="1" w:lastColumn="0" w:noHBand="0" w:noVBand="1"/>
+        </w:tblPrEx>
+        <w:trPr>
+          <w:cantSplit/>
+        </w:trPr>
+        <w:tc>
+          <w:tcPr>
+            <w:tcW w:w="2881" w:type="dxa"/>
+            <w:vMerge w:val="restart"/>
+            <w:tcBorders>
+              <w:top w:val="single" w:sz="4" w:space="0" w:color="auto"/>
+              <w:left w:val="single" w:sz="4" w:space="0" w:color="auto"/>
+              <w:bottom w:val="single" w:sz="4" w:space="0" w:color="auto"/>
+              <w:right w:val="single" w:sz="4" w:space="0" w:color="auto"/>
+            </w:tcBorders>
+            <w:hideMark/>
+          </w:tcPr>
+          <w:p>
+            <w:pPr>
+              <w:rPr>
+                <w:rFonts w:ascii="Times New Roman" w:hAnsi="Times New Roman" w:cs="Times New Roman"/>
+                <w:b/>
+                <w:bCs/>
+                <w:lang w:val="es-ES"/>
+              </w:rPr>
+            </w:pPr>
+            <w:r>
+              <w:rPr>
+                <w:rFonts w:ascii="Times New Roman" w:hAnsi="Times New Roman" w:cs="Times New Roman"/>
+                <w:b/>
+                <w:bCs/>
+                <w:lang w:val="es-ES"/>
+              </w:rPr>
+              <w:t>Excepciones</w:t>
+            </w:r>
+          </w:p>
+        </w:tc>
+        <w:tc>
+          <w:tcPr>
+            <w:tcW w:w="789" w:type="dxa"/>
+            <w:tcBorders>
+              <w:top w:val="single" w:sz="4" w:space="0" w:color="auto"/>
+              <w:left w:val="single" w:sz="4" w:space="0" w:color="auto"/>
+              <w:bottom w:val="single" w:sz="4" w:space="0" w:color="auto"/>
+              <w:right w:val="single" w:sz="4" w:space="0" w:color="auto"/>
+            </w:tcBorders>
+            <w:hideMark/>
+          </w:tcPr>
+          <w:p>
+            <w:pPr>
+              <w:rPr>
+                <w:rFonts w:ascii="Times New Roman" w:hAnsi="Times New Roman" w:cs="Times New Roman"/>
+                <w:b/>
+                <w:bCs/>
+                <w:lang w:val="es-ES"/>
+              </w:rPr>
+            </w:pPr>
+            <w:r>
+              <w:rPr>
+                <w:rFonts w:ascii="Times New Roman" w:hAnsi="Times New Roman" w:cs="Times New Roman"/>
+                <w:b/>
+                <w:bCs/>
+                <w:lang w:val="es-ES"/>
+              </w:rPr>
+              <w:t>Paso</w:t>
+            </w:r>
+          </w:p>
+        </w:tc>
+        <w:tc>
+          <w:tcPr>
+            <w:tcW w:w="5153" w:type="dxa"/>
+            <w:gridSpan w:val="3"/>
+            <w:tcBorders>
+              <w:top w:val="single" w:sz="4" w:space="0" w:color="auto"/>
+              <w:left w:val="single" w:sz="4" w:space="0" w:color="auto"/>
+              <w:bottom w:val="single" w:sz="4" w:space="0" w:color="auto"/>
+              <w:right w:val="single" w:sz="4" w:space="0" w:color="auto"/>
+            </w:tcBorders>
+            <w:hideMark/>
+          </w:tcPr>
+          <w:p>
+            <w:pPr>
+              <w:rPr>
+                <w:rFonts w:ascii="Times New Roman" w:hAnsi="Times New Roman" w:cs="Times New Roman"/>
+                <w:b/>
+                <w:bCs/>
+                <w:lang w:val="es-ES"/>
+              </w:rPr>
+            </w:pPr>
+            <w:r>
+              <w:rPr>
+                <w:rFonts w:ascii="Times New Roman" w:hAnsi="Times New Roman" w:cs="Times New Roman"/>
+                <w:b/>
+                <w:bCs/>
+                <w:lang w:val="es-ES"/>
+              </w:rPr>
+              <w:t>Acción</w:t>
+            </w:r>
+          </w:p>
+        </w:tc>
+      </w:tr>
+      <w:tr>
+        <w:tblPrEx>
+          <w:tblLook w:val="04A0" w:firstRow="1" w:lastRow="0" w:firstColumn="1" w:lastColumn="0" w:noHBand="0" w:noVBand="1"/>
+        </w:tblPrEx>
+        <w:trPr>
+          <w:cantSplit/>
+        </w:trPr>
+        <w:tc>
+          <w:tcPr>
+            <w:tcW w:w="0" w:type="auto"/>
+            <w:vMerge/>
+            <w:tcBorders>
+              <w:top w:val="single" w:sz="4" w:space="0" w:color="auto"/>
+              <w:left w:val="single" w:sz="4" w:space="0" w:color="auto"/>
+              <w:bottom w:val="single" w:sz="4" w:space="0" w:color="auto"/>
+              <w:right w:val="single" w:sz="4" w:space="0" w:color="auto"/>
+            </w:tcBorders>
+            <w:vAlign w:val="center"/>
+            <w:hideMark/>
+          </w:tcPr>
+          <w:p>
+            <w:pPr>
+              <w:rPr>
+                <w:rFonts w:ascii="Times New Roman" w:hAnsi="Times New Roman" w:cs="Times New Roman"/>
+                <w:b/>
+                <w:bCs/>
+                <w:lang w:val="es-ES"/>
+              </w:rPr>
+            </w:pPr>
+          </w:p>
+        </w:tc>
+        <w:tc>
+          <w:tcPr>
+            <w:tcW w:w="789" w:type="dxa"/>
+            <w:tcBorders>
+              <w:top w:val="single" w:sz="4" w:space="0" w:color="auto"/>
+              <w:left w:val="single" w:sz="4" w:space="0" w:color="auto"/>
+              <w:bottom w:val="single" w:sz="4" w:space="0" w:color="auto"/>
+              <w:right w:val="single" w:sz="4" w:space="0" w:color="auto"/>
+            </w:tcBorders>
+            <w:hideMark/>
+          </w:tcPr>
+          <w:p>
+            <w:pPr>
+              <w:rPr>
+                <w:rFonts w:ascii="Times New Roman" w:hAnsi="Times New Roman" w:cs="Times New Roman"/>
+                <w:lang w:val="es-ES"/>
+              </w:rPr>
+            </w:pPr>
+            <w:r>
+              <w:rPr>
+                <w:rFonts w:ascii="Times New Roman" w:hAnsi="Times New Roman" w:cs="Times New Roman"/>
+                <w:lang w:val="es-ES"/>
+              </w:rPr>
+              <w:t>1</w:t>
+            </w:r>
+          </w:p>
+        </w:tc>
+        <w:tc>
+          <w:tcPr>
+            <w:tcW w:w="5153" w:type="dxa"/>
+            <w:gridSpan w:val="3"/>
+            <w:tcBorders>
+              <w:top w:val="single" w:sz="4" w:space="0" w:color="auto"/>
+              <w:left w:val="single" w:sz="4" w:space="0" w:color="auto"/>
+              <w:bottom w:val="single" w:sz="4" w:space="0" w:color="auto"/>
+              <w:right w:val="single" w:sz="4" w:space="0" w:color="auto"/>
+            </w:tcBorders>
+            <w:hideMark/>
+          </w:tcPr>
+          <w:p>
+            <w:pPr>
+              <w:rPr>
+                <w:rFonts w:ascii="Times New Roman" w:hAnsi="Times New Roman" w:cs="Times New Roman"/>
+                <w:lang w:val="es-ES"/>
+              </w:rPr>
+            </w:pPr>
+            <w:r>
+              <w:rPr>
+                <w:rFonts w:ascii="Times New Roman" w:hAnsi="Times New Roman" w:cs="Times New Roman"/>
+                <w:lang w:val="es-ES"/>
+              </w:rPr>
+              <w:t xml:space="preserve">Pendiente. </w:t>
+            </w:r>
+          </w:p>
+        </w:tc>
+      </w:tr>
+      <w:tr>
+        <w:tblPrEx>
+          <w:tblLook w:val="04A0" w:firstRow="1" w:lastRow="0" w:firstColumn="1" w:lastColumn="0" w:noHBand="0" w:noVBand="1"/>
+        </w:tblPrEx>
+        <w:trPr>
+          <w:cantSplit/>
+          <w:trHeight w:val="70"/>
+        </w:trPr>
+        <w:tc>
+          <w:tcPr>
+            <w:tcW w:w="0" w:type="auto"/>
+            <w:vMerge/>
+            <w:tcBorders>
+              <w:top w:val="single" w:sz="4" w:space="0" w:color="auto"/>
+              <w:left w:val="single" w:sz="4" w:space="0" w:color="auto"/>
+              <w:bottom w:val="single" w:sz="4" w:space="0" w:color="auto"/>
+              <w:right w:val="single" w:sz="4" w:space="0" w:color="auto"/>
+            </w:tcBorders>
+            <w:vAlign w:val="center"/>
+            <w:hideMark/>
+          </w:tcPr>
+          <w:p>
+            <w:pPr>
+              <w:rPr>
+                <w:rFonts w:ascii="Times New Roman" w:hAnsi="Times New Roman" w:cs="Times New Roman"/>
+                <w:b/>
+                <w:bCs/>
+                <w:lang w:val="es-ES"/>
+              </w:rPr>
+            </w:pPr>
+          </w:p>
+        </w:tc>
+        <w:tc>
+          <w:tcPr>
+            <w:tcW w:w="789" w:type="dxa"/>
+            <w:tcBorders>
+              <w:top w:val="single" w:sz="4" w:space="0" w:color="auto"/>
+              <w:left w:val="single" w:sz="4" w:space="0" w:color="auto"/>
+              <w:bottom w:val="single" w:sz="4" w:space="0" w:color="auto"/>
+              <w:right w:val="single" w:sz="4" w:space="0" w:color="auto"/>
+            </w:tcBorders>
+            <w:hideMark/>
+          </w:tcPr>
+          <w:p>
+            <w:pPr>
+              <w:rPr>
+                <w:rFonts w:ascii="Times New Roman" w:hAnsi="Times New Roman" w:cs="Times New Roman"/>
+                <w:lang w:val="es-ES"/>
+              </w:rPr>
+            </w:pPr>
+            <w:r>
+              <w:rPr>
+                <w:rFonts w:ascii="Times New Roman" w:hAnsi="Times New Roman" w:cs="Times New Roman"/>
+                <w:lang w:val="es-ES"/>
+              </w:rPr>
+              <w:t>2</w:t>
+            </w:r>
+          </w:p>
+        </w:tc>
+        <w:tc>
+          <w:tcPr>
+            <w:tcW w:w="5153" w:type="dxa"/>
+            <w:gridSpan w:val="3"/>
+            <w:tcBorders>
+              <w:top w:val="single" w:sz="4" w:space="0" w:color="auto"/>
+              <w:left w:val="single" w:sz="4" w:space="0" w:color="auto"/>
+              <w:bottom w:val="single" w:sz="4" w:space="0" w:color="auto"/>
+              <w:right w:val="single" w:sz="4" w:space="0" w:color="auto"/>
+            </w:tcBorders>
+          </w:tcPr>
+          <w:p>
+            <w:pPr>
+              <w:rPr>
+                <w:rFonts w:ascii="Times New Roman" w:hAnsi="Times New Roman" w:cs="Times New Roman"/>
+              </w:rPr>
+            </w:pPr>
+          </w:p>
+        </w:tc>
+      </w:tr>
+    </w:tbl>
+    <w:p>
+      <w:pPr>
+        <w:rPr>
+          <w:rFonts w:ascii="Times New Roman" w:hAnsi="Times New Roman" w:cs="Times New Roman"/>
+          <w:lang w:val="es-ES"/>
+        </w:rPr>
+      </w:pPr>
+    </w:p>
+    <w:p>
+      <w:pPr>
+        <w:rPr>
+          <w:rFonts w:ascii="Times New Roman" w:hAnsi="Times New Roman" w:cs="Times New Roman"/>
+          <w:lang w:val="es-ES"/>
+        </w:rPr>
+      </w:pPr>
+    </w:p>
+    <w:p>
+      <w:pPr>
+        <w:rPr>
+          <w:rFonts w:ascii="Times New Roman" w:hAnsi="Times New Roman" w:cs="Times New Roman"/>
+          <w:lang w:val="es-ES"/>
+        </w:rPr>
+      </w:pPr>
+    </w:p>
+    <w:p>
+      <w:pPr>
+        <w:rPr>
+          <w:rFonts w:ascii="Times New Roman" w:hAnsi="Times New Roman" w:cs="Times New Roman"/>
+          <w:lang w:val="es-ES"/>
+        </w:rPr>
+      </w:pPr>
+    </w:p>
+    <w:p>
+      <w:pPr>
+        <w:rPr>
+          <w:rFonts w:ascii="Times New Roman" w:hAnsi="Times New Roman" w:cs="Times New Roman"/>
+          <w:lang w:val="es-ES"/>
+        </w:rPr>
+      </w:pPr>
+    </w:p>
+    <w:p>
+      <w:pPr>
+        <w:rPr>
+          <w:rFonts w:ascii="Times New Roman" w:hAnsi="Times New Roman" w:cs="Times New Roman"/>
+          <w:lang w:val="es-ES"/>
+        </w:rPr>
+      </w:pPr>
+      <w:bookmarkStart w:id="1" w:name="_GoBack"/>
+      <w:bookmarkEnd w:id="1"/>
+    </w:p>
+    <w:p>
+      <w:pPr>
+        <w:rPr>
+          <w:rFonts w:ascii="Times New Roman" w:hAnsi="Times New Roman" w:cs="Times New Roman"/>
+          <w:lang w:val="es-ES"/>
+        </w:rPr>
+      </w:pPr>
+    </w:p>
+    <w:p>
+      <w:pPr>
+        <w:rPr>
+          <w:rFonts w:ascii="Times New Roman" w:hAnsi="Times New Roman" w:cs="Times New Roman"/>
+          <w:lang w:val="es-ES"/>
+        </w:rPr>
+      </w:pPr>
+    </w:p>
+    <w:p>
+      <w:pPr>
+        <w:rPr>
+          <w:rFonts w:ascii="Times New Roman" w:hAnsi="Times New Roman" w:cs="Times New Roman"/>
+          <w:lang w:val="es-ES"/>
+        </w:rPr>
+      </w:pPr>
+    </w:p>
+    <w:p>
+      <w:pPr>
+        <w:rPr>
+          <w:rFonts w:ascii="Times New Roman" w:hAnsi="Times New Roman" w:cs="Times New Roman"/>
+          <w:lang w:val="es-ES"/>
+        </w:rPr>
+      </w:pPr>
+    </w:p>
+    <w:tbl>
+      <w:tblPr>
+        <w:tblW w:w="0" w:type="auto"/>
+        <w:tblInd w:w="5" w:type="dxa"/>
+        <w:tblBorders>
+          <w:top w:val="single" w:sz="4" w:space="0" w:color="auto"/>
+          <w:left w:val="single" w:sz="4" w:space="0" w:color="auto"/>
+          <w:bottom w:val="single" w:sz="4" w:space="0" w:color="auto"/>
+          <w:right w:val="single" w:sz="4" w:space="0" w:color="auto"/>
+          <w:insideH w:val="single" w:sz="4" w:space="0" w:color="auto"/>
+          <w:insideV w:val="single" w:sz="4" w:space="0" w:color="auto"/>
+        </w:tblBorders>
+        <w:tblCellMar>
+          <w:left w:w="70" w:type="dxa"/>
+          <w:right w:w="70" w:type="dxa"/>
+        </w:tblCellMar>
+        <w:tblLook w:val="0000" w:firstRow="0" w:lastRow="0" w:firstColumn="0" w:lastColumn="0" w:noHBand="0" w:noVBand="0"/>
+      </w:tblPr>
+      <w:tblGrid>
+        <w:gridCol w:w="2881"/>
         <w:gridCol w:w="781"/>
         <w:gridCol w:w="8"/>
         <w:gridCol w:w="381"/>
@@ -42524,7 +42502,7 @@
                 <w:bCs/>
                 <w:lang w:val="es-ES"/>
               </w:rPr>
-              <w:t>5</w:t>
+              <w:t>16</w:t>
             </w:r>
           </w:p>
         </w:tc>
@@ -44241,15 +44219,7 @@
               <w:rPr>
                 <w:rFonts w:ascii="Times New Roman" w:hAnsi="Times New Roman" w:cs="Times New Roman"/>
               </w:rPr>
-              <w:t>Si el empleado debe contestar una pregunta abierta, al finalizar el sistema le notificará “Su calificación estará en la sección de Perfil del inicio, en el tran</w:t>
-            </w:r>
-            <w:bookmarkStart w:id="1" w:name="_GoBack"/>
-            <w:bookmarkEnd w:id="1"/>
-            <w:r>
-              <w:rPr>
-                <w:rFonts w:ascii="Times New Roman" w:hAnsi="Times New Roman" w:cs="Times New Roman"/>
-              </w:rPr>
-              <w:t xml:space="preserve">scurso de una semana, por favor, revíselo.” </w:t>
+              <w:t xml:space="preserve">Si el empleado debe contestar una pregunta abierta, al finalizar el sistema le notificará “Su calificación estará en la sección de Perfil del inicio, en el transcurso de una semana, por favor, revíselo.” </w:t>
             </w:r>
           </w:p>
         </w:tc>
@@ -44359,7 +44329,16 @@
                 <w:bCs/>
                 <w:lang w:val="es-ES"/>
               </w:rPr>
-              <w:t>RF 6</w:t>
+              <w:t xml:space="preserve">RF </w:t>
+            </w:r>
+            <w:r>
+              <w:rPr>
+                <w:rFonts w:ascii="Times New Roman" w:hAnsi="Times New Roman" w:cs="Times New Roman"/>
+                <w:b/>
+                <w:bCs/>
+                <w:lang w:val="es-ES"/>
+              </w:rPr>
+              <w:t>17</w:t>
             </w:r>
           </w:p>
         </w:tc>
@@ -45868,16 +45847,16 @@
                 <w:bCs/>
                 <w:lang w:val="es-ES"/>
               </w:rPr>
-              <w:t>RF 6</w:t>
-            </w:r>
-            <w:r>
-              <w:rPr>
-                <w:rFonts w:ascii="Times New Roman" w:hAnsi="Times New Roman" w:cs="Times New Roman"/>
-                <w:b/>
-                <w:bCs/>
-                <w:lang w:val="es-ES"/>
-              </w:rPr>
-              <w:t>.1</w:t>
+              <w:t xml:space="preserve">RF </w:t>
+            </w:r>
+            <w:r>
+              <w:rPr>
+                <w:rFonts w:ascii="Times New Roman" w:hAnsi="Times New Roman" w:cs="Times New Roman"/>
+                <w:b/>
+                <w:bCs/>
+                <w:lang w:val="es-ES"/>
+              </w:rPr>
+              <w:t>17.1</w:t>
             </w:r>
           </w:p>
         </w:tc>
@@ -47207,16 +47186,25 @@
                 <w:bCs/>
                 <w:lang w:val="es-ES"/>
               </w:rPr>
-              <w:t>RF 6</w:t>
-            </w:r>
-            <w:r>
-              <w:rPr>
-                <w:rFonts w:ascii="Times New Roman" w:hAnsi="Times New Roman" w:cs="Times New Roman"/>
-                <w:b/>
-                <w:bCs/>
-                <w:lang w:val="es-ES"/>
-              </w:rPr>
-              <w:t>.1.1</w:t>
+              <w:t xml:space="preserve">RF </w:t>
+            </w:r>
+            <w:r>
+              <w:rPr>
+                <w:rFonts w:ascii="Times New Roman" w:hAnsi="Times New Roman" w:cs="Times New Roman"/>
+                <w:b/>
+                <w:bCs/>
+                <w:lang w:val="es-ES"/>
+              </w:rPr>
+              <w:t>17.</w:t>
+            </w:r>
+            <w:r>
+              <w:rPr>
+                <w:rFonts w:ascii="Times New Roman" w:hAnsi="Times New Roman" w:cs="Times New Roman"/>
+                <w:b/>
+                <w:bCs/>
+                <w:lang w:val="es-ES"/>
+              </w:rPr>
+              <w:t>1.1</w:t>
             </w:r>
           </w:p>
         </w:tc>
@@ -48623,7 +48611,25 @@
                 <w:bCs/>
                 <w:lang w:val="es-ES"/>
               </w:rPr>
-              <w:t>RF 6.1.2</w:t>
+              <w:t xml:space="preserve">RF </w:t>
+            </w:r>
+            <w:r>
+              <w:rPr>
+                <w:rFonts w:ascii="Times New Roman" w:hAnsi="Times New Roman" w:cs="Times New Roman"/>
+                <w:b/>
+                <w:bCs/>
+                <w:lang w:val="es-ES"/>
+              </w:rPr>
+              <w:t>17</w:t>
+            </w:r>
+            <w:r>
+              <w:rPr>
+                <w:rFonts w:ascii="Times New Roman" w:hAnsi="Times New Roman" w:cs="Times New Roman"/>
+                <w:b/>
+                <w:bCs/>
+                <w:lang w:val="es-ES"/>
+              </w:rPr>
+              <w:t>.1.2</w:t>
             </w:r>
           </w:p>
         </w:tc>

</xml_diff>

<commit_message>
Actualizacion preguntas y respuestas.
</commit_message>
<xml_diff>
--- a/CasosUso.docx
+++ b/CasosUso.docx
@@ -47,7 +47,7 @@
           <w:b/>
           <w:sz w:val="24"/>
         </w:rPr>
-        <w:t xml:space="preserve">Autores </w:t>
+        <w:t>Actores</w:t>
       </w:r>
     </w:p>
     <w:p>
@@ -559,21 +559,12 @@
           <w:sz w:val="24"/>
         </w:rPr>
       </w:pPr>
-      <w:proofErr w:type="gramStart"/>
       <w:r>
         <w:rPr>
           <w:rFonts w:ascii="Times New Roman" w:hAnsi="Times New Roman" w:cs="Times New Roman"/>
           <w:sz w:val="24"/>
         </w:rPr>
-        <w:t>Status</w:t>
-      </w:r>
-      <w:proofErr w:type="gramEnd"/>
-      <w:r>
-        <w:rPr>
-          <w:rFonts w:ascii="Times New Roman" w:hAnsi="Times New Roman" w:cs="Times New Roman"/>
-          <w:sz w:val="24"/>
-        </w:rPr>
-        <w:t xml:space="preserve"> (Aprobado o Reprobado). </w:t>
+        <w:t xml:space="preserve">Status (Aprobado o Reprobado). </w:t>
       </w:r>
     </w:p>
     <w:p>
@@ -817,21 +808,12 @@
           <w:sz w:val="24"/>
         </w:rPr>
       </w:pPr>
-      <w:proofErr w:type="gramStart"/>
       <w:r>
         <w:rPr>
           <w:rFonts w:ascii="Times New Roman" w:hAnsi="Times New Roman" w:cs="Times New Roman"/>
           <w:sz w:val="24"/>
         </w:rPr>
-        <w:t>Status</w:t>
-      </w:r>
-      <w:proofErr w:type="gramEnd"/>
-      <w:r>
-        <w:rPr>
-          <w:rFonts w:ascii="Times New Roman" w:hAnsi="Times New Roman" w:cs="Times New Roman"/>
-          <w:sz w:val="24"/>
-        </w:rPr>
-        <w:t xml:space="preserve"> (aprobado o reprobado). </w:t>
+        <w:t xml:space="preserve">Status (aprobado o reprobado). </w:t>
       </w:r>
     </w:p>
     <w:p>
@@ -1248,23 +1230,7 @@
                 <w:rFonts w:ascii="Times New Roman" w:hAnsi="Times New Roman" w:cs="Times New Roman"/>
                 <w:lang w:val="es-ES"/>
               </w:rPr>
-              <w:t>001 &lt;</w:t>
-            </w:r>
-            <w:proofErr w:type="spellStart"/>
-            <w:r>
-              <w:rPr>
-                <w:rFonts w:ascii="Times New Roman" w:hAnsi="Times New Roman" w:cs="Times New Roman"/>
-                <w:lang w:val="es-ES"/>
-              </w:rPr>
-              <w:t>Login</w:t>
-            </w:r>
-            <w:proofErr w:type="spellEnd"/>
-            <w:r>
-              <w:rPr>
-                <w:rFonts w:ascii="Times New Roman" w:hAnsi="Times New Roman" w:cs="Times New Roman"/>
-                <w:lang w:val="es-ES"/>
-              </w:rPr>
-              <w:t>&gt;</w:t>
+              <w:t>001 &lt;Login&gt;</w:t>
             </w:r>
           </w:p>
         </w:tc>
@@ -1522,17 +1488,8 @@
                 <w:rFonts w:ascii="Times New Roman" w:hAnsi="Times New Roman" w:cs="Times New Roman"/>
                 <w:lang w:val="es-ES"/>
               </w:rPr>
-              <w:t xml:space="preserve">Antonio </w:t>
-            </w:r>
-            <w:proofErr w:type="spellStart"/>
-            <w:r>
-              <w:rPr>
-                <w:rFonts w:ascii="Times New Roman" w:hAnsi="Times New Roman" w:cs="Times New Roman"/>
-                <w:lang w:val="es-ES"/>
-              </w:rPr>
-              <w:t>Cetzal</w:t>
-            </w:r>
-            <w:proofErr w:type="spellEnd"/>
+              <w:t>Antonio Cetzal</w:t>
+            </w:r>
           </w:p>
         </w:tc>
       </w:tr>
@@ -1699,21 +1656,7 @@
               <w:rPr>
                 <w:rFonts w:ascii="Times New Roman" w:hAnsi="Times New Roman" w:cs="Times New Roman"/>
               </w:rPr>
-              <w:t xml:space="preserve">El sistema debió de mostrar la pantalla de </w:t>
-            </w:r>
-            <w:proofErr w:type="spellStart"/>
-            <w:r>
-              <w:rPr>
-                <w:rFonts w:ascii="Times New Roman" w:hAnsi="Times New Roman" w:cs="Times New Roman"/>
-              </w:rPr>
-              <w:t>login</w:t>
-            </w:r>
-            <w:proofErr w:type="spellEnd"/>
-            <w:r>
-              <w:rPr>
-                <w:rFonts w:ascii="Times New Roman" w:hAnsi="Times New Roman" w:cs="Times New Roman"/>
-              </w:rPr>
-              <w:t>.</w:t>
+              <w:t>El sistema debió de mostrar la pantalla de login.</w:t>
             </w:r>
           </w:p>
         </w:tc>
@@ -3071,23 +3014,7 @@
                 <w:rFonts w:ascii="Times New Roman" w:hAnsi="Times New Roman" w:cs="Times New Roman"/>
                 <w:lang w:val="es-ES"/>
               </w:rPr>
-              <w:t>002 &lt;</w:t>
-            </w:r>
-            <w:proofErr w:type="spellStart"/>
-            <w:r>
-              <w:rPr>
-                <w:rFonts w:ascii="Times New Roman" w:hAnsi="Times New Roman" w:cs="Times New Roman"/>
-                <w:lang w:val="es-ES"/>
-              </w:rPr>
-              <w:t>Login</w:t>
-            </w:r>
-            <w:proofErr w:type="spellEnd"/>
-            <w:r>
-              <w:rPr>
-                <w:rFonts w:ascii="Times New Roman" w:hAnsi="Times New Roman" w:cs="Times New Roman"/>
-                <w:lang w:val="es-ES"/>
-              </w:rPr>
-              <w:t xml:space="preserve"> - ¿Olvidaste tu contraseña?&gt;</w:t>
+              <w:t>002 &lt;Login - ¿Olvidaste tu contraseña?&gt;</w:t>
             </w:r>
           </w:p>
         </w:tc>
@@ -3308,17 +3235,8 @@
                 <w:rFonts w:ascii="Times New Roman" w:hAnsi="Times New Roman" w:cs="Times New Roman"/>
                 <w:lang w:val="es-ES"/>
               </w:rPr>
-              <w:t xml:space="preserve">Antonio </w:t>
-            </w:r>
-            <w:proofErr w:type="spellStart"/>
-            <w:r>
-              <w:rPr>
-                <w:rFonts w:ascii="Times New Roman" w:hAnsi="Times New Roman" w:cs="Times New Roman"/>
-                <w:lang w:val="es-ES"/>
-              </w:rPr>
-              <w:t>Cetzal</w:t>
-            </w:r>
-            <w:proofErr w:type="spellEnd"/>
+              <w:t>Antonio Cetzal</w:t>
+            </w:r>
           </w:p>
         </w:tc>
       </w:tr>
@@ -5063,17 +4981,8 @@
                 <w:rFonts w:ascii="Times New Roman" w:hAnsi="Times New Roman" w:cs="Times New Roman"/>
                 <w:lang w:val="es-ES"/>
               </w:rPr>
-              <w:t xml:space="preserve">Antonio </w:t>
-            </w:r>
-            <w:proofErr w:type="spellStart"/>
-            <w:r>
-              <w:rPr>
-                <w:rFonts w:ascii="Times New Roman" w:hAnsi="Times New Roman" w:cs="Times New Roman"/>
-                <w:lang w:val="es-ES"/>
-              </w:rPr>
-              <w:t>Cetzal</w:t>
-            </w:r>
-            <w:proofErr w:type="spellEnd"/>
+              <w:t>Antonio Cetzal</w:t>
+            </w:r>
           </w:p>
         </w:tc>
       </w:tr>
@@ -5554,19 +5463,55 @@
               <w:rPr>
                 <w:rFonts w:ascii="Times New Roman" w:hAnsi="Times New Roman" w:cs="Times New Roman"/>
               </w:rPr>
-              <w:t xml:space="preserve">ingresando nombre, descripción, </w:t>
-            </w:r>
-            <w:r>
-              <w:rPr>
-                <w:rFonts w:ascii="Times New Roman" w:hAnsi="Times New Roman" w:cs="Times New Roman"/>
-              </w:rPr>
-              <w:t xml:space="preserve">número de </w:t>
-            </w:r>
-            <w:r>
-              <w:rPr>
-                <w:rFonts w:ascii="Times New Roman" w:hAnsi="Times New Roman" w:cs="Times New Roman"/>
-              </w:rPr>
-              <w:t xml:space="preserve">intentos, modo de calificación, fecha para habilitar examen y cerrar examen con su respectiva hora, el límite de tiempo y el orden de las preguntas. </w:t>
+              <w:t>ingresando nombre</w:t>
+            </w:r>
+            <w:r>
+              <w:rPr>
+                <w:rFonts w:ascii="Times New Roman" w:hAnsi="Times New Roman" w:cs="Times New Roman"/>
+              </w:rPr>
+              <w:t xml:space="preserve"> del quiz</w:t>
+            </w:r>
+            <w:r>
+              <w:rPr>
+                <w:rFonts w:ascii="Times New Roman" w:hAnsi="Times New Roman" w:cs="Times New Roman"/>
+              </w:rPr>
+              <w:t xml:space="preserve">, descripción, </w:t>
+            </w:r>
+            <w:r>
+              <w:rPr>
+                <w:rFonts w:ascii="Times New Roman" w:hAnsi="Times New Roman" w:cs="Times New Roman"/>
+              </w:rPr>
+              <w:t xml:space="preserve">número </w:t>
+            </w:r>
+            <w:r>
+              <w:rPr>
+                <w:rFonts w:ascii="Times New Roman" w:hAnsi="Times New Roman" w:cs="Times New Roman"/>
+              </w:rPr>
+              <w:t xml:space="preserve">máximo </w:t>
+            </w:r>
+            <w:r>
+              <w:rPr>
+                <w:rFonts w:ascii="Times New Roman" w:hAnsi="Times New Roman" w:cs="Times New Roman"/>
+              </w:rPr>
+              <w:t xml:space="preserve">de </w:t>
+            </w:r>
+            <w:r>
+              <w:rPr>
+                <w:rFonts w:ascii="Times New Roman" w:hAnsi="Times New Roman" w:cs="Times New Roman"/>
+              </w:rPr>
+              <w:t>intentos, modo de calificación, fecha para habilitar</w:t>
+            </w:r>
+            <w:r>
+              <w:rPr>
+                <w:rFonts w:ascii="Times New Roman" w:hAnsi="Times New Roman" w:cs="Times New Roman"/>
+              </w:rPr>
+              <w:t xml:space="preserve"> </w:t>
+            </w:r>
+            <w:r>
+              <w:rPr>
+                <w:rFonts w:ascii="Times New Roman" w:hAnsi="Times New Roman" w:cs="Times New Roman"/>
+              </w:rPr>
+              <w:t xml:space="preserve">y cerrar examen con su respectiva hora, el límite de tiempo. </w:t>
             </w:r>
           </w:p>
           <w:p>
@@ -5618,7 +5563,31 @@
               <w:rPr>
                 <w:rFonts w:ascii="Times New Roman" w:hAnsi="Times New Roman" w:cs="Times New Roman"/>
               </w:rPr>
-              <w:t>A cada pregunta se le puede: agregar el número de respuestas correctas y las opciones.</w:t>
+              <w:t xml:space="preserve">A cada pregunta se le puede: agregar </w:t>
+            </w:r>
+            <w:r>
+              <w:rPr>
+                <w:rFonts w:ascii="Times New Roman" w:hAnsi="Times New Roman" w:cs="Times New Roman"/>
+              </w:rPr>
+              <w:t>respuestas a las preguntas al ingresar opciones de respuestas</w:t>
+            </w:r>
+            <w:r>
+              <w:rPr>
+                <w:rFonts w:ascii="Times New Roman" w:hAnsi="Times New Roman" w:cs="Times New Roman"/>
+              </w:rPr>
+              <w:t xml:space="preserve"> y</w:t>
+            </w:r>
+            <w:r>
+              <w:rPr>
+                <w:rFonts w:ascii="Times New Roman" w:hAnsi="Times New Roman" w:cs="Times New Roman"/>
+              </w:rPr>
+              <w:t xml:space="preserve"> puntaje</w:t>
+            </w:r>
+            <w:r>
+              <w:rPr>
+                <w:rFonts w:ascii="Times New Roman" w:hAnsi="Times New Roman" w:cs="Times New Roman"/>
+              </w:rPr>
+              <w:t>.</w:t>
             </w:r>
             <w:r>
               <w:rPr>
@@ -5638,21 +5607,7 @@
               <w:rPr>
                 <w:rFonts w:ascii="Times New Roman" w:hAnsi="Times New Roman" w:cs="Times New Roman"/>
               </w:rPr>
-              <w:t xml:space="preserve">El administrador puede eliminar o modificar los </w:t>
-            </w:r>
-            <w:proofErr w:type="spellStart"/>
-            <w:r>
-              <w:rPr>
-                <w:rFonts w:ascii="Times New Roman" w:hAnsi="Times New Roman" w:cs="Times New Roman"/>
-              </w:rPr>
-              <w:t>quizzes</w:t>
-            </w:r>
-            <w:proofErr w:type="spellEnd"/>
-            <w:r>
-              <w:rPr>
-                <w:rFonts w:ascii="Times New Roman" w:hAnsi="Times New Roman" w:cs="Times New Roman"/>
-              </w:rPr>
-              <w:t xml:space="preserve">, preguntas y respuestas. </w:t>
+              <w:t xml:space="preserve">El administrador puede eliminar o modificar los quizzes, preguntas y respuestas. </w:t>
             </w:r>
           </w:p>
         </w:tc>
@@ -6594,8 +6549,6 @@
           <w:lang w:val="es-ES"/>
         </w:rPr>
       </w:pPr>
-      <w:bookmarkStart w:id="0" w:name="_GoBack"/>
-      <w:bookmarkEnd w:id="0"/>
     </w:p>
     <w:p>
       <w:pPr>
@@ -6782,30 +6735,14 @@
                 <w:rFonts w:ascii="Times New Roman" w:hAnsi="Times New Roman" w:cs="Times New Roman"/>
                 <w:lang w:val="es-ES"/>
               </w:rPr>
-              <w:t xml:space="preserve"> </w:t>
-            </w:r>
-            <w:proofErr w:type="gramStart"/>
-            <w:r>
-              <w:rPr>
-                <w:rFonts w:ascii="Times New Roman" w:hAnsi="Times New Roman" w:cs="Times New Roman"/>
-                <w:lang w:val="es-ES"/>
-              </w:rPr>
-              <w:t xml:space="preserve">– </w:t>
-            </w:r>
-            <w:r>
-              <w:rPr>
-                <w:rFonts w:ascii="Times New Roman" w:hAnsi="Times New Roman" w:cs="Times New Roman"/>
-                <w:lang w:val="es-ES"/>
-              </w:rPr>
-              <w:t xml:space="preserve"> Empleado</w:t>
-            </w:r>
-            <w:proofErr w:type="gramEnd"/>
-            <w:r>
-              <w:rPr>
-                <w:rFonts w:ascii="Times New Roman" w:hAnsi="Times New Roman" w:cs="Times New Roman"/>
-                <w:lang w:val="es-ES"/>
-              </w:rPr>
-              <w:t xml:space="preserve"> - </w:t>
+              <w:t xml:space="preserve"> – </w:t>
+            </w:r>
+            <w:r>
+              <w:rPr>
+                <w:rFonts w:ascii="Times New Roman" w:hAnsi="Times New Roman" w:cs="Times New Roman"/>
+                <w:lang w:val="es-ES"/>
+              </w:rPr>
+              <w:t xml:space="preserve"> Empleado - </w:t>
             </w:r>
             <w:r>
               <w:rPr>
@@ -7098,23 +7035,7 @@
                 <w:rFonts w:ascii="Times New Roman" w:hAnsi="Times New Roman" w:cs="Times New Roman"/>
                 <w:lang w:val="es-ES"/>
               </w:rPr>
-              <w:t xml:space="preserve">Antonio </w:t>
-            </w:r>
-            <w:proofErr w:type="spellStart"/>
-            <w:r>
-              <w:rPr>
-                <w:rFonts w:ascii="Times New Roman" w:hAnsi="Times New Roman" w:cs="Times New Roman"/>
-                <w:lang w:val="es-ES"/>
-              </w:rPr>
-              <w:t>Cetzal</w:t>
-            </w:r>
-            <w:proofErr w:type="spellEnd"/>
-            <w:r>
-              <w:rPr>
-                <w:rFonts w:ascii="Times New Roman" w:hAnsi="Times New Roman" w:cs="Times New Roman"/>
-                <w:lang w:val="es-ES"/>
-              </w:rPr>
-              <w:t>.</w:t>
+              <w:t>Antonio Cetzal.</w:t>
             </w:r>
           </w:p>
         </w:tc>
@@ -7244,7 +7165,6 @@
             <w:pPr>
               <w:rPr>
                 <w:rFonts w:ascii="Times New Roman" w:hAnsi="Times New Roman" w:cs="Times New Roman"/>
-                <w:lang w:val="es-ES"/>
               </w:rPr>
             </w:pPr>
             <w:r>
@@ -7276,6 +7196,21 @@
                 <w:rFonts w:ascii="Times New Roman" w:hAnsi="Times New Roman" w:cs="Times New Roman"/>
               </w:rPr>
               <w:t xml:space="preserve"> en la base de datos.</w:t>
+            </w:r>
+          </w:p>
+          <w:p>
+            <w:pPr>
+              <w:rPr>
+                <w:rFonts w:ascii="Times New Roman" w:hAnsi="Times New Roman" w:cs="Times New Roman"/>
+                <w:lang w:val="es-ES"/>
+              </w:rPr>
+            </w:pPr>
+            <w:r>
+              <w:rPr>
+                <w:rFonts w:ascii="Times New Roman" w:hAnsi="Times New Roman" w:cs="Times New Roman"/>
+                <w:lang w:val="es-ES"/>
+              </w:rPr>
+              <w:t xml:space="preserve">El administrador debe de saber los datos para agregar al empleado, ya que al no llenarse algún campo no se podrá realizar la función. </w:t>
             </w:r>
           </w:p>
         </w:tc>
@@ -8197,7 +8132,13 @@
               <w:rPr>
                 <w:rFonts w:ascii="Times New Roman" w:hAnsi="Times New Roman" w:cs="Times New Roman"/>
               </w:rPr>
-              <w:t xml:space="preserve"> registra al empleado en la base de datos. </w:t>
+              <w:t xml:space="preserve"> registra al empleado </w:t>
+            </w:r>
+            <w:r>
+              <w:rPr>
+                <w:rFonts w:ascii="Times New Roman" w:hAnsi="Times New Roman" w:cs="Times New Roman"/>
+              </w:rPr>
+              <w:t>.</w:t>
             </w:r>
           </w:p>
         </w:tc>
@@ -8345,25 +8286,7 @@
               <w:rPr>
                 <w:rFonts w:ascii="Times New Roman" w:hAnsi="Times New Roman" w:cs="Times New Roman"/>
               </w:rPr>
-              <w:t xml:space="preserve"> al empleado </w:t>
-            </w:r>
-            <w:r>
-              <w:rPr>
-                <w:rFonts w:ascii="Times New Roman" w:hAnsi="Times New Roman" w:cs="Times New Roman"/>
-              </w:rPr>
-              <w:t>a</w:t>
-            </w:r>
-            <w:r>
-              <w:rPr>
-                <w:rFonts w:ascii="Times New Roman" w:hAnsi="Times New Roman" w:cs="Times New Roman"/>
-              </w:rPr>
-              <w:t xml:space="preserve"> </w:t>
-            </w:r>
-            <w:r>
-              <w:rPr>
-                <w:rFonts w:ascii="Times New Roman" w:hAnsi="Times New Roman" w:cs="Times New Roman"/>
-              </w:rPr>
-              <w:t>la base de datos</w:t>
+              <w:t xml:space="preserve"> al empleado</w:t>
             </w:r>
             <w:r>
               <w:rPr>
@@ -8594,7 +8517,282 @@
           </w:p>
         </w:tc>
       </w:tr>
+      <w:tr>
+        <w:tblPrEx>
+          <w:tblLook w:val="04A0" w:firstRow="1" w:lastRow="0" w:firstColumn="1" w:lastColumn="0" w:noHBand="0" w:noVBand="1"/>
+        </w:tblPrEx>
+        <w:trPr>
+          <w:cantSplit/>
+        </w:trPr>
+        <w:tc>
+          <w:tcPr>
+            <w:tcW w:w="0" w:type="auto"/>
+            <w:tcBorders>
+              <w:top w:val="single" w:sz="4" w:space="0" w:color="auto"/>
+              <w:left w:val="single" w:sz="4" w:space="0" w:color="auto"/>
+              <w:bottom w:val="single" w:sz="4" w:space="0" w:color="auto"/>
+              <w:right w:val="single" w:sz="4" w:space="0" w:color="auto"/>
+            </w:tcBorders>
+            <w:vAlign w:val="center"/>
+          </w:tcPr>
+          <w:p>
+            <w:pPr>
+              <w:rPr>
+                <w:rFonts w:ascii="Times New Roman" w:hAnsi="Times New Roman" w:cs="Times New Roman"/>
+                <w:b/>
+                <w:bCs/>
+                <w:lang w:val="es-ES"/>
+              </w:rPr>
+            </w:pPr>
+          </w:p>
+        </w:tc>
+        <w:tc>
+          <w:tcPr>
+            <w:tcW w:w="789" w:type="dxa"/>
+            <w:tcBorders>
+              <w:top w:val="single" w:sz="4" w:space="0" w:color="auto"/>
+              <w:left w:val="single" w:sz="4" w:space="0" w:color="auto"/>
+              <w:bottom w:val="single" w:sz="4" w:space="0" w:color="auto"/>
+              <w:right w:val="single" w:sz="4" w:space="0" w:color="auto"/>
+            </w:tcBorders>
+          </w:tcPr>
+          <w:p>
+            <w:pPr>
+              <w:rPr>
+                <w:rFonts w:ascii="Times New Roman" w:hAnsi="Times New Roman" w:cs="Times New Roman"/>
+                <w:lang w:val="es-ES"/>
+              </w:rPr>
+            </w:pPr>
+            <w:r>
+              <w:rPr>
+                <w:rFonts w:ascii="Times New Roman" w:hAnsi="Times New Roman" w:cs="Times New Roman"/>
+                <w:lang w:val="es-ES"/>
+              </w:rPr>
+              <w:t>2</w:t>
+            </w:r>
+          </w:p>
+        </w:tc>
+        <w:tc>
+          <w:tcPr>
+            <w:tcW w:w="5153" w:type="dxa"/>
+            <w:gridSpan w:val="4"/>
+            <w:tcBorders>
+              <w:top w:val="single" w:sz="4" w:space="0" w:color="auto"/>
+              <w:left w:val="single" w:sz="4" w:space="0" w:color="auto"/>
+              <w:bottom w:val="single" w:sz="4" w:space="0" w:color="auto"/>
+              <w:right w:val="single" w:sz="4" w:space="0" w:color="auto"/>
+            </w:tcBorders>
+          </w:tcPr>
+          <w:p>
+            <w:pPr>
+              <w:rPr>
+                <w:rFonts w:ascii="Times New Roman" w:hAnsi="Times New Roman" w:cs="Times New Roman"/>
+                <w:lang w:val="es-ES"/>
+              </w:rPr>
+            </w:pPr>
+            <w:r>
+              <w:rPr>
+                <w:rFonts w:ascii="Times New Roman" w:hAnsi="Times New Roman" w:cs="Times New Roman"/>
+                <w:lang w:val="es-ES"/>
+              </w:rPr>
+              <w:t>Si el administrador no completa todos los campos, el sistema enviará un mensaje de “Por favor, complete todos los campos”.</w:t>
+            </w:r>
+          </w:p>
+        </w:tc>
+      </w:tr>
     </w:tbl>
+    <w:p>
+      <w:pPr>
+        <w:rPr>
+          <w:rFonts w:ascii="Times New Roman" w:hAnsi="Times New Roman" w:cs="Times New Roman"/>
+          <w:lang w:val="es-ES"/>
+        </w:rPr>
+      </w:pPr>
+    </w:p>
+    <w:p>
+      <w:pPr>
+        <w:rPr>
+          <w:rFonts w:ascii="Times New Roman" w:hAnsi="Times New Roman" w:cs="Times New Roman"/>
+          <w:lang w:val="es-ES"/>
+        </w:rPr>
+      </w:pPr>
+    </w:p>
+    <w:p>
+      <w:pPr>
+        <w:rPr>
+          <w:rFonts w:ascii="Times New Roman" w:hAnsi="Times New Roman" w:cs="Times New Roman"/>
+          <w:lang w:val="es-ES"/>
+        </w:rPr>
+      </w:pPr>
+    </w:p>
+    <w:p>
+      <w:pPr>
+        <w:rPr>
+          <w:rFonts w:ascii="Times New Roman" w:hAnsi="Times New Roman" w:cs="Times New Roman"/>
+          <w:lang w:val="es-ES"/>
+        </w:rPr>
+      </w:pPr>
+    </w:p>
+    <w:p>
+      <w:pPr>
+        <w:rPr>
+          <w:rFonts w:ascii="Times New Roman" w:hAnsi="Times New Roman" w:cs="Times New Roman"/>
+          <w:lang w:val="es-ES"/>
+        </w:rPr>
+      </w:pPr>
+    </w:p>
+    <w:p>
+      <w:pPr>
+        <w:rPr>
+          <w:rFonts w:ascii="Times New Roman" w:hAnsi="Times New Roman" w:cs="Times New Roman"/>
+          <w:lang w:val="es-ES"/>
+        </w:rPr>
+      </w:pPr>
+    </w:p>
+    <w:p>
+      <w:pPr>
+        <w:rPr>
+          <w:rFonts w:ascii="Times New Roman" w:hAnsi="Times New Roman" w:cs="Times New Roman"/>
+          <w:lang w:val="es-ES"/>
+        </w:rPr>
+      </w:pPr>
+    </w:p>
+    <w:p>
+      <w:pPr>
+        <w:rPr>
+          <w:rFonts w:ascii="Times New Roman" w:hAnsi="Times New Roman" w:cs="Times New Roman"/>
+          <w:lang w:val="es-ES"/>
+        </w:rPr>
+      </w:pPr>
+    </w:p>
+    <w:p>
+      <w:pPr>
+        <w:rPr>
+          <w:rFonts w:ascii="Times New Roman" w:hAnsi="Times New Roman" w:cs="Times New Roman"/>
+          <w:lang w:val="es-ES"/>
+        </w:rPr>
+      </w:pPr>
+    </w:p>
+    <w:p>
+      <w:pPr>
+        <w:rPr>
+          <w:rFonts w:ascii="Times New Roman" w:hAnsi="Times New Roman" w:cs="Times New Roman"/>
+          <w:lang w:val="es-ES"/>
+        </w:rPr>
+      </w:pPr>
+    </w:p>
+    <w:p>
+      <w:pPr>
+        <w:rPr>
+          <w:rFonts w:ascii="Times New Roman" w:hAnsi="Times New Roman" w:cs="Times New Roman"/>
+          <w:lang w:val="es-ES"/>
+        </w:rPr>
+      </w:pPr>
+    </w:p>
+    <w:p>
+      <w:pPr>
+        <w:rPr>
+          <w:rFonts w:ascii="Times New Roman" w:hAnsi="Times New Roman" w:cs="Times New Roman"/>
+          <w:lang w:val="es-ES"/>
+        </w:rPr>
+      </w:pPr>
+    </w:p>
+    <w:p>
+      <w:pPr>
+        <w:rPr>
+          <w:rFonts w:ascii="Times New Roman" w:hAnsi="Times New Roman" w:cs="Times New Roman"/>
+          <w:lang w:val="es-ES"/>
+        </w:rPr>
+      </w:pPr>
+    </w:p>
+    <w:p>
+      <w:pPr>
+        <w:rPr>
+          <w:rFonts w:ascii="Times New Roman" w:hAnsi="Times New Roman" w:cs="Times New Roman"/>
+          <w:lang w:val="es-ES"/>
+        </w:rPr>
+      </w:pPr>
+    </w:p>
+    <w:p>
+      <w:pPr>
+        <w:rPr>
+          <w:rFonts w:ascii="Times New Roman" w:hAnsi="Times New Roman" w:cs="Times New Roman"/>
+          <w:lang w:val="es-ES"/>
+        </w:rPr>
+      </w:pPr>
+    </w:p>
+    <w:p>
+      <w:pPr>
+        <w:rPr>
+          <w:rFonts w:ascii="Times New Roman" w:hAnsi="Times New Roman" w:cs="Times New Roman"/>
+          <w:lang w:val="es-ES"/>
+        </w:rPr>
+      </w:pPr>
+    </w:p>
+    <w:p>
+      <w:pPr>
+        <w:rPr>
+          <w:rFonts w:ascii="Times New Roman" w:hAnsi="Times New Roman" w:cs="Times New Roman"/>
+          <w:lang w:val="es-ES"/>
+        </w:rPr>
+      </w:pPr>
+    </w:p>
+    <w:p>
+      <w:pPr>
+        <w:rPr>
+          <w:rFonts w:ascii="Times New Roman" w:hAnsi="Times New Roman" w:cs="Times New Roman"/>
+          <w:lang w:val="es-ES"/>
+        </w:rPr>
+      </w:pPr>
+    </w:p>
+    <w:p>
+      <w:pPr>
+        <w:rPr>
+          <w:rFonts w:ascii="Times New Roman" w:hAnsi="Times New Roman" w:cs="Times New Roman"/>
+          <w:lang w:val="es-ES"/>
+        </w:rPr>
+      </w:pPr>
+    </w:p>
+    <w:p>
+      <w:pPr>
+        <w:rPr>
+          <w:rFonts w:ascii="Times New Roman" w:hAnsi="Times New Roman" w:cs="Times New Roman"/>
+          <w:lang w:val="es-ES"/>
+        </w:rPr>
+      </w:pPr>
+    </w:p>
+    <w:p>
+      <w:pPr>
+        <w:rPr>
+          <w:rFonts w:ascii="Times New Roman" w:hAnsi="Times New Roman" w:cs="Times New Roman"/>
+          <w:lang w:val="es-ES"/>
+        </w:rPr>
+      </w:pPr>
+    </w:p>
+    <w:p>
+      <w:pPr>
+        <w:rPr>
+          <w:rFonts w:ascii="Times New Roman" w:hAnsi="Times New Roman" w:cs="Times New Roman"/>
+          <w:lang w:val="es-ES"/>
+        </w:rPr>
+      </w:pPr>
+    </w:p>
+    <w:p>
+      <w:pPr>
+        <w:rPr>
+          <w:rFonts w:ascii="Times New Roman" w:hAnsi="Times New Roman" w:cs="Times New Roman"/>
+          <w:lang w:val="es-ES"/>
+        </w:rPr>
+      </w:pPr>
+    </w:p>
+    <w:p>
+      <w:pPr>
+        <w:rPr>
+          <w:rFonts w:ascii="Times New Roman" w:hAnsi="Times New Roman" w:cs="Times New Roman"/>
+          <w:lang w:val="es-ES"/>
+        </w:rPr>
+      </w:pPr>
+    </w:p>
     <w:p>
       <w:pPr>
         <w:rPr>
@@ -9036,23 +9234,7 @@
                 <w:rFonts w:ascii="Times New Roman" w:hAnsi="Times New Roman" w:cs="Times New Roman"/>
                 <w:lang w:val="es-ES"/>
               </w:rPr>
-              <w:t xml:space="preserve">Antonio </w:t>
-            </w:r>
-            <w:proofErr w:type="spellStart"/>
-            <w:r>
-              <w:rPr>
-                <w:rFonts w:ascii="Times New Roman" w:hAnsi="Times New Roman" w:cs="Times New Roman"/>
-                <w:lang w:val="es-ES"/>
-              </w:rPr>
-              <w:t>Cetzal</w:t>
-            </w:r>
-            <w:proofErr w:type="spellEnd"/>
-            <w:r>
-              <w:rPr>
-                <w:rFonts w:ascii="Times New Roman" w:hAnsi="Times New Roman" w:cs="Times New Roman"/>
-                <w:lang w:val="es-ES"/>
-              </w:rPr>
-              <w:t xml:space="preserve">. </w:t>
+              <w:t xml:space="preserve">Antonio Cetzal. </w:t>
             </w:r>
           </w:p>
         </w:tc>
@@ -10209,6 +10391,91 @@
                 <w:lang w:val="es-ES"/>
               </w:rPr>
               <w:t>El administrador selecciona el límite de tiempo (horas o minutos).</w:t>
+            </w:r>
+          </w:p>
+        </w:tc>
+      </w:tr>
+      <w:tr>
+        <w:tblPrEx>
+          <w:tblLook w:val="04A0" w:firstRow="1" w:lastRow="0" w:firstColumn="1" w:lastColumn="0" w:noHBand="0" w:noVBand="1"/>
+        </w:tblPrEx>
+        <w:trPr>
+          <w:cantSplit/>
+        </w:trPr>
+        <w:tc>
+          <w:tcPr>
+            <w:tcW w:w="0" w:type="auto"/>
+            <w:vMerge/>
+            <w:tcBorders>
+              <w:top w:val="single" w:sz="4" w:space="0" w:color="auto"/>
+              <w:left w:val="single" w:sz="4" w:space="0" w:color="auto"/>
+              <w:bottom w:val="single" w:sz="4" w:space="0" w:color="auto"/>
+              <w:right w:val="single" w:sz="4" w:space="0" w:color="auto"/>
+            </w:tcBorders>
+            <w:vAlign w:val="center"/>
+          </w:tcPr>
+          <w:p>
+            <w:pPr>
+              <w:rPr>
+                <w:rFonts w:ascii="Times New Roman" w:hAnsi="Times New Roman" w:cs="Times New Roman"/>
+                <w:b/>
+                <w:bCs/>
+                <w:lang w:val="es-ES"/>
+              </w:rPr>
+            </w:pPr>
+          </w:p>
+        </w:tc>
+        <w:tc>
+          <w:tcPr>
+            <w:tcW w:w="789" w:type="dxa"/>
+            <w:tcBorders>
+              <w:top w:val="single" w:sz="4" w:space="0" w:color="auto"/>
+              <w:left w:val="single" w:sz="4" w:space="0" w:color="auto"/>
+              <w:bottom w:val="single" w:sz="4" w:space="0" w:color="auto"/>
+              <w:right w:val="single" w:sz="4" w:space="0" w:color="auto"/>
+            </w:tcBorders>
+          </w:tcPr>
+          <w:p>
+            <w:pPr>
+              <w:rPr>
+                <w:rFonts w:ascii="Times New Roman" w:hAnsi="Times New Roman" w:cs="Times New Roman"/>
+                <w:lang w:val="es-ES"/>
+              </w:rPr>
+            </w:pPr>
+            <w:r>
+              <w:rPr>
+                <w:rFonts w:ascii="Times New Roman" w:hAnsi="Times New Roman" w:cs="Times New Roman"/>
+                <w:lang w:val="es-ES"/>
+              </w:rPr>
+              <w:t>8</w:t>
+            </w:r>
+          </w:p>
+        </w:tc>
+        <w:tc>
+          <w:tcPr>
+            <w:tcW w:w="5796" w:type="dxa"/>
+            <w:gridSpan w:val="3"/>
+            <w:tcBorders>
+              <w:top w:val="single" w:sz="4" w:space="0" w:color="auto"/>
+              <w:left w:val="single" w:sz="4" w:space="0" w:color="auto"/>
+              <w:bottom w:val="single" w:sz="4" w:space="0" w:color="auto"/>
+              <w:right w:val="single" w:sz="4" w:space="0" w:color="auto"/>
+            </w:tcBorders>
+          </w:tcPr>
+          <w:p>
+            <w:pPr>
+              <w:spacing w:line="240" w:lineRule="auto"/>
+              <w:rPr>
+                <w:rFonts w:ascii="Times New Roman" w:hAnsi="Times New Roman" w:cs="Times New Roman"/>
+                <w:lang w:val="es-ES"/>
+              </w:rPr>
+            </w:pPr>
+            <w:r>
+              <w:rPr>
+                <w:rFonts w:ascii="Times New Roman" w:hAnsi="Times New Roman" w:cs="Times New Roman"/>
+                <w:lang w:val="es-ES"/>
+              </w:rPr>
+              <w:t xml:space="preserve">El administrador selecciona Agregar. </w:t>
             </w:r>
           </w:p>
         </w:tc>
@@ -10353,7 +10620,7 @@
               <w:rPr>
                 <w:rFonts w:ascii="Times New Roman" w:hAnsi="Times New Roman" w:cs="Times New Roman"/>
               </w:rPr>
-              <w:t xml:space="preserve">quiz a la base de datos. </w:t>
+              <w:t xml:space="preserve">quiz. </w:t>
             </w:r>
             <w:r>
               <w:rPr>
@@ -10943,7 +11210,7 @@
                 <w:bCs/>
                 <w:lang w:val="es-ES"/>
               </w:rPr>
-              <w:t>9</w:t>
+              <w:t>8 – 2.9</w:t>
             </w:r>
           </w:p>
         </w:tc>
@@ -10985,7 +11252,21 @@
                 <w:rFonts w:ascii="Times New Roman" w:hAnsi="Times New Roman" w:cs="Times New Roman"/>
                 <w:lang w:val="es-ES"/>
               </w:rPr>
-              <w:t>Quiz – Agregar Pregunta&gt;</w:t>
+              <w:t>Quiz – Agregar Pregunta</w:t>
+            </w:r>
+            <w:r>
+              <w:rPr>
+                <w:rFonts w:ascii="Times New Roman" w:hAnsi="Times New Roman" w:cs="Times New Roman"/>
+                <w:lang w:val="es-ES"/>
+              </w:rPr>
+              <w:t xml:space="preserve"> y respuesta</w:t>
+            </w:r>
+            <w:r>
+              <w:rPr>
+                <w:rFonts w:ascii="Times New Roman" w:hAnsi="Times New Roman" w:cs="Times New Roman"/>
+                <w:lang w:val="es-ES"/>
+              </w:rPr>
+              <w:t>&gt;</w:t>
             </w:r>
           </w:p>
         </w:tc>
@@ -11222,23 +11503,7 @@
                 <w:rFonts w:ascii="Times New Roman" w:hAnsi="Times New Roman" w:cs="Times New Roman"/>
                 <w:lang w:val="es-ES"/>
               </w:rPr>
-              <w:t xml:space="preserve">Antonio </w:t>
-            </w:r>
-            <w:proofErr w:type="spellStart"/>
-            <w:r>
-              <w:rPr>
-                <w:rFonts w:ascii="Times New Roman" w:hAnsi="Times New Roman" w:cs="Times New Roman"/>
-                <w:lang w:val="es-ES"/>
-              </w:rPr>
-              <w:t>Cetzal</w:t>
-            </w:r>
-            <w:proofErr w:type="spellEnd"/>
-            <w:r>
-              <w:rPr>
-                <w:rFonts w:ascii="Times New Roman" w:hAnsi="Times New Roman" w:cs="Times New Roman"/>
-                <w:lang w:val="es-ES"/>
-              </w:rPr>
-              <w:t xml:space="preserve">. </w:t>
+              <w:t xml:space="preserve">Antonio Cetzal. </w:t>
             </w:r>
           </w:p>
         </w:tc>
@@ -11329,7 +11594,25 @@
               <w:rPr>
                 <w:rFonts w:ascii="Times New Roman" w:hAnsi="Times New Roman" w:cs="Times New Roman"/>
               </w:rPr>
-              <w:t>El administrador puede visualizar una tabla de las preguntas de su quiz respectivo.</w:t>
+              <w:t>El administrador puede visualizar una tabla d</w:t>
+            </w:r>
+            <w:r>
+              <w:rPr>
+                <w:rFonts w:ascii="Times New Roman" w:hAnsi="Times New Roman" w:cs="Times New Roman"/>
+              </w:rPr>
+              <w:t xml:space="preserve">e los </w:t>
+            </w:r>
+            <w:r>
+              <w:rPr>
+                <w:rFonts w:ascii="Times New Roman" w:hAnsi="Times New Roman" w:cs="Times New Roman"/>
+              </w:rPr>
+              <w:t>quizzes</w:t>
+            </w:r>
+            <w:r>
+              <w:rPr>
+                <w:rFonts w:ascii="Times New Roman" w:hAnsi="Times New Roman" w:cs="Times New Roman"/>
+              </w:rPr>
+              <w:t xml:space="preserve"> que se hayan agregado con su respectiva pregunta. </w:t>
             </w:r>
           </w:p>
           <w:p>
@@ -11897,28 +12180,14 @@
                 <w:rFonts w:ascii="Times New Roman" w:hAnsi="Times New Roman" w:cs="Times New Roman"/>
                 <w:lang w:val="es-ES"/>
               </w:rPr>
-              <w:t xml:space="preserve">El administrador ingresa: pregunta, tipo de </w:t>
-            </w:r>
-            <w:r>
-              <w:rPr>
-                <w:rFonts w:ascii="Times New Roman" w:hAnsi="Times New Roman" w:cs="Times New Roman"/>
-                <w:lang w:val="es-ES"/>
-              </w:rPr>
-              <w:t>respuesta</w:t>
-            </w:r>
-            <w:r>
-              <w:rPr>
-                <w:rFonts w:ascii="Times New Roman" w:hAnsi="Times New Roman" w:cs="Times New Roman"/>
-                <w:lang w:val="es-ES"/>
-              </w:rPr>
-              <w:t xml:space="preserve"> (abierta, </w:t>
-            </w:r>
-            <w:r>
-              <w:rPr>
-                <w:rFonts w:ascii="Times New Roman" w:hAnsi="Times New Roman" w:cs="Times New Roman"/>
-                <w:lang w:val="es-ES"/>
-              </w:rPr>
-              <w:t>múltiple y única) y puntaje.</w:t>
+              <w:t>El administrador ingres</w:t>
+            </w:r>
+            <w:r>
+              <w:rPr>
+                <w:rFonts w:ascii="Times New Roman" w:hAnsi="Times New Roman" w:cs="Times New Roman"/>
+                <w:lang w:val="es-ES"/>
+              </w:rPr>
+              <w:t>a la pregunta.</w:t>
             </w:r>
           </w:p>
         </w:tc>
@@ -12003,23 +12272,7 @@
                 <w:rFonts w:ascii="Times New Roman" w:hAnsi="Times New Roman" w:cs="Times New Roman"/>
                 <w:lang w:val="es-ES"/>
               </w:rPr>
-              <w:t>Si el tipo de respuesta es múltiple, se mostrará otro apartado el cual tiene que seleccionar la cantidad de respuestas correctas.</w:t>
-            </w:r>
-          </w:p>
-          <w:p>
-            <w:pPr>
-              <w:spacing w:line="240" w:lineRule="auto"/>
-              <w:rPr>
-                <w:rFonts w:ascii="Times New Roman" w:hAnsi="Times New Roman" w:cs="Times New Roman"/>
-                <w:lang w:val="es-ES"/>
-              </w:rPr>
-            </w:pPr>
-            <w:r>
-              <w:rPr>
-                <w:rFonts w:ascii="Times New Roman" w:hAnsi="Times New Roman" w:cs="Times New Roman"/>
-                <w:lang w:val="es-ES"/>
-              </w:rPr>
-              <w:t xml:space="preserve">Si el tipo de respuesta es múltiple, no es necesario poner opciones. </w:t>
+              <w:t xml:space="preserve">El administrador ingresa el tipo de respuesta (múltiple, única o abierta). </w:t>
             </w:r>
           </w:p>
         </w:tc>
@@ -12104,7 +12357,60 @@
                 <w:rFonts w:ascii="Times New Roman" w:hAnsi="Times New Roman" w:cs="Times New Roman"/>
                 <w:lang w:val="es-ES"/>
               </w:rPr>
-              <w:t xml:space="preserve">El administrador ingresa las respuestas correctas. </w:t>
+              <w:t xml:space="preserve">Si el tipo de respuesta es múltiple, se mostrará otro apartado el cual tiene que seleccionar la cantidad de </w:t>
+            </w:r>
+            <w:r>
+              <w:rPr>
+                <w:rFonts w:ascii="Times New Roman" w:hAnsi="Times New Roman" w:cs="Times New Roman"/>
+                <w:lang w:val="es-ES"/>
+              </w:rPr>
+              <w:t>opciones</w:t>
+            </w:r>
+            <w:r>
+              <w:rPr>
+                <w:rFonts w:ascii="Times New Roman" w:hAnsi="Times New Roman" w:cs="Times New Roman"/>
+                <w:lang w:val="es-ES"/>
+              </w:rPr>
+              <w:t xml:space="preserve"> </w:t>
+            </w:r>
+            <w:r>
+              <w:rPr>
+                <w:rFonts w:ascii="Times New Roman" w:hAnsi="Times New Roman" w:cs="Times New Roman"/>
+                <w:lang w:val="es-ES"/>
+              </w:rPr>
+              <w:t>y respuestas correctas.</w:t>
+            </w:r>
+          </w:p>
+          <w:p>
+            <w:pPr>
+              <w:spacing w:line="240" w:lineRule="auto"/>
+              <w:rPr>
+                <w:rFonts w:ascii="Times New Roman" w:hAnsi="Times New Roman" w:cs="Times New Roman"/>
+                <w:lang w:val="es-ES"/>
+              </w:rPr>
+            </w:pPr>
+            <w:r>
+              <w:rPr>
+                <w:rFonts w:ascii="Times New Roman" w:hAnsi="Times New Roman" w:cs="Times New Roman"/>
+                <w:lang w:val="es-ES"/>
+              </w:rPr>
+              <w:t>El administrador ingresa las opciones.</w:t>
+            </w:r>
+          </w:p>
+          <w:p>
+            <w:pPr>
+              <w:spacing w:line="240" w:lineRule="auto"/>
+              <w:rPr>
+                <w:rFonts w:ascii="Times New Roman" w:hAnsi="Times New Roman" w:cs="Times New Roman"/>
+                <w:lang w:val="es-ES"/>
+              </w:rPr>
+            </w:pPr>
+            <w:r>
+              <w:rPr>
+                <w:rFonts w:ascii="Times New Roman" w:hAnsi="Times New Roman" w:cs="Times New Roman"/>
+                <w:lang w:val="es-ES"/>
+              </w:rPr>
+              <w:t xml:space="preserve">El administrador ingresa el puntaje. </w:t>
             </w:r>
           </w:p>
         </w:tc>
@@ -12189,7 +12495,39 @@
                 <w:rFonts w:ascii="Times New Roman" w:hAnsi="Times New Roman" w:cs="Times New Roman"/>
                 <w:lang w:val="es-ES"/>
               </w:rPr>
-              <w:t xml:space="preserve">El administrador ingresa las opciones. </w:t>
+              <w:t>Si el tipo de respuesta es única, se mostrará un apartado donde tiene que seleccionar la cantidad de opciones.</w:t>
+            </w:r>
+          </w:p>
+          <w:p>
+            <w:pPr>
+              <w:spacing w:line="240" w:lineRule="auto"/>
+              <w:rPr>
+                <w:rFonts w:ascii="Times New Roman" w:hAnsi="Times New Roman" w:cs="Times New Roman"/>
+                <w:lang w:val="es-ES"/>
+              </w:rPr>
+            </w:pPr>
+            <w:r>
+              <w:rPr>
+                <w:rFonts w:ascii="Times New Roman" w:hAnsi="Times New Roman" w:cs="Times New Roman"/>
+                <w:lang w:val="es-ES"/>
+              </w:rPr>
+              <w:t xml:space="preserve">El administrador ingresa las opciones y la respuesta correcta. </w:t>
+            </w:r>
+          </w:p>
+          <w:p>
+            <w:pPr>
+              <w:spacing w:line="240" w:lineRule="auto"/>
+              <w:rPr>
+                <w:rFonts w:ascii="Times New Roman" w:hAnsi="Times New Roman" w:cs="Times New Roman"/>
+                <w:lang w:val="es-ES"/>
+              </w:rPr>
+            </w:pPr>
+            <w:r>
+              <w:rPr>
+                <w:rFonts w:ascii="Times New Roman" w:hAnsi="Times New Roman" w:cs="Times New Roman"/>
+                <w:lang w:val="es-ES"/>
+              </w:rPr>
+              <w:t xml:space="preserve">El administrador ingresa el puntaje. </w:t>
             </w:r>
           </w:p>
         </w:tc>
@@ -12274,7 +12612,7 @@
                 <w:rFonts w:ascii="Times New Roman" w:hAnsi="Times New Roman" w:cs="Times New Roman"/>
                 <w:lang w:val="es-ES"/>
               </w:rPr>
-              <w:t xml:space="preserve">El administrador ingresa el puntaje. </w:t>
+              <w:t xml:space="preserve">Si el tipo de respuesta es abierta, solo debe de ingresar el puntaje. </w:t>
             </w:r>
           </w:p>
         </w:tc>
@@ -12472,25 +12810,13 @@
               <w:rPr>
                 <w:rFonts w:ascii="Times New Roman" w:hAnsi="Times New Roman" w:cs="Times New Roman"/>
               </w:rPr>
-              <w:t xml:space="preserve"> y respuesta</w:t>
-            </w:r>
-            <w:r>
-              <w:rPr>
-                <w:rFonts w:ascii="Times New Roman" w:hAnsi="Times New Roman" w:cs="Times New Roman"/>
-              </w:rPr>
-              <w:t xml:space="preserve"> a</w:t>
-            </w:r>
-            <w:r>
-              <w:rPr>
-                <w:rFonts w:ascii="Times New Roman" w:hAnsi="Times New Roman" w:cs="Times New Roman"/>
-              </w:rPr>
-              <w:t>l quiz respectivo</w:t>
-            </w:r>
-            <w:r>
-              <w:rPr>
-                <w:rFonts w:ascii="Times New Roman" w:hAnsi="Times New Roman" w:cs="Times New Roman"/>
-              </w:rPr>
-              <w:t>.</w:t>
+              <w:t xml:space="preserve"> y </w:t>
+            </w:r>
+            <w:r>
+              <w:rPr>
+                <w:rFonts w:ascii="Times New Roman" w:hAnsi="Times New Roman" w:cs="Times New Roman"/>
+              </w:rPr>
+              <w:t xml:space="preserve">respuesta del quiz respectivo. </w:t>
             </w:r>
           </w:p>
         </w:tc>
@@ -12680,112 +13006,12 @@
                 <w:rFonts w:ascii="Times New Roman" w:hAnsi="Times New Roman" w:cs="Times New Roman"/>
                 <w:lang w:val="es-ES"/>
               </w:rPr>
-              <w:t xml:space="preserve">Si la respuesta es abierta, no se mostrará ninguna opción adicional. </w:t>
-            </w:r>
-          </w:p>
-        </w:tc>
-      </w:tr>
-      <w:tr>
-        <w:tblPrEx>
-          <w:tblLook w:val="04A0" w:firstRow="1" w:lastRow="0" w:firstColumn="1" w:lastColumn="0" w:noHBand="0" w:noVBand="1"/>
-        </w:tblPrEx>
-        <w:trPr>
-          <w:cantSplit/>
-        </w:trPr>
-        <w:tc>
-          <w:tcPr>
-            <w:tcW w:w="0" w:type="auto"/>
-            <w:tcBorders>
-              <w:top w:val="single" w:sz="4" w:space="0" w:color="auto"/>
-              <w:left w:val="single" w:sz="4" w:space="0" w:color="auto"/>
-              <w:bottom w:val="single" w:sz="4" w:space="0" w:color="auto"/>
-              <w:right w:val="single" w:sz="4" w:space="0" w:color="auto"/>
-            </w:tcBorders>
-            <w:vAlign w:val="center"/>
-          </w:tcPr>
-          <w:p>
-            <w:pPr>
-              <w:rPr>
-                <w:rFonts w:ascii="Times New Roman" w:hAnsi="Times New Roman" w:cs="Times New Roman"/>
-                <w:b/>
-                <w:bCs/>
-                <w:lang w:val="es-ES"/>
-              </w:rPr>
-            </w:pPr>
-          </w:p>
-        </w:tc>
-        <w:tc>
-          <w:tcPr>
-            <w:tcW w:w="789" w:type="dxa"/>
-            <w:tcBorders>
-              <w:top w:val="single" w:sz="4" w:space="0" w:color="auto"/>
-              <w:left w:val="single" w:sz="4" w:space="0" w:color="auto"/>
-              <w:bottom w:val="single" w:sz="4" w:space="0" w:color="auto"/>
-              <w:right w:val="single" w:sz="4" w:space="0" w:color="auto"/>
-            </w:tcBorders>
-          </w:tcPr>
-          <w:p>
-            <w:pPr>
-              <w:rPr>
-                <w:rFonts w:ascii="Times New Roman" w:hAnsi="Times New Roman" w:cs="Times New Roman"/>
-                <w:lang w:val="es-ES"/>
-              </w:rPr>
-            </w:pPr>
-            <w:r>
-              <w:rPr>
-                <w:rFonts w:ascii="Times New Roman" w:hAnsi="Times New Roman" w:cs="Times New Roman"/>
-                <w:lang w:val="es-ES"/>
-              </w:rPr>
-              <w:t>2</w:t>
-            </w:r>
-          </w:p>
-        </w:tc>
-        <w:tc>
-          <w:tcPr>
-            <w:tcW w:w="5796" w:type="dxa"/>
-            <w:gridSpan w:val="3"/>
-            <w:tcBorders>
-              <w:top w:val="single" w:sz="4" w:space="0" w:color="auto"/>
-              <w:left w:val="single" w:sz="4" w:space="0" w:color="auto"/>
-              <w:bottom w:val="single" w:sz="4" w:space="0" w:color="auto"/>
-              <w:right w:val="single" w:sz="4" w:space="0" w:color="auto"/>
-            </w:tcBorders>
-          </w:tcPr>
-          <w:p>
-            <w:pPr>
-              <w:spacing w:line="240" w:lineRule="auto"/>
-              <w:rPr>
-                <w:rFonts w:ascii="Times New Roman" w:hAnsi="Times New Roman" w:cs="Times New Roman"/>
-                <w:lang w:val="es-ES"/>
-              </w:rPr>
-            </w:pPr>
-            <w:r>
-              <w:rPr>
-                <w:rFonts w:ascii="Times New Roman" w:hAnsi="Times New Roman" w:cs="Times New Roman"/>
-                <w:lang w:val="es-ES"/>
-              </w:rPr>
-              <w:t>Si el tipo de respuesta es única, solo ingresa la respuesta correcta y por lo menos una opción.</w:t>
+              <w:t xml:space="preserve">. </w:t>
             </w:r>
           </w:p>
         </w:tc>
       </w:tr>
     </w:tbl>
-    <w:p>
-      <w:pPr>
-        <w:rPr>
-          <w:rFonts w:ascii="Times New Roman" w:hAnsi="Times New Roman" w:cs="Times New Roman"/>
-          <w:lang w:val="es-ES"/>
-        </w:rPr>
-      </w:pPr>
-    </w:p>
-    <w:p>
-      <w:pPr>
-        <w:rPr>
-          <w:rFonts w:ascii="Times New Roman" w:hAnsi="Times New Roman" w:cs="Times New Roman"/>
-          <w:lang w:val="es-ES"/>
-        </w:rPr>
-      </w:pPr>
-    </w:p>
     <w:p>
       <w:pPr>
         <w:rPr>
@@ -13398,21 +13624,12 @@
                 <w:lang w:val="es-ES"/>
               </w:rPr>
             </w:pPr>
-            <w:proofErr w:type="spellStart"/>
-            <w:r>
-              <w:rPr>
-                <w:rFonts w:ascii="Times New Roman" w:hAnsi="Times New Roman" w:cs="Times New Roman"/>
-                <w:lang w:val="es-ES"/>
-              </w:rPr>
-              <w:t>Jesus</w:t>
-            </w:r>
-            <w:proofErr w:type="spellEnd"/>
-            <w:r>
-              <w:rPr>
-                <w:rFonts w:ascii="Times New Roman" w:hAnsi="Times New Roman" w:cs="Times New Roman"/>
-                <w:lang w:val="es-ES"/>
-              </w:rPr>
-              <w:t xml:space="preserve"> Pacheco.</w:t>
+            <w:r>
+              <w:rPr>
+                <w:rFonts w:ascii="Times New Roman" w:hAnsi="Times New Roman" w:cs="Times New Roman"/>
+                <w:lang w:val="es-ES"/>
+              </w:rPr>
+              <w:t>Jesus Pacheco.</w:t>
             </w:r>
           </w:p>
           <w:p>
@@ -13428,23 +13645,7 @@
                 <w:rFonts w:ascii="Times New Roman" w:hAnsi="Times New Roman" w:cs="Times New Roman"/>
                 <w:lang w:val="es-ES"/>
               </w:rPr>
-              <w:t xml:space="preserve">Antonio </w:t>
-            </w:r>
-            <w:proofErr w:type="spellStart"/>
-            <w:r>
-              <w:rPr>
-                <w:rFonts w:ascii="Times New Roman" w:hAnsi="Times New Roman" w:cs="Times New Roman"/>
-                <w:lang w:val="es-ES"/>
-              </w:rPr>
-              <w:t>Cetzal</w:t>
-            </w:r>
-            <w:proofErr w:type="spellEnd"/>
-            <w:r>
-              <w:rPr>
-                <w:rFonts w:ascii="Times New Roman" w:hAnsi="Times New Roman" w:cs="Times New Roman"/>
-                <w:lang w:val="es-ES"/>
-              </w:rPr>
-              <w:t>.</w:t>
+              <w:t>Antonio Cetzal.</w:t>
             </w:r>
           </w:p>
         </w:tc>
@@ -13516,7 +13717,13 @@
               <w:rPr>
                 <w:rFonts w:ascii="Times New Roman" w:hAnsi="Times New Roman" w:cs="Times New Roman"/>
               </w:rPr>
-              <w:t>Con esta función elimina toda la información del empleado en la base de datos</w:t>
+              <w:t>Con esta función elimina toda la información del empleado</w:t>
+            </w:r>
+            <w:r>
+              <w:rPr>
+                <w:rFonts w:ascii="Times New Roman" w:hAnsi="Times New Roman" w:cs="Times New Roman"/>
+              </w:rPr>
+              <w:t xml:space="preserve"> que se haya seleccionado. </w:t>
             </w:r>
           </w:p>
           <w:p>
@@ -15021,23 +15228,7 @@
                 <w:rFonts w:ascii="Times New Roman" w:hAnsi="Times New Roman" w:cs="Times New Roman"/>
                 <w:lang w:val="es-ES"/>
               </w:rPr>
-              <w:t xml:space="preserve">Antonio </w:t>
-            </w:r>
-            <w:proofErr w:type="spellStart"/>
-            <w:r>
-              <w:rPr>
-                <w:rFonts w:ascii="Times New Roman" w:hAnsi="Times New Roman" w:cs="Times New Roman"/>
-                <w:lang w:val="es-ES"/>
-              </w:rPr>
-              <w:t>Cetzal</w:t>
-            </w:r>
-            <w:proofErr w:type="spellEnd"/>
-            <w:r>
-              <w:rPr>
-                <w:rFonts w:ascii="Times New Roman" w:hAnsi="Times New Roman" w:cs="Times New Roman"/>
-                <w:lang w:val="es-ES"/>
-              </w:rPr>
-              <w:t xml:space="preserve">. </w:t>
+              <w:t xml:space="preserve">Antonio Cetzal. </w:t>
             </w:r>
           </w:p>
         </w:tc>
@@ -15139,34 +15330,20 @@
               <w:rPr>
                 <w:rFonts w:ascii="Times New Roman" w:hAnsi="Times New Roman" w:cs="Times New Roman"/>
               </w:rPr>
-              <w:t xml:space="preserve">el quiz de la base de datos. </w:t>
-            </w:r>
-          </w:p>
-          <w:p>
-            <w:pPr>
-              <w:rPr>
-                <w:rFonts w:ascii="Times New Roman" w:hAnsi="Times New Roman" w:cs="Times New Roman"/>
-              </w:rPr>
-            </w:pPr>
-            <w:r>
-              <w:rPr>
-                <w:rFonts w:ascii="Times New Roman" w:hAnsi="Times New Roman" w:cs="Times New Roman"/>
-              </w:rPr>
-              <w:t xml:space="preserve">El administrador puede visualizar una tabla de los </w:t>
-            </w:r>
-            <w:proofErr w:type="spellStart"/>
-            <w:r>
-              <w:rPr>
-                <w:rFonts w:ascii="Times New Roman" w:hAnsi="Times New Roman" w:cs="Times New Roman"/>
-              </w:rPr>
-              <w:t>quizzes</w:t>
-            </w:r>
-            <w:proofErr w:type="spellEnd"/>
-            <w:r>
-              <w:rPr>
-                <w:rFonts w:ascii="Times New Roman" w:hAnsi="Times New Roman" w:cs="Times New Roman"/>
-              </w:rPr>
-              <w:t xml:space="preserve"> disponibles</w:t>
+              <w:t xml:space="preserve">el quiz. </w:t>
+            </w:r>
+          </w:p>
+          <w:p>
+            <w:pPr>
+              <w:rPr>
+                <w:rFonts w:ascii="Times New Roman" w:hAnsi="Times New Roman" w:cs="Times New Roman"/>
+              </w:rPr>
+            </w:pPr>
+            <w:r>
+              <w:rPr>
+                <w:rFonts w:ascii="Times New Roman" w:hAnsi="Times New Roman" w:cs="Times New Roman"/>
+              </w:rPr>
+              <w:t>El administrador puede visualizar una tabla de los quizzes disponibles</w:t>
             </w:r>
             <w:r>
               <w:rPr>
@@ -15727,7 +15904,21 @@
                 <w:rFonts w:ascii="Times New Roman" w:hAnsi="Times New Roman" w:cs="Times New Roman"/>
                 <w:lang w:val="es-ES"/>
               </w:rPr>
-              <w:t xml:space="preserve">sistema elimina el quiz de la base de datos. </w:t>
+              <w:t>administrador</w:t>
+            </w:r>
+            <w:r>
+              <w:rPr>
+                <w:rFonts w:ascii="Times New Roman" w:hAnsi="Times New Roman" w:cs="Times New Roman"/>
+                <w:lang w:val="es-ES"/>
+              </w:rPr>
+              <w:t xml:space="preserve"> elimina el quiz</w:t>
+            </w:r>
+            <w:r>
+              <w:rPr>
+                <w:rFonts w:ascii="Times New Roman" w:hAnsi="Times New Roman" w:cs="Times New Roman"/>
+                <w:lang w:val="es-ES"/>
+              </w:rPr>
+              <w:t>.</w:t>
             </w:r>
           </w:p>
         </w:tc>
@@ -15834,13 +16025,25 @@
               <w:rPr>
                 <w:rFonts w:ascii="Times New Roman" w:hAnsi="Times New Roman" w:cs="Times New Roman"/>
               </w:rPr>
-              <w:t xml:space="preserve">nte. El sistema elimina el quiz de la base de datos. </w:t>
-            </w:r>
-            <w:r>
-              <w:rPr>
-                <w:rFonts w:ascii="Times New Roman" w:hAnsi="Times New Roman" w:cs="Times New Roman"/>
-              </w:rPr>
-              <w:t xml:space="preserve">  </w:t>
+              <w:t>nte</w:t>
+            </w:r>
+            <w:r>
+              <w:rPr>
+                <w:rFonts w:ascii="Times New Roman" w:hAnsi="Times New Roman" w:cs="Times New Roman"/>
+              </w:rPr>
+              <w:t xml:space="preserve"> y</w:t>
+            </w:r>
+            <w:r>
+              <w:rPr>
+                <w:rFonts w:ascii="Times New Roman" w:hAnsi="Times New Roman" w:cs="Times New Roman"/>
+              </w:rPr>
+              <w:t xml:space="preserve"> elimina el quiz</w:t>
+            </w:r>
+            <w:r>
+              <w:rPr>
+                <w:rFonts w:ascii="Times New Roman" w:hAnsi="Times New Roman" w:cs="Times New Roman"/>
+              </w:rPr>
+              <w:t xml:space="preserve">. </w:t>
             </w:r>
           </w:p>
         </w:tc>
@@ -16546,23 +16749,7 @@
                 <w:rFonts w:ascii="Times New Roman" w:hAnsi="Times New Roman" w:cs="Times New Roman"/>
                 <w:lang w:val="es-ES"/>
               </w:rPr>
-              <w:t xml:space="preserve">Antonio </w:t>
-            </w:r>
-            <w:proofErr w:type="spellStart"/>
-            <w:r>
-              <w:rPr>
-                <w:rFonts w:ascii="Times New Roman" w:hAnsi="Times New Roman" w:cs="Times New Roman"/>
-                <w:lang w:val="es-ES"/>
-              </w:rPr>
-              <w:t>Cetzal</w:t>
-            </w:r>
-            <w:proofErr w:type="spellEnd"/>
-            <w:r>
-              <w:rPr>
-                <w:rFonts w:ascii="Times New Roman" w:hAnsi="Times New Roman" w:cs="Times New Roman"/>
-                <w:lang w:val="es-ES"/>
-              </w:rPr>
-              <w:t xml:space="preserve">. </w:t>
+              <w:t xml:space="preserve">Antonio Cetzal. </w:t>
             </w:r>
           </w:p>
         </w:tc>
@@ -16849,6 +17036,7 @@
               <w:spacing w:after="0"/>
               <w:rPr>
                 <w:rFonts w:ascii="Times New Roman" w:hAnsi="Times New Roman" w:cs="Times New Roman"/>
+                <w:b/>
               </w:rPr>
             </w:pPr>
             <w:r>
@@ -16892,6 +17080,20 @@
                 <w:rFonts w:ascii="Times New Roman" w:hAnsi="Times New Roman" w:cs="Times New Roman"/>
               </w:rPr>
             </w:pPr>
+            <w:r>
+              <w:rPr>
+                <w:rFonts w:ascii="Times New Roman" w:hAnsi="Times New Roman" w:cs="Times New Roman"/>
+                <w:b/>
+              </w:rPr>
+              <w:t xml:space="preserve"> </w:t>
+            </w:r>
+            <w:r>
+              <w:rPr>
+                <w:rFonts w:ascii="Times New Roman" w:hAnsi="Times New Roman" w:cs="Times New Roman"/>
+                <w:b/>
+              </w:rPr>
+              <w:t>Límite de tiempo de quiz.</w:t>
+            </w:r>
             <w:r>
               <w:rPr>
                 <w:rFonts w:ascii="Times New Roman" w:hAnsi="Times New Roman" w:cs="Times New Roman"/>
@@ -17127,7 +17329,6 @@
               <w:right w:val="single" w:sz="4" w:space="0" w:color="auto"/>
             </w:tcBorders>
             <w:vAlign w:val="center"/>
-            <w:hideMark/>
           </w:tcPr>
           <w:p>
             <w:pPr>
@@ -17149,7 +17350,6 @@
               <w:bottom w:val="single" w:sz="4" w:space="0" w:color="auto"/>
               <w:right w:val="single" w:sz="4" w:space="0" w:color="auto"/>
             </w:tcBorders>
-            <w:hideMark/>
           </w:tcPr>
           <w:p>
             <w:pPr>
@@ -17177,7 +17377,6 @@
               <w:bottom w:val="single" w:sz="4" w:space="0" w:color="auto"/>
               <w:right w:val="single" w:sz="4" w:space="0" w:color="auto"/>
             </w:tcBorders>
-            <w:hideMark/>
           </w:tcPr>
           <w:p>
             <w:pPr>
@@ -17193,37 +17392,7 @@
               <w:rPr>
                 <w:rFonts w:ascii="Times New Roman" w:hAnsi="Times New Roman" w:cs="Times New Roman"/>
               </w:rPr>
-              <w:t xml:space="preserve">El </w:t>
-            </w:r>
-            <w:r>
-              <w:rPr>
-                <w:rFonts w:ascii="Times New Roman" w:hAnsi="Times New Roman" w:cs="Times New Roman"/>
-              </w:rPr>
-              <w:t xml:space="preserve">administrador </w:t>
-            </w:r>
-            <w:r>
-              <w:rPr>
-                <w:rFonts w:ascii="Times New Roman" w:hAnsi="Times New Roman" w:cs="Times New Roman"/>
-              </w:rPr>
-              <w:t xml:space="preserve">puede editar </w:t>
-            </w:r>
-            <w:r>
-              <w:rPr>
-                <w:rFonts w:ascii="Times New Roman" w:hAnsi="Times New Roman" w:cs="Times New Roman"/>
-              </w:rPr>
-              <w:t>el campo que desee cambia</w:t>
-            </w:r>
-            <w:r>
-              <w:rPr>
-                <w:rFonts w:ascii="Times New Roman" w:hAnsi="Times New Roman" w:cs="Times New Roman"/>
-              </w:rPr>
-              <w:t>r. N</w:t>
-            </w:r>
-            <w:r>
-              <w:rPr>
-                <w:rFonts w:ascii="Times New Roman" w:hAnsi="Times New Roman" w:cs="Times New Roman"/>
-              </w:rPr>
-              <w:t xml:space="preserve">o es necesario cambiar todos los campos. </w:t>
+              <w:t>El administrador selecciona el quiz.</w:t>
             </w:r>
           </w:p>
         </w:tc>
@@ -17246,7 +17415,6 @@
               <w:right w:val="single" w:sz="4" w:space="0" w:color="auto"/>
             </w:tcBorders>
             <w:vAlign w:val="center"/>
-            <w:hideMark/>
           </w:tcPr>
           <w:p>
             <w:pPr>
@@ -17268,7 +17436,6 @@
               <w:bottom w:val="single" w:sz="4" w:space="0" w:color="auto"/>
               <w:right w:val="single" w:sz="4" w:space="0" w:color="auto"/>
             </w:tcBorders>
-            <w:hideMark/>
           </w:tcPr>
           <w:p>
             <w:pPr>
@@ -17296,32 +17463,22 @@
               <w:bottom w:val="single" w:sz="4" w:space="0" w:color="auto"/>
               <w:right w:val="single" w:sz="4" w:space="0" w:color="auto"/>
             </w:tcBorders>
-            <w:hideMark/>
-          </w:tcPr>
-          <w:p>
-            <w:pPr>
-              <w:spacing w:line="240" w:lineRule="auto"/>
-              <w:rPr>
-                <w:rFonts w:ascii="Times New Roman" w:hAnsi="Times New Roman" w:cs="Times New Roman"/>
-              </w:rPr>
-            </w:pPr>
-            <w:r>
-              <w:rPr>
-                <w:rFonts w:ascii="Times New Roman" w:hAnsi="Times New Roman" w:cs="Times New Roman"/>
-              </w:rPr>
-              <w:t xml:space="preserve">El </w:t>
-            </w:r>
-            <w:r>
-              <w:rPr>
-                <w:rFonts w:ascii="Times New Roman" w:hAnsi="Times New Roman" w:cs="Times New Roman"/>
-              </w:rPr>
-              <w:t xml:space="preserve">administrador </w:t>
-            </w:r>
-            <w:r>
-              <w:rPr>
-                <w:rFonts w:ascii="Times New Roman" w:hAnsi="Times New Roman" w:cs="Times New Roman"/>
-              </w:rPr>
-              <w:t>selecciona modificar.</w:t>
+          </w:tcPr>
+          <w:p>
+            <w:pPr>
+              <w:tabs>
+                <w:tab w:val="right" w:pos="5013"/>
+              </w:tabs>
+              <w:spacing w:after="0" w:line="240" w:lineRule="auto"/>
+              <w:rPr>
+                <w:rFonts w:ascii="Times New Roman" w:hAnsi="Times New Roman" w:cs="Times New Roman"/>
+              </w:rPr>
+            </w:pPr>
+            <w:r>
+              <w:rPr>
+                <w:rFonts w:ascii="Times New Roman" w:hAnsi="Times New Roman" w:cs="Times New Roman"/>
+              </w:rPr>
+              <w:t xml:space="preserve">El administrador selecciona modificar. </w:t>
             </w:r>
           </w:p>
         </w:tc>
@@ -17380,7 +17537,7 @@
                 <w:rFonts w:ascii="Times New Roman" w:hAnsi="Times New Roman" w:cs="Times New Roman"/>
                 <w:lang w:val="es-ES"/>
               </w:rPr>
-              <w:t>3</w:t>
+              <w:t>1</w:t>
             </w:r>
           </w:p>
         </w:tc>
@@ -17394,28 +17551,258 @@
               <w:bottom w:val="single" w:sz="4" w:space="0" w:color="auto"/>
               <w:right w:val="single" w:sz="4" w:space="0" w:color="auto"/>
             </w:tcBorders>
+            <w:hideMark/>
+          </w:tcPr>
+          <w:p>
+            <w:pPr>
+              <w:tabs>
+                <w:tab w:val="right" w:pos="5013"/>
+              </w:tabs>
+              <w:spacing w:after="0" w:line="240" w:lineRule="auto"/>
+              <w:rPr>
+                <w:rFonts w:ascii="Times New Roman" w:hAnsi="Times New Roman" w:cs="Times New Roman"/>
+              </w:rPr>
+            </w:pPr>
+            <w:r>
+              <w:rPr>
+                <w:rFonts w:ascii="Times New Roman" w:hAnsi="Times New Roman" w:cs="Times New Roman"/>
+              </w:rPr>
+              <w:t xml:space="preserve">El </w:t>
+            </w:r>
+            <w:r>
+              <w:rPr>
+                <w:rFonts w:ascii="Times New Roman" w:hAnsi="Times New Roman" w:cs="Times New Roman"/>
+              </w:rPr>
+              <w:t xml:space="preserve">administrador </w:t>
+            </w:r>
+            <w:r>
+              <w:rPr>
+                <w:rFonts w:ascii="Times New Roman" w:hAnsi="Times New Roman" w:cs="Times New Roman"/>
+              </w:rPr>
+              <w:t xml:space="preserve">puede editar </w:t>
+            </w:r>
+            <w:r>
+              <w:rPr>
+                <w:rFonts w:ascii="Times New Roman" w:hAnsi="Times New Roman" w:cs="Times New Roman"/>
+              </w:rPr>
+              <w:t>el campo que desee cambia</w:t>
+            </w:r>
+            <w:r>
+              <w:rPr>
+                <w:rFonts w:ascii="Times New Roman" w:hAnsi="Times New Roman" w:cs="Times New Roman"/>
+              </w:rPr>
+              <w:t>r. N</w:t>
+            </w:r>
+            <w:r>
+              <w:rPr>
+                <w:rFonts w:ascii="Times New Roman" w:hAnsi="Times New Roman" w:cs="Times New Roman"/>
+              </w:rPr>
+              <w:t xml:space="preserve">o es necesario cambiar todos los campos. </w:t>
+            </w:r>
+          </w:p>
+        </w:tc>
+      </w:tr>
+      <w:tr>
+        <w:tblPrEx>
+          <w:tblLook w:val="04A0" w:firstRow="1" w:lastRow="0" w:firstColumn="1" w:lastColumn="0" w:noHBand="0" w:noVBand="1"/>
+        </w:tblPrEx>
+        <w:trPr>
+          <w:cantSplit/>
+        </w:trPr>
+        <w:tc>
+          <w:tcPr>
+            <w:tcW w:w="0" w:type="auto"/>
+            <w:vMerge/>
+            <w:tcBorders>
+              <w:top w:val="single" w:sz="4" w:space="0" w:color="auto"/>
+              <w:left w:val="single" w:sz="4" w:space="0" w:color="auto"/>
+              <w:bottom w:val="single" w:sz="4" w:space="0" w:color="auto"/>
+              <w:right w:val="single" w:sz="4" w:space="0" w:color="auto"/>
+            </w:tcBorders>
+            <w:vAlign w:val="center"/>
+            <w:hideMark/>
+          </w:tcPr>
+          <w:p>
+            <w:pPr>
+              <w:rPr>
+                <w:rFonts w:ascii="Times New Roman" w:hAnsi="Times New Roman" w:cs="Times New Roman"/>
+                <w:b/>
+                <w:bCs/>
+                <w:lang w:val="es-ES"/>
+              </w:rPr>
+            </w:pPr>
+          </w:p>
+        </w:tc>
+        <w:tc>
+          <w:tcPr>
+            <w:tcW w:w="789" w:type="dxa"/>
+            <w:tcBorders>
+              <w:top w:val="single" w:sz="4" w:space="0" w:color="auto"/>
+              <w:left w:val="single" w:sz="4" w:space="0" w:color="auto"/>
+              <w:bottom w:val="single" w:sz="4" w:space="0" w:color="auto"/>
+              <w:right w:val="single" w:sz="4" w:space="0" w:color="auto"/>
+            </w:tcBorders>
+            <w:hideMark/>
+          </w:tcPr>
+          <w:p>
+            <w:pPr>
+              <w:rPr>
+                <w:rFonts w:ascii="Times New Roman" w:hAnsi="Times New Roman" w:cs="Times New Roman"/>
+                <w:lang w:val="es-ES"/>
+              </w:rPr>
+            </w:pPr>
+            <w:r>
+              <w:rPr>
+                <w:rFonts w:ascii="Times New Roman" w:hAnsi="Times New Roman" w:cs="Times New Roman"/>
+                <w:lang w:val="es-ES"/>
+              </w:rPr>
+              <w:t>2</w:t>
+            </w:r>
+          </w:p>
+        </w:tc>
+        <w:tc>
+          <w:tcPr>
+            <w:tcW w:w="5796" w:type="dxa"/>
+            <w:gridSpan w:val="3"/>
+            <w:tcBorders>
+              <w:top w:val="single" w:sz="4" w:space="0" w:color="auto"/>
+              <w:left w:val="single" w:sz="4" w:space="0" w:color="auto"/>
+              <w:bottom w:val="single" w:sz="4" w:space="0" w:color="auto"/>
+              <w:right w:val="single" w:sz="4" w:space="0" w:color="auto"/>
+            </w:tcBorders>
+            <w:hideMark/>
           </w:tcPr>
           <w:p>
             <w:pPr>
               <w:spacing w:line="240" w:lineRule="auto"/>
               <w:rPr>
                 <w:rFonts w:ascii="Times New Roman" w:hAnsi="Times New Roman" w:cs="Times New Roman"/>
-                <w:lang w:val="es-ES"/>
-              </w:rPr>
-            </w:pPr>
-            <w:r>
-              <w:rPr>
-                <w:rFonts w:ascii="Times New Roman" w:hAnsi="Times New Roman" w:cs="Times New Roman"/>
-                <w:lang w:val="es-ES"/>
+              </w:rPr>
+            </w:pPr>
+            <w:r>
+              <w:rPr>
+                <w:rFonts w:ascii="Times New Roman" w:hAnsi="Times New Roman" w:cs="Times New Roman"/>
               </w:rPr>
               <w:t xml:space="preserve">El </w:t>
             </w:r>
             <w:r>
               <w:rPr>
                 <w:rFonts w:ascii="Times New Roman" w:hAnsi="Times New Roman" w:cs="Times New Roman"/>
-                <w:lang w:val="es-ES"/>
-              </w:rPr>
-              <w:t xml:space="preserve">sistema modifica los cambios realizados del quiz seleccionado </w:t>
+              </w:rPr>
+              <w:t xml:space="preserve">administrador </w:t>
+            </w:r>
+            <w:r>
+              <w:rPr>
+                <w:rFonts w:ascii="Times New Roman" w:hAnsi="Times New Roman" w:cs="Times New Roman"/>
+              </w:rPr>
+              <w:t xml:space="preserve">selecciona </w:t>
+            </w:r>
+            <w:r>
+              <w:rPr>
+                <w:rFonts w:ascii="Times New Roman" w:hAnsi="Times New Roman" w:cs="Times New Roman"/>
+              </w:rPr>
+              <w:t xml:space="preserve">Aceptar. </w:t>
+            </w:r>
+          </w:p>
+        </w:tc>
+      </w:tr>
+      <w:tr>
+        <w:tblPrEx>
+          <w:tblLook w:val="04A0" w:firstRow="1" w:lastRow="0" w:firstColumn="1" w:lastColumn="0" w:noHBand="0" w:noVBand="1"/>
+        </w:tblPrEx>
+        <w:trPr>
+          <w:cantSplit/>
+        </w:trPr>
+        <w:tc>
+          <w:tcPr>
+            <w:tcW w:w="0" w:type="auto"/>
+            <w:vMerge/>
+            <w:tcBorders>
+              <w:top w:val="single" w:sz="4" w:space="0" w:color="auto"/>
+              <w:left w:val="single" w:sz="4" w:space="0" w:color="auto"/>
+              <w:bottom w:val="single" w:sz="4" w:space="0" w:color="auto"/>
+              <w:right w:val="single" w:sz="4" w:space="0" w:color="auto"/>
+            </w:tcBorders>
+            <w:vAlign w:val="center"/>
+            <w:hideMark/>
+          </w:tcPr>
+          <w:p>
+            <w:pPr>
+              <w:rPr>
+                <w:rFonts w:ascii="Times New Roman" w:hAnsi="Times New Roman" w:cs="Times New Roman"/>
+                <w:b/>
+                <w:bCs/>
+                <w:lang w:val="es-ES"/>
+              </w:rPr>
+            </w:pPr>
+          </w:p>
+        </w:tc>
+        <w:tc>
+          <w:tcPr>
+            <w:tcW w:w="789" w:type="dxa"/>
+            <w:tcBorders>
+              <w:top w:val="single" w:sz="4" w:space="0" w:color="auto"/>
+              <w:left w:val="single" w:sz="4" w:space="0" w:color="auto"/>
+              <w:bottom w:val="single" w:sz="4" w:space="0" w:color="auto"/>
+              <w:right w:val="single" w:sz="4" w:space="0" w:color="auto"/>
+            </w:tcBorders>
+            <w:hideMark/>
+          </w:tcPr>
+          <w:p>
+            <w:pPr>
+              <w:rPr>
+                <w:rFonts w:ascii="Times New Roman" w:hAnsi="Times New Roman" w:cs="Times New Roman"/>
+                <w:lang w:val="es-ES"/>
+              </w:rPr>
+            </w:pPr>
+            <w:r>
+              <w:rPr>
+                <w:rFonts w:ascii="Times New Roman" w:hAnsi="Times New Roman" w:cs="Times New Roman"/>
+                <w:lang w:val="es-ES"/>
+              </w:rPr>
+              <w:t>3</w:t>
+            </w:r>
+          </w:p>
+        </w:tc>
+        <w:tc>
+          <w:tcPr>
+            <w:tcW w:w="5796" w:type="dxa"/>
+            <w:gridSpan w:val="3"/>
+            <w:tcBorders>
+              <w:top w:val="single" w:sz="4" w:space="0" w:color="auto"/>
+              <w:left w:val="single" w:sz="4" w:space="0" w:color="auto"/>
+              <w:bottom w:val="single" w:sz="4" w:space="0" w:color="auto"/>
+              <w:right w:val="single" w:sz="4" w:space="0" w:color="auto"/>
+            </w:tcBorders>
+          </w:tcPr>
+          <w:p>
+            <w:pPr>
+              <w:spacing w:line="240" w:lineRule="auto"/>
+              <w:rPr>
+                <w:rFonts w:ascii="Times New Roman" w:hAnsi="Times New Roman" w:cs="Times New Roman"/>
+                <w:lang w:val="es-ES"/>
+              </w:rPr>
+            </w:pPr>
+            <w:r>
+              <w:rPr>
+                <w:rFonts w:ascii="Times New Roman" w:hAnsi="Times New Roman" w:cs="Times New Roman"/>
+                <w:lang w:val="es-ES"/>
+              </w:rPr>
+              <w:t xml:space="preserve">El </w:t>
+            </w:r>
+            <w:r>
+              <w:rPr>
+                <w:rFonts w:ascii="Times New Roman" w:hAnsi="Times New Roman" w:cs="Times New Roman"/>
+                <w:lang w:val="es-ES"/>
+              </w:rPr>
+              <w:t>administrador</w:t>
+            </w:r>
+            <w:r>
+              <w:rPr>
+                <w:rFonts w:ascii="Times New Roman" w:hAnsi="Times New Roman" w:cs="Times New Roman"/>
+                <w:lang w:val="es-ES"/>
+              </w:rPr>
+              <w:t xml:space="preserve"> modifica los cambios realizados del quiz seleccionado </w:t>
             </w:r>
             <w:r>
               <w:rPr>
@@ -17554,13 +17941,13 @@
               <w:rPr>
                 <w:rFonts w:ascii="Times New Roman" w:hAnsi="Times New Roman" w:cs="Times New Roman"/>
               </w:rPr>
-              <w:t>modifica los cambios realizados por el administrado</w:t>
-            </w:r>
-            <w:r>
-              <w:rPr>
-                <w:rFonts w:ascii="Times New Roman" w:hAnsi="Times New Roman" w:cs="Times New Roman"/>
-              </w:rPr>
-              <w:t>r.</w:t>
+              <w:t>modifica los cambios realizados</w:t>
+            </w:r>
+            <w:r>
+              <w:rPr>
+                <w:rFonts w:ascii="Times New Roman" w:hAnsi="Times New Roman" w:cs="Times New Roman"/>
+              </w:rPr>
+              <w:t xml:space="preserve">. </w:t>
             </w:r>
           </w:p>
         </w:tc>
@@ -17846,14 +18233,6 @@
         </w:tc>
       </w:tr>
     </w:tbl>
-    <w:p>
-      <w:pPr>
-        <w:rPr>
-          <w:rFonts w:ascii="Times New Roman" w:hAnsi="Times New Roman" w:cs="Times New Roman"/>
-          <w:lang w:val="es-ES"/>
-        </w:rPr>
-      </w:pPr>
-    </w:p>
     <w:p>
       <w:pPr>
         <w:rPr>
@@ -17916,7 +18295,6 @@
                 <w:bCs/>
                 <w:lang w:val="es-ES"/>
               </w:rPr>
-              <w:lastRenderedPageBreak/>
               <w:t>Casos de uso.</w:t>
             </w:r>
           </w:p>
@@ -17956,16 +18334,16 @@
                 <w:bCs/>
                 <w:lang w:val="es-ES"/>
               </w:rPr>
-              <w:t>RF 2.</w:t>
-            </w:r>
-            <w:r>
-              <w:rPr>
-                <w:rFonts w:ascii="Times New Roman" w:hAnsi="Times New Roman" w:cs="Times New Roman"/>
-                <w:b/>
-                <w:bCs/>
-                <w:lang w:val="es-ES"/>
-              </w:rPr>
-              <w:t>10</w:t>
+              <w:t>RF 2.10</w:t>
+            </w:r>
+            <w:r>
+              <w:rPr>
+                <w:rFonts w:ascii="Times New Roman" w:hAnsi="Times New Roman" w:cs="Times New Roman"/>
+                <w:b/>
+                <w:bCs/>
+                <w:lang w:val="es-ES"/>
+              </w:rPr>
+              <w:t xml:space="preserve"> – 2.11</w:t>
             </w:r>
           </w:p>
         </w:tc>
@@ -17993,28 +18371,7 @@
                 <w:rFonts w:ascii="Times New Roman" w:hAnsi="Times New Roman" w:cs="Times New Roman"/>
                 <w:lang w:val="es-ES"/>
               </w:rPr>
-              <w:t xml:space="preserve">012 &lt;Administrador –Quiz </w:t>
-            </w:r>
-            <w:r>
-              <w:rPr>
-                <w:rFonts w:ascii="Times New Roman" w:hAnsi="Times New Roman" w:cs="Times New Roman"/>
-                <w:lang w:val="es-ES"/>
-              </w:rPr>
-              <w:t>–</w:t>
-            </w:r>
-            <w:r>
-              <w:rPr>
-                <w:rFonts w:ascii="Times New Roman" w:hAnsi="Times New Roman" w:cs="Times New Roman"/>
-                <w:lang w:val="es-ES"/>
-              </w:rPr>
-              <w:t xml:space="preserve"> </w:t>
-            </w:r>
-            <w:r>
-              <w:rPr>
-                <w:rFonts w:ascii="Times New Roman" w:hAnsi="Times New Roman" w:cs="Times New Roman"/>
-                <w:lang w:val="es-ES"/>
-              </w:rPr>
-              <w:t xml:space="preserve">Modificar </w:t>
+              <w:t xml:space="preserve">012 &lt;Administrador –Quiz – Modificar </w:t>
             </w:r>
             <w:r>
               <w:rPr>
@@ -18265,23 +18622,7 @@
                 <w:rFonts w:ascii="Times New Roman" w:hAnsi="Times New Roman" w:cs="Times New Roman"/>
                 <w:lang w:val="es-ES"/>
               </w:rPr>
-              <w:t xml:space="preserve">Antonio </w:t>
-            </w:r>
-            <w:proofErr w:type="spellStart"/>
-            <w:r>
-              <w:rPr>
-                <w:rFonts w:ascii="Times New Roman" w:hAnsi="Times New Roman" w:cs="Times New Roman"/>
-                <w:lang w:val="es-ES"/>
-              </w:rPr>
-              <w:t>Cetzal</w:t>
-            </w:r>
-            <w:proofErr w:type="spellEnd"/>
-            <w:r>
-              <w:rPr>
-                <w:rFonts w:ascii="Times New Roman" w:hAnsi="Times New Roman" w:cs="Times New Roman"/>
-                <w:lang w:val="es-ES"/>
-              </w:rPr>
-              <w:t xml:space="preserve">. </w:t>
+              <w:t xml:space="preserve">Antonio Cetzal. </w:t>
             </w:r>
           </w:p>
         </w:tc>
@@ -18351,6 +18692,19 @@
           </w:p>
           <w:p>
             <w:pPr>
+              <w:rPr>
+                <w:rFonts w:ascii="Times New Roman" w:hAnsi="Times New Roman" w:cs="Times New Roman"/>
+              </w:rPr>
+            </w:pPr>
+            <w:r>
+              <w:rPr>
+                <w:rFonts w:ascii="Times New Roman" w:hAnsi="Times New Roman" w:cs="Times New Roman"/>
+              </w:rPr>
+              <w:t xml:space="preserve">Al seleccionar la pregunta a modificar, el administrador puede cambiar la pregunta y las respuestas. </w:t>
+            </w:r>
+          </w:p>
+          <w:p>
+            <w:pPr>
               <w:spacing w:after="0"/>
               <w:rPr>
                 <w:rFonts w:ascii="Times New Roman" w:hAnsi="Times New Roman" w:cs="Times New Roman"/>
@@ -18447,7 +18801,13 @@
                 <w:rFonts w:ascii="Times New Roman" w:hAnsi="Times New Roman" w:cs="Times New Roman"/>
                 <w:b/>
               </w:rPr>
-              <w:t>Opciones de respuestas, respuestas correctas y puntaje.</w:t>
+              <w:t>Cantidad de opciones, cantidad de respuestas correctas, las opciones, las respuestas y el puntaje (</w:t>
+            </w:r>
+            <w:r>
+              <w:rPr>
+                <w:rFonts w:ascii="Times New Roman" w:hAnsi="Times New Roman" w:cs="Times New Roman"/>
+              </w:rPr>
+              <w:t xml:space="preserve">depende del tipo de respuesta que se haya asignado a la pregunta). </w:t>
             </w:r>
           </w:p>
         </w:tc>
@@ -18527,6 +18887,19 @@
               <w:t>anteriormente de la tabla.</w:t>
             </w:r>
           </w:p>
+          <w:p>
+            <w:pPr>
+              <w:rPr>
+                <w:rFonts w:ascii="Times New Roman" w:hAnsi="Times New Roman" w:cs="Times New Roman"/>
+              </w:rPr>
+            </w:pPr>
+            <w:r>
+              <w:rPr>
+                <w:rFonts w:ascii="Times New Roman" w:hAnsi="Times New Roman" w:cs="Times New Roman"/>
+              </w:rPr>
+              <w:t xml:space="preserve">El administrador debe de saber el tipo de respuesta que se haya asignado, ya que los 3 modos no son iguales. </w:t>
+            </w:r>
+          </w:p>
         </w:tc>
       </w:tr>
       <w:tr>
@@ -18656,6 +19029,264 @@
                 <w:lang w:val="es-ES"/>
               </w:rPr>
               <w:t>Acción</w:t>
+            </w:r>
+          </w:p>
+        </w:tc>
+      </w:tr>
+      <w:tr>
+        <w:tblPrEx>
+          <w:tblLook w:val="04A0" w:firstRow="1" w:lastRow="0" w:firstColumn="1" w:lastColumn="0" w:noHBand="0" w:noVBand="1"/>
+        </w:tblPrEx>
+        <w:trPr>
+          <w:cantSplit/>
+        </w:trPr>
+        <w:tc>
+          <w:tcPr>
+            <w:tcW w:w="0" w:type="auto"/>
+            <w:vMerge/>
+            <w:tcBorders>
+              <w:top w:val="single" w:sz="4" w:space="0" w:color="auto"/>
+              <w:left w:val="single" w:sz="4" w:space="0" w:color="auto"/>
+              <w:bottom w:val="single" w:sz="4" w:space="0" w:color="auto"/>
+              <w:right w:val="single" w:sz="4" w:space="0" w:color="auto"/>
+            </w:tcBorders>
+            <w:vAlign w:val="center"/>
+          </w:tcPr>
+          <w:p>
+            <w:pPr>
+              <w:rPr>
+                <w:rFonts w:ascii="Times New Roman" w:hAnsi="Times New Roman" w:cs="Times New Roman"/>
+                <w:b/>
+                <w:bCs/>
+                <w:lang w:val="es-ES"/>
+              </w:rPr>
+            </w:pPr>
+          </w:p>
+        </w:tc>
+        <w:tc>
+          <w:tcPr>
+            <w:tcW w:w="789" w:type="dxa"/>
+            <w:tcBorders>
+              <w:top w:val="single" w:sz="4" w:space="0" w:color="auto"/>
+              <w:left w:val="single" w:sz="4" w:space="0" w:color="auto"/>
+              <w:bottom w:val="single" w:sz="4" w:space="0" w:color="auto"/>
+              <w:right w:val="single" w:sz="4" w:space="0" w:color="auto"/>
+            </w:tcBorders>
+          </w:tcPr>
+          <w:p>
+            <w:pPr>
+              <w:rPr>
+                <w:rFonts w:ascii="Times New Roman" w:hAnsi="Times New Roman" w:cs="Times New Roman"/>
+                <w:lang w:val="es-ES"/>
+              </w:rPr>
+            </w:pPr>
+            <w:r>
+              <w:rPr>
+                <w:rFonts w:ascii="Times New Roman" w:hAnsi="Times New Roman" w:cs="Times New Roman"/>
+                <w:lang w:val="es-ES"/>
+              </w:rPr>
+              <w:t>1</w:t>
+            </w:r>
+          </w:p>
+        </w:tc>
+        <w:tc>
+          <w:tcPr>
+            <w:tcW w:w="5796" w:type="dxa"/>
+            <w:gridSpan w:val="3"/>
+            <w:tcBorders>
+              <w:top w:val="single" w:sz="4" w:space="0" w:color="auto"/>
+              <w:left w:val="single" w:sz="4" w:space="0" w:color="auto"/>
+              <w:bottom w:val="single" w:sz="4" w:space="0" w:color="auto"/>
+              <w:right w:val="single" w:sz="4" w:space="0" w:color="auto"/>
+            </w:tcBorders>
+          </w:tcPr>
+          <w:p>
+            <w:pPr>
+              <w:tabs>
+                <w:tab w:val="right" w:pos="5013"/>
+              </w:tabs>
+              <w:spacing w:after="0" w:line="240" w:lineRule="auto"/>
+              <w:rPr>
+                <w:rFonts w:ascii="Times New Roman" w:hAnsi="Times New Roman" w:cs="Times New Roman"/>
+              </w:rPr>
+            </w:pPr>
+            <w:r>
+              <w:rPr>
+                <w:rFonts w:ascii="Times New Roman" w:hAnsi="Times New Roman" w:cs="Times New Roman"/>
+              </w:rPr>
+              <w:t xml:space="preserve">El administrador selecciona la pregunta de la tabla. </w:t>
+            </w:r>
+          </w:p>
+        </w:tc>
+      </w:tr>
+      <w:tr>
+        <w:tblPrEx>
+          <w:tblLook w:val="04A0" w:firstRow="1" w:lastRow="0" w:firstColumn="1" w:lastColumn="0" w:noHBand="0" w:noVBand="1"/>
+        </w:tblPrEx>
+        <w:trPr>
+          <w:cantSplit/>
+        </w:trPr>
+        <w:tc>
+          <w:tcPr>
+            <w:tcW w:w="0" w:type="auto"/>
+            <w:vMerge/>
+            <w:tcBorders>
+              <w:top w:val="single" w:sz="4" w:space="0" w:color="auto"/>
+              <w:left w:val="single" w:sz="4" w:space="0" w:color="auto"/>
+              <w:bottom w:val="single" w:sz="4" w:space="0" w:color="auto"/>
+              <w:right w:val="single" w:sz="4" w:space="0" w:color="auto"/>
+            </w:tcBorders>
+            <w:vAlign w:val="center"/>
+          </w:tcPr>
+          <w:p>
+            <w:pPr>
+              <w:rPr>
+                <w:rFonts w:ascii="Times New Roman" w:hAnsi="Times New Roman" w:cs="Times New Roman"/>
+                <w:b/>
+                <w:bCs/>
+                <w:lang w:val="es-ES"/>
+              </w:rPr>
+            </w:pPr>
+          </w:p>
+        </w:tc>
+        <w:tc>
+          <w:tcPr>
+            <w:tcW w:w="789" w:type="dxa"/>
+            <w:tcBorders>
+              <w:top w:val="single" w:sz="4" w:space="0" w:color="auto"/>
+              <w:left w:val="single" w:sz="4" w:space="0" w:color="auto"/>
+              <w:bottom w:val="single" w:sz="4" w:space="0" w:color="auto"/>
+              <w:right w:val="single" w:sz="4" w:space="0" w:color="auto"/>
+            </w:tcBorders>
+          </w:tcPr>
+          <w:p>
+            <w:pPr>
+              <w:rPr>
+                <w:rFonts w:ascii="Times New Roman" w:hAnsi="Times New Roman" w:cs="Times New Roman"/>
+                <w:lang w:val="es-ES"/>
+              </w:rPr>
+            </w:pPr>
+            <w:r>
+              <w:rPr>
+                <w:rFonts w:ascii="Times New Roman" w:hAnsi="Times New Roman" w:cs="Times New Roman"/>
+                <w:lang w:val="es-ES"/>
+              </w:rPr>
+              <w:t>2</w:t>
+            </w:r>
+          </w:p>
+        </w:tc>
+        <w:tc>
+          <w:tcPr>
+            <w:tcW w:w="5796" w:type="dxa"/>
+            <w:gridSpan w:val="3"/>
+            <w:tcBorders>
+              <w:top w:val="single" w:sz="4" w:space="0" w:color="auto"/>
+              <w:left w:val="single" w:sz="4" w:space="0" w:color="auto"/>
+              <w:bottom w:val="single" w:sz="4" w:space="0" w:color="auto"/>
+              <w:right w:val="single" w:sz="4" w:space="0" w:color="auto"/>
+            </w:tcBorders>
+          </w:tcPr>
+          <w:p>
+            <w:pPr>
+              <w:tabs>
+                <w:tab w:val="right" w:pos="5013"/>
+              </w:tabs>
+              <w:spacing w:after="0" w:line="240" w:lineRule="auto"/>
+              <w:rPr>
+                <w:rFonts w:ascii="Times New Roman" w:hAnsi="Times New Roman" w:cs="Times New Roman"/>
+              </w:rPr>
+            </w:pPr>
+            <w:r>
+              <w:rPr>
+                <w:rFonts w:ascii="Times New Roman" w:hAnsi="Times New Roman" w:cs="Times New Roman"/>
+              </w:rPr>
+              <w:t xml:space="preserve">El administrador selecciona Modificar. </w:t>
+            </w:r>
+          </w:p>
+        </w:tc>
+      </w:tr>
+      <w:tr>
+        <w:tblPrEx>
+          <w:tblLook w:val="04A0" w:firstRow="1" w:lastRow="0" w:firstColumn="1" w:lastColumn="0" w:noHBand="0" w:noVBand="1"/>
+        </w:tblPrEx>
+        <w:trPr>
+          <w:cantSplit/>
+        </w:trPr>
+        <w:tc>
+          <w:tcPr>
+            <w:tcW w:w="0" w:type="auto"/>
+            <w:vMerge/>
+            <w:tcBorders>
+              <w:top w:val="single" w:sz="4" w:space="0" w:color="auto"/>
+              <w:left w:val="single" w:sz="4" w:space="0" w:color="auto"/>
+              <w:bottom w:val="single" w:sz="4" w:space="0" w:color="auto"/>
+              <w:right w:val="single" w:sz="4" w:space="0" w:color="auto"/>
+            </w:tcBorders>
+            <w:vAlign w:val="center"/>
+          </w:tcPr>
+          <w:p>
+            <w:pPr>
+              <w:rPr>
+                <w:rFonts w:ascii="Times New Roman" w:hAnsi="Times New Roman" w:cs="Times New Roman"/>
+                <w:b/>
+                <w:bCs/>
+                <w:lang w:val="es-ES"/>
+              </w:rPr>
+            </w:pPr>
+          </w:p>
+        </w:tc>
+        <w:tc>
+          <w:tcPr>
+            <w:tcW w:w="789" w:type="dxa"/>
+            <w:tcBorders>
+              <w:top w:val="single" w:sz="4" w:space="0" w:color="auto"/>
+              <w:left w:val="single" w:sz="4" w:space="0" w:color="auto"/>
+              <w:bottom w:val="single" w:sz="4" w:space="0" w:color="auto"/>
+              <w:right w:val="single" w:sz="4" w:space="0" w:color="auto"/>
+            </w:tcBorders>
+          </w:tcPr>
+          <w:p>
+            <w:pPr>
+              <w:rPr>
+                <w:rFonts w:ascii="Times New Roman" w:hAnsi="Times New Roman" w:cs="Times New Roman"/>
+                <w:lang w:val="es-ES"/>
+              </w:rPr>
+            </w:pPr>
+            <w:r>
+              <w:rPr>
+                <w:rFonts w:ascii="Times New Roman" w:hAnsi="Times New Roman" w:cs="Times New Roman"/>
+                <w:lang w:val="es-ES"/>
+              </w:rPr>
+              <w:t>3</w:t>
+            </w:r>
+          </w:p>
+        </w:tc>
+        <w:tc>
+          <w:tcPr>
+            <w:tcW w:w="5796" w:type="dxa"/>
+            <w:gridSpan w:val="3"/>
+            <w:tcBorders>
+              <w:top w:val="single" w:sz="4" w:space="0" w:color="auto"/>
+              <w:left w:val="single" w:sz="4" w:space="0" w:color="auto"/>
+              <w:bottom w:val="single" w:sz="4" w:space="0" w:color="auto"/>
+              <w:right w:val="single" w:sz="4" w:space="0" w:color="auto"/>
+            </w:tcBorders>
+          </w:tcPr>
+          <w:p>
+            <w:pPr>
+              <w:tabs>
+                <w:tab w:val="right" w:pos="5013"/>
+              </w:tabs>
+              <w:spacing w:after="0" w:line="240" w:lineRule="auto"/>
+              <w:rPr>
+                <w:rFonts w:ascii="Times New Roman" w:hAnsi="Times New Roman" w:cs="Times New Roman"/>
+              </w:rPr>
+            </w:pPr>
+            <w:r>
+              <w:rPr>
+                <w:rFonts w:ascii="Times New Roman" w:hAnsi="Times New Roman" w:cs="Times New Roman"/>
+              </w:rPr>
+              <w:t xml:space="preserve">El administrador tiene acceso a modificar las preguntas y respuestas, en este caso, dependiendo del tipo de respuesta que se haya asignado, podrá modificar las respuestas. </w:t>
             </w:r>
           </w:p>
         </w:tc>
@@ -19010,6 +19641,7 @@
                 <w:bCs/>
                 <w:lang w:val="es-ES"/>
               </w:rPr>
+              <w:lastRenderedPageBreak/>
               <w:t>Postcondición</w:t>
             </w:r>
           </w:p>
@@ -19321,90 +19953,183 @@
           </w:p>
         </w:tc>
       </w:tr>
-      <w:tr>
-        <w:tblPrEx>
-          <w:tblLook w:val="04A0" w:firstRow="1" w:lastRow="0" w:firstColumn="1" w:lastColumn="0" w:noHBand="0" w:noVBand="1"/>
-        </w:tblPrEx>
-        <w:trPr>
-          <w:cantSplit/>
-        </w:trPr>
-        <w:tc>
-          <w:tcPr>
-            <w:tcW w:w="0" w:type="auto"/>
-            <w:tcBorders>
-              <w:top w:val="single" w:sz="4" w:space="0" w:color="auto"/>
-              <w:left w:val="single" w:sz="4" w:space="0" w:color="auto"/>
-              <w:bottom w:val="single" w:sz="4" w:space="0" w:color="auto"/>
-              <w:right w:val="single" w:sz="4" w:space="0" w:color="auto"/>
-            </w:tcBorders>
-            <w:vAlign w:val="center"/>
-          </w:tcPr>
-          <w:p>
-            <w:pPr>
-              <w:rPr>
-                <w:rFonts w:ascii="Times New Roman" w:hAnsi="Times New Roman" w:cs="Times New Roman"/>
-                <w:b/>
-                <w:bCs/>
-                <w:lang w:val="es-ES"/>
-              </w:rPr>
-            </w:pPr>
-          </w:p>
-        </w:tc>
-        <w:tc>
-          <w:tcPr>
-            <w:tcW w:w="789" w:type="dxa"/>
-            <w:tcBorders>
-              <w:top w:val="single" w:sz="4" w:space="0" w:color="auto"/>
-              <w:left w:val="single" w:sz="4" w:space="0" w:color="auto"/>
-              <w:bottom w:val="single" w:sz="4" w:space="0" w:color="auto"/>
-              <w:right w:val="single" w:sz="4" w:space="0" w:color="auto"/>
-            </w:tcBorders>
-          </w:tcPr>
-          <w:p>
-            <w:pPr>
-              <w:rPr>
-                <w:rFonts w:ascii="Times New Roman" w:hAnsi="Times New Roman" w:cs="Times New Roman"/>
-                <w:lang w:val="es-ES"/>
-              </w:rPr>
-            </w:pPr>
-            <w:r>
-              <w:rPr>
-                <w:rFonts w:ascii="Times New Roman" w:hAnsi="Times New Roman" w:cs="Times New Roman"/>
-                <w:lang w:val="es-ES"/>
-              </w:rPr>
-              <w:t>3</w:t>
-            </w:r>
-          </w:p>
-        </w:tc>
-        <w:tc>
-          <w:tcPr>
-            <w:tcW w:w="5796" w:type="dxa"/>
-            <w:gridSpan w:val="3"/>
-            <w:tcBorders>
-              <w:top w:val="single" w:sz="4" w:space="0" w:color="auto"/>
-              <w:left w:val="single" w:sz="4" w:space="0" w:color="auto"/>
-              <w:bottom w:val="single" w:sz="4" w:space="0" w:color="auto"/>
-              <w:right w:val="single" w:sz="4" w:space="0" w:color="auto"/>
-            </w:tcBorders>
-          </w:tcPr>
-          <w:p>
-            <w:pPr>
-              <w:rPr>
-                <w:rFonts w:ascii="Times New Roman" w:hAnsi="Times New Roman" w:cs="Times New Roman"/>
-                <w:lang w:val="es-ES"/>
-              </w:rPr>
-            </w:pPr>
-            <w:r>
-              <w:rPr>
-                <w:rFonts w:ascii="Times New Roman" w:hAnsi="Times New Roman" w:cs="Times New Roman"/>
-                <w:lang w:val="es-ES"/>
-              </w:rPr>
-              <w:t xml:space="preserve">Si la pregunta es de respuesta abierta, al concluir el quiz, se le notificará al empleado “Se enviará un correo cuando su calificación este en su perfil.” </w:t>
-            </w:r>
-          </w:p>
-        </w:tc>
-      </w:tr>
     </w:tbl>
+    <w:p>
+      <w:pPr>
+        <w:rPr>
+          <w:rFonts w:ascii="Times New Roman" w:hAnsi="Times New Roman" w:cs="Times New Roman"/>
+          <w:lang w:val="es-ES"/>
+        </w:rPr>
+      </w:pPr>
+    </w:p>
+    <w:p>
+      <w:pPr>
+        <w:rPr>
+          <w:rFonts w:ascii="Times New Roman" w:hAnsi="Times New Roman" w:cs="Times New Roman"/>
+          <w:lang w:val="es-ES"/>
+        </w:rPr>
+      </w:pPr>
+    </w:p>
+    <w:p>
+      <w:pPr>
+        <w:rPr>
+          <w:rFonts w:ascii="Times New Roman" w:hAnsi="Times New Roman" w:cs="Times New Roman"/>
+          <w:lang w:val="es-ES"/>
+        </w:rPr>
+      </w:pPr>
+    </w:p>
+    <w:p>
+      <w:pPr>
+        <w:rPr>
+          <w:rFonts w:ascii="Times New Roman" w:hAnsi="Times New Roman" w:cs="Times New Roman"/>
+          <w:lang w:val="es-ES"/>
+        </w:rPr>
+      </w:pPr>
+    </w:p>
+    <w:p>
+      <w:pPr>
+        <w:rPr>
+          <w:rFonts w:ascii="Times New Roman" w:hAnsi="Times New Roman" w:cs="Times New Roman"/>
+          <w:lang w:val="es-ES"/>
+        </w:rPr>
+      </w:pPr>
+    </w:p>
+    <w:p>
+      <w:pPr>
+        <w:rPr>
+          <w:rFonts w:ascii="Times New Roman" w:hAnsi="Times New Roman" w:cs="Times New Roman"/>
+          <w:lang w:val="es-ES"/>
+        </w:rPr>
+      </w:pPr>
+    </w:p>
+    <w:p>
+      <w:pPr>
+        <w:rPr>
+          <w:rFonts w:ascii="Times New Roman" w:hAnsi="Times New Roman" w:cs="Times New Roman"/>
+          <w:lang w:val="es-ES"/>
+        </w:rPr>
+      </w:pPr>
+    </w:p>
+    <w:p>
+      <w:pPr>
+        <w:rPr>
+          <w:rFonts w:ascii="Times New Roman" w:hAnsi="Times New Roman" w:cs="Times New Roman"/>
+          <w:lang w:val="es-ES"/>
+        </w:rPr>
+      </w:pPr>
+    </w:p>
+    <w:p>
+      <w:pPr>
+        <w:rPr>
+          <w:rFonts w:ascii="Times New Roman" w:hAnsi="Times New Roman" w:cs="Times New Roman"/>
+          <w:lang w:val="es-ES"/>
+        </w:rPr>
+      </w:pPr>
+    </w:p>
+    <w:p>
+      <w:pPr>
+        <w:rPr>
+          <w:rFonts w:ascii="Times New Roman" w:hAnsi="Times New Roman" w:cs="Times New Roman"/>
+          <w:lang w:val="es-ES"/>
+        </w:rPr>
+      </w:pPr>
+    </w:p>
+    <w:p>
+      <w:pPr>
+        <w:rPr>
+          <w:rFonts w:ascii="Times New Roman" w:hAnsi="Times New Roman" w:cs="Times New Roman"/>
+          <w:lang w:val="es-ES"/>
+        </w:rPr>
+      </w:pPr>
+    </w:p>
+    <w:p>
+      <w:pPr>
+        <w:rPr>
+          <w:rFonts w:ascii="Times New Roman" w:hAnsi="Times New Roman" w:cs="Times New Roman"/>
+          <w:lang w:val="es-ES"/>
+        </w:rPr>
+      </w:pPr>
+    </w:p>
+    <w:p>
+      <w:pPr>
+        <w:rPr>
+          <w:rFonts w:ascii="Times New Roman" w:hAnsi="Times New Roman" w:cs="Times New Roman"/>
+          <w:lang w:val="es-ES"/>
+        </w:rPr>
+      </w:pPr>
+    </w:p>
+    <w:p>
+      <w:pPr>
+        <w:rPr>
+          <w:rFonts w:ascii="Times New Roman" w:hAnsi="Times New Roman" w:cs="Times New Roman"/>
+          <w:lang w:val="es-ES"/>
+        </w:rPr>
+      </w:pPr>
+    </w:p>
+    <w:p>
+      <w:pPr>
+        <w:rPr>
+          <w:rFonts w:ascii="Times New Roman" w:hAnsi="Times New Roman" w:cs="Times New Roman"/>
+          <w:lang w:val="es-ES"/>
+        </w:rPr>
+      </w:pPr>
+    </w:p>
+    <w:p>
+      <w:pPr>
+        <w:rPr>
+          <w:rFonts w:ascii="Times New Roman" w:hAnsi="Times New Roman" w:cs="Times New Roman"/>
+          <w:lang w:val="es-ES"/>
+        </w:rPr>
+      </w:pPr>
+    </w:p>
+    <w:p>
+      <w:pPr>
+        <w:rPr>
+          <w:rFonts w:ascii="Times New Roman" w:hAnsi="Times New Roman" w:cs="Times New Roman"/>
+          <w:lang w:val="es-ES"/>
+        </w:rPr>
+      </w:pPr>
+    </w:p>
+    <w:p>
+      <w:pPr>
+        <w:rPr>
+          <w:rFonts w:ascii="Times New Roman" w:hAnsi="Times New Roman" w:cs="Times New Roman"/>
+          <w:lang w:val="es-ES"/>
+        </w:rPr>
+      </w:pPr>
+    </w:p>
+    <w:p>
+      <w:pPr>
+        <w:rPr>
+          <w:rFonts w:ascii="Times New Roman" w:hAnsi="Times New Roman" w:cs="Times New Roman"/>
+          <w:lang w:val="es-ES"/>
+        </w:rPr>
+      </w:pPr>
+    </w:p>
+    <w:p>
+      <w:pPr>
+        <w:rPr>
+          <w:rFonts w:ascii="Times New Roman" w:hAnsi="Times New Roman" w:cs="Times New Roman"/>
+          <w:lang w:val="es-ES"/>
+        </w:rPr>
+      </w:pPr>
+    </w:p>
+    <w:p>
+      <w:pPr>
+        <w:rPr>
+          <w:rFonts w:ascii="Times New Roman" w:hAnsi="Times New Roman" w:cs="Times New Roman"/>
+          <w:lang w:val="es-ES"/>
+        </w:rPr>
+      </w:pPr>
+    </w:p>
+    <w:p>
+      <w:pPr>
+        <w:rPr>
+          <w:rFonts w:ascii="Times New Roman" w:hAnsi="Times New Roman" w:cs="Times New Roman"/>
+          <w:lang w:val="es-ES"/>
+        </w:rPr>
+      </w:pPr>
+    </w:p>
     <w:p>
       <w:pPr>
         <w:rPr>
@@ -19532,7 +20257,7 @@
                 <w:bCs/>
                 <w:lang w:val="es-ES"/>
               </w:rPr>
-              <w:t>1</w:t>
+              <w:t xml:space="preserve">2 </w:t>
             </w:r>
           </w:p>
         </w:tc>
@@ -19811,23 +20536,7 @@
                 <w:rFonts w:ascii="Times New Roman" w:hAnsi="Times New Roman" w:cs="Times New Roman"/>
                 <w:lang w:val="es-ES"/>
               </w:rPr>
-              <w:t xml:space="preserve">Antonio </w:t>
-            </w:r>
-            <w:proofErr w:type="spellStart"/>
-            <w:r>
-              <w:rPr>
-                <w:rFonts w:ascii="Times New Roman" w:hAnsi="Times New Roman" w:cs="Times New Roman"/>
-                <w:lang w:val="es-ES"/>
-              </w:rPr>
-              <w:t>Cetzal</w:t>
-            </w:r>
-            <w:proofErr w:type="spellEnd"/>
-            <w:r>
-              <w:rPr>
-                <w:rFonts w:ascii="Times New Roman" w:hAnsi="Times New Roman" w:cs="Times New Roman"/>
-                <w:lang w:val="es-ES"/>
-              </w:rPr>
-              <w:t xml:space="preserve">. </w:t>
+              <w:t xml:space="preserve">Antonio Cetzal. </w:t>
             </w:r>
           </w:p>
         </w:tc>
@@ -19924,13 +20633,27 @@
               <w:rPr>
                 <w:rFonts w:ascii="Times New Roman" w:hAnsi="Times New Roman" w:cs="Times New Roman"/>
               </w:rPr>
-              <w:t xml:space="preserve"> o respuesta</w:t>
-            </w:r>
-            <w:r>
-              <w:rPr>
-                <w:rFonts w:ascii="Times New Roman" w:hAnsi="Times New Roman" w:cs="Times New Roman"/>
-              </w:rPr>
-              <w:t xml:space="preserve">, se debe seleccionar de la tabla. </w:t>
+              <w:t xml:space="preserve"> </w:t>
+            </w:r>
+            <w:r>
+              <w:rPr>
+                <w:rFonts w:ascii="Times New Roman" w:hAnsi="Times New Roman" w:cs="Times New Roman"/>
+              </w:rPr>
+              <w:t>se debe de seleccionar de la tabla y posteriormente seleccionar eliminar.</w:t>
+            </w:r>
+          </w:p>
+          <w:p>
+            <w:pPr>
+              <w:spacing w:after="0"/>
+              <w:rPr>
+                <w:rFonts w:ascii="Times New Roman" w:hAnsi="Times New Roman" w:cs="Times New Roman"/>
+              </w:rPr>
+            </w:pPr>
+            <w:r>
+              <w:rPr>
+                <w:rFonts w:ascii="Times New Roman" w:hAnsi="Times New Roman" w:cs="Times New Roman"/>
+              </w:rPr>
+              <w:t xml:space="preserve">Para eliminar alguna respuesta se debe de seleccionar anteriormente la pregunta y posteriormete la respuesta. </w:t>
             </w:r>
           </w:p>
           <w:p>
@@ -20003,7 +20726,20 @@
               <w:rPr>
                 <w:rFonts w:ascii="Times New Roman" w:hAnsi="Times New Roman" w:cs="Times New Roman"/>
               </w:rPr>
-              <w:t>El administrador debió de haber ingresado correctamente. Para poder realizar la función, debe de seleccionar la pregunta o respuesta anteriormente de la tabla.</w:t>
+              <w:t xml:space="preserve">El administrador debió de haber ingresado correctamente. </w:t>
+            </w:r>
+          </w:p>
+          <w:p>
+            <w:pPr>
+              <w:rPr>
+                <w:rFonts w:ascii="Times New Roman" w:hAnsi="Times New Roman" w:cs="Times New Roman"/>
+              </w:rPr>
+            </w:pPr>
+            <w:r>
+              <w:rPr>
+                <w:rFonts w:ascii="Times New Roman" w:hAnsi="Times New Roman" w:cs="Times New Roman"/>
+              </w:rPr>
+              <w:t>Para poder realizar la función, debe de seleccionar la pregunta o respuesta anteriormente de la tabla.</w:t>
             </w:r>
           </w:p>
         </w:tc>
@@ -20725,178 +21461,34 @@
                 <w:rFonts w:ascii="Times New Roman" w:hAnsi="Times New Roman" w:cs="Times New Roman"/>
                 <w:lang w:val="es-ES"/>
               </w:rPr>
-              <w:t xml:space="preserve">Si el administrador no completa todos los campos. </w:t>
-            </w:r>
-          </w:p>
-        </w:tc>
-      </w:tr>
-      <w:tr>
-        <w:tblPrEx>
-          <w:tblLook w:val="04A0" w:firstRow="1" w:lastRow="0" w:firstColumn="1" w:lastColumn="0" w:noHBand="0" w:noVBand="1"/>
-        </w:tblPrEx>
-        <w:trPr>
-          <w:cantSplit/>
-        </w:trPr>
-        <w:tc>
-          <w:tcPr>
-            <w:tcW w:w="0" w:type="auto"/>
-            <w:tcBorders>
-              <w:top w:val="single" w:sz="4" w:space="0" w:color="auto"/>
-              <w:left w:val="single" w:sz="4" w:space="0" w:color="auto"/>
-              <w:bottom w:val="single" w:sz="4" w:space="0" w:color="auto"/>
-              <w:right w:val="single" w:sz="4" w:space="0" w:color="auto"/>
-            </w:tcBorders>
-            <w:vAlign w:val="center"/>
-          </w:tcPr>
-          <w:p>
-            <w:pPr>
-              <w:rPr>
-                <w:rFonts w:ascii="Times New Roman" w:hAnsi="Times New Roman" w:cs="Times New Roman"/>
-                <w:b/>
-                <w:bCs/>
-                <w:lang w:val="es-ES"/>
-              </w:rPr>
-            </w:pPr>
-          </w:p>
-        </w:tc>
-        <w:tc>
-          <w:tcPr>
-            <w:tcW w:w="789" w:type="dxa"/>
-            <w:tcBorders>
-              <w:top w:val="single" w:sz="4" w:space="0" w:color="auto"/>
-              <w:left w:val="single" w:sz="4" w:space="0" w:color="auto"/>
-              <w:bottom w:val="single" w:sz="4" w:space="0" w:color="auto"/>
-              <w:right w:val="single" w:sz="4" w:space="0" w:color="auto"/>
-            </w:tcBorders>
-          </w:tcPr>
-          <w:p>
-            <w:pPr>
-              <w:rPr>
-                <w:rFonts w:ascii="Times New Roman" w:hAnsi="Times New Roman" w:cs="Times New Roman"/>
-                <w:lang w:val="es-ES"/>
-              </w:rPr>
-            </w:pPr>
-            <w:r>
-              <w:rPr>
-                <w:rFonts w:ascii="Times New Roman" w:hAnsi="Times New Roman" w:cs="Times New Roman"/>
-                <w:lang w:val="es-ES"/>
-              </w:rPr>
-              <w:t>2</w:t>
-            </w:r>
-          </w:p>
-        </w:tc>
-        <w:tc>
-          <w:tcPr>
-            <w:tcW w:w="5796" w:type="dxa"/>
-            <w:gridSpan w:val="3"/>
-            <w:tcBorders>
-              <w:top w:val="single" w:sz="4" w:space="0" w:color="auto"/>
-              <w:left w:val="single" w:sz="4" w:space="0" w:color="auto"/>
-              <w:bottom w:val="single" w:sz="4" w:space="0" w:color="auto"/>
-              <w:right w:val="single" w:sz="4" w:space="0" w:color="auto"/>
-            </w:tcBorders>
-          </w:tcPr>
-          <w:p>
-            <w:pPr>
-              <w:rPr>
-                <w:rFonts w:ascii="Times New Roman" w:hAnsi="Times New Roman" w:cs="Times New Roman"/>
-                <w:lang w:val="es-ES"/>
-              </w:rPr>
-            </w:pPr>
-            <w:r>
-              <w:rPr>
-                <w:rFonts w:ascii="Times New Roman" w:hAnsi="Times New Roman" w:cs="Times New Roman"/>
-                <w:lang w:val="es-ES"/>
-              </w:rPr>
-              <w:t>El sistema le notificará “Por favor, complete todos los campos”.</w:t>
-            </w:r>
-          </w:p>
-        </w:tc>
-      </w:tr>
-      <w:tr>
-        <w:tblPrEx>
-          <w:tblLook w:val="04A0" w:firstRow="1" w:lastRow="0" w:firstColumn="1" w:lastColumn="0" w:noHBand="0" w:noVBand="1"/>
-        </w:tblPrEx>
-        <w:trPr>
-          <w:cantSplit/>
-        </w:trPr>
-        <w:tc>
-          <w:tcPr>
-            <w:tcW w:w="0" w:type="auto"/>
-            <w:tcBorders>
-              <w:top w:val="single" w:sz="4" w:space="0" w:color="auto"/>
-              <w:left w:val="single" w:sz="4" w:space="0" w:color="auto"/>
-              <w:bottom w:val="single" w:sz="4" w:space="0" w:color="auto"/>
-              <w:right w:val="single" w:sz="4" w:space="0" w:color="auto"/>
-            </w:tcBorders>
-            <w:vAlign w:val="center"/>
-          </w:tcPr>
-          <w:p>
-            <w:pPr>
-              <w:rPr>
-                <w:rFonts w:ascii="Times New Roman" w:hAnsi="Times New Roman" w:cs="Times New Roman"/>
-                <w:b/>
-                <w:bCs/>
-                <w:lang w:val="es-ES"/>
-              </w:rPr>
-            </w:pPr>
-          </w:p>
-        </w:tc>
-        <w:tc>
-          <w:tcPr>
-            <w:tcW w:w="789" w:type="dxa"/>
-            <w:tcBorders>
-              <w:top w:val="single" w:sz="4" w:space="0" w:color="auto"/>
-              <w:left w:val="single" w:sz="4" w:space="0" w:color="auto"/>
-              <w:bottom w:val="single" w:sz="4" w:space="0" w:color="auto"/>
-              <w:right w:val="single" w:sz="4" w:space="0" w:color="auto"/>
-            </w:tcBorders>
-          </w:tcPr>
-          <w:p>
-            <w:pPr>
-              <w:rPr>
-                <w:rFonts w:ascii="Times New Roman" w:hAnsi="Times New Roman" w:cs="Times New Roman"/>
-                <w:lang w:val="es-ES"/>
-              </w:rPr>
-            </w:pPr>
-            <w:r>
-              <w:rPr>
-                <w:rFonts w:ascii="Times New Roman" w:hAnsi="Times New Roman" w:cs="Times New Roman"/>
-                <w:lang w:val="es-ES"/>
-              </w:rPr>
-              <w:t>3</w:t>
-            </w:r>
-          </w:p>
-        </w:tc>
-        <w:tc>
-          <w:tcPr>
-            <w:tcW w:w="5796" w:type="dxa"/>
-            <w:gridSpan w:val="3"/>
-            <w:tcBorders>
-              <w:top w:val="single" w:sz="4" w:space="0" w:color="auto"/>
-              <w:left w:val="single" w:sz="4" w:space="0" w:color="auto"/>
-              <w:bottom w:val="single" w:sz="4" w:space="0" w:color="auto"/>
-              <w:right w:val="single" w:sz="4" w:space="0" w:color="auto"/>
-            </w:tcBorders>
-          </w:tcPr>
-          <w:p>
-            <w:pPr>
-              <w:rPr>
-                <w:rFonts w:ascii="Times New Roman" w:hAnsi="Times New Roman" w:cs="Times New Roman"/>
-                <w:lang w:val="es-ES"/>
-              </w:rPr>
-            </w:pPr>
-            <w:r>
-              <w:rPr>
-                <w:rFonts w:ascii="Times New Roman" w:hAnsi="Times New Roman" w:cs="Times New Roman"/>
-                <w:lang w:val="es-ES"/>
-              </w:rPr>
-              <w:t xml:space="preserve">Si la pregunta es de respuesta abierta, al concluir el quiz, se le notificará al empleado “Se enviará un correo cuando su calificación este en su perfil.” </w:t>
+              <w:t>Si el administrador</w:t>
+            </w:r>
+            <w:r>
+              <w:rPr>
+                <w:rFonts w:ascii="Times New Roman" w:hAnsi="Times New Roman" w:cs="Times New Roman"/>
+                <w:lang w:val="es-ES"/>
+              </w:rPr>
+              <w:t xml:space="preserve"> elimina una respuesta, debe de actualizar el puntaje de las respuestas disponibles</w:t>
+            </w:r>
+            <w:r>
+              <w:rPr>
+                <w:rFonts w:ascii="Times New Roman" w:hAnsi="Times New Roman" w:cs="Times New Roman"/>
+                <w:lang w:val="es-ES"/>
+              </w:rPr>
+              <w:t xml:space="preserve">. </w:t>
             </w:r>
           </w:p>
         </w:tc>
       </w:tr>
     </w:tbl>
+    <w:p>
+      <w:pPr>
+        <w:rPr>
+          <w:rFonts w:ascii="Times New Roman" w:hAnsi="Times New Roman" w:cs="Times New Roman"/>
+          <w:lang w:val="es-ES"/>
+        </w:rPr>
+      </w:pPr>
+    </w:p>
     <w:p>
       <w:pPr>
         <w:rPr>
@@ -21057,7 +21649,7 @@
                 <w:bCs/>
                 <w:lang w:val="es-ES"/>
               </w:rPr>
-              <w:t>3</w:t>
+              <w:t>4</w:t>
             </w:r>
           </w:p>
         </w:tc>
@@ -21378,23 +21970,7 @@
                 <w:rFonts w:ascii="Times New Roman" w:hAnsi="Times New Roman" w:cs="Times New Roman"/>
                 <w:lang w:val="es-ES"/>
               </w:rPr>
-              <w:t xml:space="preserve">Antonio </w:t>
-            </w:r>
-            <w:proofErr w:type="spellStart"/>
-            <w:r>
-              <w:rPr>
-                <w:rFonts w:ascii="Times New Roman" w:hAnsi="Times New Roman" w:cs="Times New Roman"/>
-                <w:lang w:val="es-ES"/>
-              </w:rPr>
-              <w:t>Cetzal</w:t>
-            </w:r>
-            <w:proofErr w:type="spellEnd"/>
-            <w:r>
-              <w:rPr>
-                <w:rFonts w:ascii="Times New Roman" w:hAnsi="Times New Roman" w:cs="Times New Roman"/>
-                <w:lang w:val="es-ES"/>
-              </w:rPr>
-              <w:t xml:space="preserve">. </w:t>
+              <w:t xml:space="preserve">Antonio Cetzal. </w:t>
             </w:r>
           </w:p>
         </w:tc>
@@ -22367,7 +22943,97 @@
                 <w:rFonts w:ascii="Times New Roman" w:hAnsi="Times New Roman" w:cs="Times New Roman"/>
                 <w:lang w:val="es-ES"/>
               </w:rPr>
-              <w:t xml:space="preserve">Pendiente. </w:t>
+              <w:t>El administrador no llena alguno de los campos</w:t>
+            </w:r>
+            <w:r>
+              <w:rPr>
+                <w:rFonts w:ascii="Times New Roman" w:hAnsi="Times New Roman" w:cs="Times New Roman"/>
+                <w:lang w:val="es-ES"/>
+              </w:rPr>
+              <w:t xml:space="preserve">. </w:t>
+            </w:r>
+          </w:p>
+        </w:tc>
+      </w:tr>
+      <w:tr>
+        <w:tblPrEx>
+          <w:tblLook w:val="04A0" w:firstRow="1" w:lastRow="0" w:firstColumn="1" w:lastColumn="0" w:noHBand="0" w:noVBand="1"/>
+        </w:tblPrEx>
+        <w:trPr>
+          <w:cantSplit/>
+        </w:trPr>
+        <w:tc>
+          <w:tcPr>
+            <w:tcW w:w="0" w:type="auto"/>
+            <w:tcBorders>
+              <w:top w:val="single" w:sz="4" w:space="0" w:color="auto"/>
+              <w:left w:val="single" w:sz="4" w:space="0" w:color="auto"/>
+              <w:bottom w:val="single" w:sz="4" w:space="0" w:color="auto"/>
+              <w:right w:val="single" w:sz="4" w:space="0" w:color="auto"/>
+            </w:tcBorders>
+            <w:vAlign w:val="center"/>
+          </w:tcPr>
+          <w:p>
+            <w:pPr>
+              <w:rPr>
+                <w:rFonts w:ascii="Times New Roman" w:hAnsi="Times New Roman" w:cs="Times New Roman"/>
+                <w:b/>
+                <w:bCs/>
+                <w:lang w:val="es-ES"/>
+              </w:rPr>
+            </w:pPr>
+          </w:p>
+        </w:tc>
+        <w:tc>
+          <w:tcPr>
+            <w:tcW w:w="789" w:type="dxa"/>
+            <w:tcBorders>
+              <w:top w:val="single" w:sz="4" w:space="0" w:color="auto"/>
+              <w:left w:val="single" w:sz="4" w:space="0" w:color="auto"/>
+              <w:bottom w:val="single" w:sz="4" w:space="0" w:color="auto"/>
+              <w:right w:val="single" w:sz="4" w:space="0" w:color="auto"/>
+            </w:tcBorders>
+          </w:tcPr>
+          <w:p>
+            <w:pPr>
+              <w:rPr>
+                <w:rFonts w:ascii="Times New Roman" w:hAnsi="Times New Roman" w:cs="Times New Roman"/>
+                <w:lang w:val="es-ES"/>
+              </w:rPr>
+            </w:pPr>
+            <w:r>
+              <w:rPr>
+                <w:rFonts w:ascii="Times New Roman" w:hAnsi="Times New Roman" w:cs="Times New Roman"/>
+                <w:lang w:val="es-ES"/>
+              </w:rPr>
+              <w:t>2</w:t>
+            </w:r>
+          </w:p>
+        </w:tc>
+        <w:tc>
+          <w:tcPr>
+            <w:tcW w:w="5796" w:type="dxa"/>
+            <w:gridSpan w:val="3"/>
+            <w:tcBorders>
+              <w:top w:val="single" w:sz="4" w:space="0" w:color="auto"/>
+              <w:left w:val="single" w:sz="4" w:space="0" w:color="auto"/>
+              <w:bottom w:val="single" w:sz="4" w:space="0" w:color="auto"/>
+              <w:right w:val="single" w:sz="4" w:space="0" w:color="auto"/>
+            </w:tcBorders>
+          </w:tcPr>
+          <w:p>
+            <w:pPr>
+              <w:rPr>
+                <w:rFonts w:ascii="Times New Roman" w:hAnsi="Times New Roman" w:cs="Times New Roman"/>
+                <w:lang w:val="es-ES"/>
+              </w:rPr>
+            </w:pPr>
+            <w:r>
+              <w:rPr>
+                <w:rFonts w:ascii="Times New Roman" w:hAnsi="Times New Roman" w:cs="Times New Roman"/>
+                <w:lang w:val="es-ES"/>
+              </w:rPr>
+              <w:t>El sistema le notifica “Favor de completar todos los campos”.</w:t>
             </w:r>
           </w:p>
         </w:tc>
@@ -22507,7 +23173,6 @@
                 <w:bCs/>
                 <w:lang w:val="es-ES"/>
               </w:rPr>
-              <w:lastRenderedPageBreak/>
               <w:t>Casos de uso.</w:t>
             </w:r>
           </w:p>
@@ -22574,7 +23239,7 @@
                 <w:bCs/>
                 <w:lang w:val="es-ES"/>
               </w:rPr>
-              <w:t>2</w:t>
+              <w:t>5</w:t>
             </w:r>
           </w:p>
         </w:tc>
@@ -22923,23 +23588,7 @@
                 <w:rFonts w:ascii="Times New Roman" w:hAnsi="Times New Roman" w:cs="Times New Roman"/>
                 <w:lang w:val="es-ES"/>
               </w:rPr>
-              <w:t xml:space="preserve">Antonio </w:t>
-            </w:r>
-            <w:proofErr w:type="spellStart"/>
-            <w:r>
-              <w:rPr>
-                <w:rFonts w:ascii="Times New Roman" w:hAnsi="Times New Roman" w:cs="Times New Roman"/>
-                <w:lang w:val="es-ES"/>
-              </w:rPr>
-              <w:t>Cetzal</w:t>
-            </w:r>
-            <w:proofErr w:type="spellEnd"/>
-            <w:r>
-              <w:rPr>
-                <w:rFonts w:ascii="Times New Roman" w:hAnsi="Times New Roman" w:cs="Times New Roman"/>
-                <w:lang w:val="es-ES"/>
-              </w:rPr>
-              <w:t xml:space="preserve">. </w:t>
+              <w:t xml:space="preserve">Antonio Cetzal. </w:t>
             </w:r>
           </w:p>
         </w:tc>
@@ -23563,14 +24212,14 @@
                 <w:rFonts w:ascii="Times New Roman" w:hAnsi="Times New Roman" w:cs="Times New Roman"/>
                 <w:lang w:val="es-ES"/>
               </w:rPr>
-              <w:t xml:space="preserve">elimina el documento de la base de datos. </w:t>
-            </w:r>
-            <w:r>
-              <w:rPr>
-                <w:rFonts w:ascii="Times New Roman" w:hAnsi="Times New Roman" w:cs="Times New Roman"/>
-                <w:lang w:val="es-ES"/>
-              </w:rPr>
-              <w:t xml:space="preserve"> </w:t>
+              <w:t>elimina el documento</w:t>
+            </w:r>
+            <w:r>
+              <w:rPr>
+                <w:rFonts w:ascii="Times New Roman" w:hAnsi="Times New Roman" w:cs="Times New Roman"/>
+                <w:lang w:val="es-ES"/>
+              </w:rPr>
+              <w:t xml:space="preserve">. </w:t>
             </w:r>
           </w:p>
         </w:tc>
@@ -23873,14 +24522,6 @@
         </w:tc>
       </w:tr>
     </w:tbl>
-    <w:p>
-      <w:pPr>
-        <w:rPr>
-          <w:rFonts w:ascii="Times New Roman" w:hAnsi="Times New Roman" w:cs="Times New Roman"/>
-          <w:lang w:val="es-ES"/>
-        </w:rPr>
-      </w:pPr>
-    </w:p>
     <w:p>
       <w:pPr>
         <w:rPr>
@@ -24057,16 +24698,7 @@
                 <w:bCs/>
                 <w:lang w:val="es-ES"/>
               </w:rPr>
-              <w:t>5</w:t>
-            </w:r>
-            <w:r>
-              <w:rPr>
-                <w:rFonts w:ascii="Times New Roman" w:hAnsi="Times New Roman" w:cs="Times New Roman"/>
-                <w:b/>
-                <w:bCs/>
-                <w:lang w:val="es-ES"/>
-              </w:rPr>
-              <w:t xml:space="preserve"> </w:t>
+              <w:t>6</w:t>
             </w:r>
           </w:p>
         </w:tc>
@@ -24408,23 +25040,7 @@
                 <w:rFonts w:ascii="Times New Roman" w:hAnsi="Times New Roman" w:cs="Times New Roman"/>
                 <w:lang w:val="es-ES"/>
               </w:rPr>
-              <w:t xml:space="preserve">Antonio </w:t>
-            </w:r>
-            <w:proofErr w:type="spellStart"/>
-            <w:r>
-              <w:rPr>
-                <w:rFonts w:ascii="Times New Roman" w:hAnsi="Times New Roman" w:cs="Times New Roman"/>
-                <w:lang w:val="es-ES"/>
-              </w:rPr>
-              <w:t>Cetzal</w:t>
-            </w:r>
-            <w:proofErr w:type="spellEnd"/>
-            <w:r>
-              <w:rPr>
-                <w:rFonts w:ascii="Times New Roman" w:hAnsi="Times New Roman" w:cs="Times New Roman"/>
-                <w:lang w:val="es-ES"/>
-              </w:rPr>
-              <w:t xml:space="preserve">. </w:t>
+              <w:t xml:space="preserve">Antonio Cetzal. </w:t>
             </w:r>
           </w:p>
         </w:tc>
@@ -25102,21 +25718,35 @@
                 <w:rFonts w:ascii="Times New Roman" w:hAnsi="Times New Roman" w:cs="Times New Roman"/>
                 <w:lang w:val="es-ES"/>
               </w:rPr>
-              <w:t>El sistema modifica los cambios</w:t>
-            </w:r>
-            <w:r>
-              <w:rPr>
-                <w:rFonts w:ascii="Times New Roman" w:hAnsi="Times New Roman" w:cs="Times New Roman"/>
-                <w:lang w:val="es-ES"/>
-              </w:rPr>
-              <w:t xml:space="preserve"> del documento realizado </w:t>
-            </w:r>
-            <w:r>
-              <w:rPr>
-                <w:rFonts w:ascii="Times New Roman" w:hAnsi="Times New Roman" w:cs="Times New Roman"/>
-                <w:lang w:val="es-ES"/>
-              </w:rPr>
-              <w:t xml:space="preserve">por el administrador. </w:t>
+              <w:t xml:space="preserve">El </w:t>
+            </w:r>
+            <w:r>
+              <w:rPr>
+                <w:rFonts w:ascii="Times New Roman" w:hAnsi="Times New Roman" w:cs="Times New Roman"/>
+                <w:lang w:val="es-ES"/>
+              </w:rPr>
+              <w:t>administrador</w:t>
+            </w:r>
+            <w:r>
+              <w:rPr>
+                <w:rFonts w:ascii="Times New Roman" w:hAnsi="Times New Roman" w:cs="Times New Roman"/>
+                <w:lang w:val="es-ES"/>
+              </w:rPr>
+              <w:t xml:space="preserve"> modifica los cambios</w:t>
+            </w:r>
+            <w:r>
+              <w:rPr>
+                <w:rFonts w:ascii="Times New Roman" w:hAnsi="Times New Roman" w:cs="Times New Roman"/>
+                <w:lang w:val="es-ES"/>
+              </w:rPr>
+              <w:t xml:space="preserve"> del documento realiza</w:t>
+            </w:r>
+            <w:r>
+              <w:rPr>
+                <w:rFonts w:ascii="Times New Roman" w:hAnsi="Times New Roman" w:cs="Times New Roman"/>
+                <w:lang w:val="es-ES"/>
+              </w:rPr>
+              <w:t xml:space="preserve">do. </w:t>
             </w:r>
           </w:p>
         </w:tc>
@@ -25611,7 +26241,7 @@
                 <w:bCs/>
                 <w:lang w:val="es-ES"/>
               </w:rPr>
-              <w:t>2</w:t>
+              <w:t>3</w:t>
             </w:r>
           </w:p>
         </w:tc>
@@ -25905,23 +26535,7 @@
                 <w:rFonts w:ascii="Times New Roman" w:hAnsi="Times New Roman" w:cs="Times New Roman"/>
                 <w:lang w:val="es-ES"/>
               </w:rPr>
-              <w:t xml:space="preserve">Antonio </w:t>
-            </w:r>
-            <w:proofErr w:type="spellStart"/>
-            <w:r>
-              <w:rPr>
-                <w:rFonts w:ascii="Times New Roman" w:hAnsi="Times New Roman" w:cs="Times New Roman"/>
-                <w:lang w:val="es-ES"/>
-              </w:rPr>
-              <w:t>Cetzal</w:t>
-            </w:r>
-            <w:proofErr w:type="spellEnd"/>
-            <w:r>
-              <w:rPr>
-                <w:rFonts w:ascii="Times New Roman" w:hAnsi="Times New Roman" w:cs="Times New Roman"/>
-                <w:lang w:val="es-ES"/>
-              </w:rPr>
-              <w:t xml:space="preserve">. </w:t>
+              <w:t xml:space="preserve">Antonio Cetzal. </w:t>
             </w:r>
           </w:p>
         </w:tc>
@@ -26225,7 +26839,6 @@
               <w:right w:val="single" w:sz="4" w:space="0" w:color="auto"/>
             </w:tcBorders>
             <w:vAlign w:val="center"/>
-            <w:hideMark/>
           </w:tcPr>
           <w:p>
             <w:pPr>
@@ -26248,7 +26861,6 @@
               <w:bottom w:val="single" w:sz="4" w:space="0" w:color="auto"/>
               <w:right w:val="single" w:sz="4" w:space="0" w:color="auto"/>
             </w:tcBorders>
-            <w:hideMark/>
           </w:tcPr>
           <w:p>
             <w:pPr>
@@ -26263,6 +26875,92 @@
                 <w:lang w:val="es-ES"/>
               </w:rPr>
               <w:t>1</w:t>
+            </w:r>
+          </w:p>
+        </w:tc>
+        <w:tc>
+          <w:tcPr>
+            <w:tcW w:w="5153" w:type="dxa"/>
+            <w:gridSpan w:val="4"/>
+            <w:tcBorders>
+              <w:top w:val="single" w:sz="4" w:space="0" w:color="auto"/>
+              <w:left w:val="single" w:sz="4" w:space="0" w:color="auto"/>
+              <w:bottom w:val="single" w:sz="4" w:space="0" w:color="auto"/>
+              <w:right w:val="single" w:sz="4" w:space="0" w:color="auto"/>
+            </w:tcBorders>
+          </w:tcPr>
+          <w:p>
+            <w:pPr>
+              <w:spacing w:after="0" w:line="240" w:lineRule="auto"/>
+              <w:rPr>
+                <w:rFonts w:ascii="Times New Roman" w:hAnsi="Times New Roman" w:cs="Times New Roman"/>
+              </w:rPr>
+            </w:pPr>
+            <w:r>
+              <w:rPr>
+                <w:rFonts w:ascii="Times New Roman" w:hAnsi="Times New Roman" w:cs="Times New Roman"/>
+              </w:rPr>
+              <w:t xml:space="preserve">El administrador selecciona Modificar contraseña. </w:t>
+            </w:r>
+          </w:p>
+        </w:tc>
+      </w:tr>
+      <w:tr>
+        <w:tblPrEx>
+          <w:tblLook w:val="04A0" w:firstRow="1" w:lastRow="0" w:firstColumn="1" w:lastColumn="0" w:noHBand="0" w:noVBand="1"/>
+        </w:tblPrEx>
+        <w:trPr>
+          <w:cantSplit/>
+        </w:trPr>
+        <w:tc>
+          <w:tcPr>
+            <w:tcW w:w="0" w:type="auto"/>
+            <w:vMerge/>
+            <w:tcBorders>
+              <w:top w:val="single" w:sz="4" w:space="0" w:color="auto"/>
+              <w:left w:val="single" w:sz="4" w:space="0" w:color="auto"/>
+              <w:bottom w:val="single" w:sz="4" w:space="0" w:color="auto"/>
+              <w:right w:val="single" w:sz="4" w:space="0" w:color="auto"/>
+            </w:tcBorders>
+            <w:vAlign w:val="center"/>
+            <w:hideMark/>
+          </w:tcPr>
+          <w:p>
+            <w:pPr>
+              <w:rPr>
+                <w:rFonts w:ascii="Times New Roman" w:hAnsi="Times New Roman" w:cs="Times New Roman"/>
+                <w:b/>
+                <w:bCs/>
+                <w:lang w:val="es-ES"/>
+              </w:rPr>
+            </w:pPr>
+          </w:p>
+        </w:tc>
+        <w:tc>
+          <w:tcPr>
+            <w:tcW w:w="789" w:type="dxa"/>
+            <w:gridSpan w:val="2"/>
+            <w:tcBorders>
+              <w:top w:val="single" w:sz="4" w:space="0" w:color="auto"/>
+              <w:left w:val="single" w:sz="4" w:space="0" w:color="auto"/>
+              <w:bottom w:val="single" w:sz="4" w:space="0" w:color="auto"/>
+              <w:right w:val="single" w:sz="4" w:space="0" w:color="auto"/>
+            </w:tcBorders>
+            <w:hideMark/>
+          </w:tcPr>
+          <w:p>
+            <w:pPr>
+              <w:rPr>
+                <w:rFonts w:ascii="Times New Roman" w:hAnsi="Times New Roman" w:cs="Times New Roman"/>
+                <w:lang w:val="es-ES"/>
+              </w:rPr>
+            </w:pPr>
+            <w:r>
+              <w:rPr>
+                <w:rFonts w:ascii="Times New Roman" w:hAnsi="Times New Roman" w:cs="Times New Roman"/>
+                <w:lang w:val="es-ES"/>
+              </w:rPr>
+              <w:t>2</w:t>
             </w:r>
           </w:p>
         </w:tc>
@@ -26352,7 +27050,7 @@
           </w:tcPr>
           <w:p>
             <w:r>
-              <w:t>2</w:t>
+              <w:t>3</w:t>
             </w:r>
           </w:p>
         </w:tc>
@@ -26677,14 +27375,6 @@
         </w:tc>
       </w:tr>
     </w:tbl>
-    <w:p>
-      <w:pPr>
-        <w:rPr>
-          <w:rFonts w:ascii="Times New Roman" w:hAnsi="Times New Roman" w:cs="Times New Roman"/>
-          <w:lang w:val="es-ES"/>
-        </w:rPr>
-      </w:pPr>
-    </w:p>
     <w:p>
       <w:pPr>
         <w:rPr>
@@ -27185,21 +27875,12 @@
                 <w:lang w:val="es-ES"/>
               </w:rPr>
             </w:pPr>
-            <w:proofErr w:type="spellStart"/>
-            <w:r>
-              <w:rPr>
-                <w:rFonts w:ascii="Times New Roman" w:hAnsi="Times New Roman" w:cs="Times New Roman"/>
-                <w:lang w:val="es-ES"/>
-              </w:rPr>
-              <w:t>Jesus</w:t>
-            </w:r>
-            <w:proofErr w:type="spellEnd"/>
-            <w:r>
-              <w:rPr>
-                <w:rFonts w:ascii="Times New Roman" w:hAnsi="Times New Roman" w:cs="Times New Roman"/>
-                <w:lang w:val="es-ES"/>
-              </w:rPr>
-              <w:t xml:space="preserve"> Pacheco.</w:t>
+            <w:r>
+              <w:rPr>
+                <w:rFonts w:ascii="Times New Roman" w:hAnsi="Times New Roman" w:cs="Times New Roman"/>
+                <w:lang w:val="es-ES"/>
+              </w:rPr>
+              <w:t>Jesus Pacheco.</w:t>
             </w:r>
           </w:p>
           <w:p>
@@ -27215,23 +27896,7 @@
                 <w:rFonts w:ascii="Times New Roman" w:hAnsi="Times New Roman" w:cs="Times New Roman"/>
                 <w:lang w:val="es-ES"/>
               </w:rPr>
-              <w:t xml:space="preserve">Antonio </w:t>
-            </w:r>
-            <w:proofErr w:type="spellStart"/>
-            <w:r>
-              <w:rPr>
-                <w:rFonts w:ascii="Times New Roman" w:hAnsi="Times New Roman" w:cs="Times New Roman"/>
-                <w:lang w:val="es-ES"/>
-              </w:rPr>
-              <w:t>Cetzal</w:t>
-            </w:r>
-            <w:proofErr w:type="spellEnd"/>
-            <w:r>
-              <w:rPr>
-                <w:rFonts w:ascii="Times New Roman" w:hAnsi="Times New Roman" w:cs="Times New Roman"/>
-                <w:lang w:val="es-ES"/>
-              </w:rPr>
-              <w:t xml:space="preserve">. </w:t>
+              <w:t xml:space="preserve">Antonio Cetzal. </w:t>
             </w:r>
           </w:p>
         </w:tc>
@@ -28853,23 +29518,7 @@
                 <w:rFonts w:ascii="Times New Roman" w:hAnsi="Times New Roman" w:cs="Times New Roman"/>
                 <w:lang w:val="es-ES"/>
               </w:rPr>
-              <w:t xml:space="preserve">Antonio </w:t>
-            </w:r>
-            <w:proofErr w:type="spellStart"/>
-            <w:r>
-              <w:rPr>
-                <w:rFonts w:ascii="Times New Roman" w:hAnsi="Times New Roman" w:cs="Times New Roman"/>
-                <w:lang w:val="es-ES"/>
-              </w:rPr>
-              <w:t>Cetzal</w:t>
-            </w:r>
-            <w:proofErr w:type="spellEnd"/>
-            <w:r>
-              <w:rPr>
-                <w:rFonts w:ascii="Times New Roman" w:hAnsi="Times New Roman" w:cs="Times New Roman"/>
-                <w:lang w:val="es-ES"/>
-              </w:rPr>
-              <w:t xml:space="preserve">. </w:t>
+              <w:t xml:space="preserve">Antonio Cetzal. </w:t>
             </w:r>
           </w:p>
         </w:tc>
@@ -30279,23 +30928,7 @@
                 <w:rFonts w:ascii="Times New Roman" w:hAnsi="Times New Roman" w:cs="Times New Roman"/>
                 <w:lang w:val="es-ES"/>
               </w:rPr>
-              <w:t xml:space="preserve">Antonio </w:t>
-            </w:r>
-            <w:proofErr w:type="spellStart"/>
-            <w:r>
-              <w:rPr>
-                <w:rFonts w:ascii="Times New Roman" w:hAnsi="Times New Roman" w:cs="Times New Roman"/>
-                <w:lang w:val="es-ES"/>
-              </w:rPr>
-              <w:t>Cetzal</w:t>
-            </w:r>
-            <w:proofErr w:type="spellEnd"/>
-            <w:r>
-              <w:rPr>
-                <w:rFonts w:ascii="Times New Roman" w:hAnsi="Times New Roman" w:cs="Times New Roman"/>
-                <w:lang w:val="es-ES"/>
-              </w:rPr>
-              <w:t xml:space="preserve">. </w:t>
+              <w:t xml:space="preserve">Antonio Cetzal. </w:t>
             </w:r>
           </w:p>
         </w:tc>
@@ -30385,21 +31018,7 @@
               <w:rPr>
                 <w:rFonts w:ascii="Times New Roman" w:hAnsi="Times New Roman" w:cs="Times New Roman"/>
               </w:rPr>
-              <w:t xml:space="preserve">empleado debe realizar los </w:t>
-            </w:r>
-            <w:proofErr w:type="spellStart"/>
-            <w:r>
-              <w:rPr>
-                <w:rFonts w:ascii="Times New Roman" w:hAnsi="Times New Roman" w:cs="Times New Roman"/>
-              </w:rPr>
-              <w:t>quizzes</w:t>
-            </w:r>
-            <w:proofErr w:type="spellEnd"/>
-            <w:r>
-              <w:rPr>
-                <w:rFonts w:ascii="Times New Roman" w:hAnsi="Times New Roman" w:cs="Times New Roman"/>
-              </w:rPr>
-              <w:t xml:space="preserve"> que se muestren.</w:t>
+              <w:t>empleado debe realizar los quizzes que se muestren.</w:t>
             </w:r>
           </w:p>
         </w:tc>
@@ -31146,21 +31765,7 @@
               <w:rPr>
                 <w:rFonts w:ascii="Times New Roman" w:hAnsi="Times New Roman" w:cs="Times New Roman"/>
               </w:rPr>
-              <w:t xml:space="preserve">El empleado puede seguir realizando los </w:t>
-            </w:r>
-            <w:proofErr w:type="spellStart"/>
-            <w:r>
-              <w:rPr>
-                <w:rFonts w:ascii="Times New Roman" w:hAnsi="Times New Roman" w:cs="Times New Roman"/>
-              </w:rPr>
-              <w:t>quizzes</w:t>
-            </w:r>
-            <w:proofErr w:type="spellEnd"/>
-            <w:r>
-              <w:rPr>
-                <w:rFonts w:ascii="Times New Roman" w:hAnsi="Times New Roman" w:cs="Times New Roman"/>
-              </w:rPr>
-              <w:t xml:space="preserve"> que se encuentren disponibles, y se sigue la misma secuencia. </w:t>
+              <w:t xml:space="preserve">El empleado puede seguir realizando los quizzes que se encuentren disponibles, y se sigue la misma secuencia. </w:t>
             </w:r>
           </w:p>
         </w:tc>
@@ -32094,23 +32699,7 @@
                 <w:rFonts w:ascii="Times New Roman" w:hAnsi="Times New Roman" w:cs="Times New Roman"/>
                 <w:lang w:val="es-ES"/>
               </w:rPr>
-              <w:t xml:space="preserve">Antonio </w:t>
-            </w:r>
-            <w:proofErr w:type="spellStart"/>
-            <w:r>
-              <w:rPr>
-                <w:rFonts w:ascii="Times New Roman" w:hAnsi="Times New Roman" w:cs="Times New Roman"/>
-                <w:lang w:val="es-ES"/>
-              </w:rPr>
-              <w:t>Cetzal</w:t>
-            </w:r>
-            <w:proofErr w:type="spellEnd"/>
-            <w:r>
-              <w:rPr>
-                <w:rFonts w:ascii="Times New Roman" w:hAnsi="Times New Roman" w:cs="Times New Roman"/>
-                <w:lang w:val="es-ES"/>
-              </w:rPr>
-              <w:t xml:space="preserve">. </w:t>
+              <w:t xml:space="preserve">Antonio Cetzal. </w:t>
             </w:r>
           </w:p>
         </w:tc>
@@ -32472,36 +33061,14 @@
               <w:rPr>
                 <w:rFonts w:ascii="Times New Roman" w:hAnsi="Times New Roman" w:cs="Times New Roman"/>
               </w:rPr>
-              <w:t xml:space="preserve">empleado puede ver una tabla con los </w:t>
-            </w:r>
-            <w:proofErr w:type="spellStart"/>
-            <w:r>
-              <w:rPr>
-                <w:rFonts w:ascii="Times New Roman" w:hAnsi="Times New Roman" w:cs="Times New Roman"/>
-              </w:rPr>
-              <w:t>quizzes</w:t>
-            </w:r>
-            <w:proofErr w:type="spellEnd"/>
-            <w:r>
-              <w:rPr>
-                <w:rFonts w:ascii="Times New Roman" w:hAnsi="Times New Roman" w:cs="Times New Roman"/>
-              </w:rPr>
-              <w:t xml:space="preserve"> que ha realizado, esta tabla contiene </w:t>
-            </w:r>
-            <w:r>
-              <w:rPr>
-                <w:rFonts w:ascii="Times New Roman" w:hAnsi="Times New Roman" w:cs="Times New Roman"/>
-              </w:rPr>
-              <w:t xml:space="preserve">el nombre del quiz, día presentado, hora presentada, calificación, </w:t>
-            </w:r>
-            <w:proofErr w:type="gramStart"/>
-            <w:r>
-              <w:rPr>
-                <w:rFonts w:ascii="Times New Roman" w:hAnsi="Times New Roman" w:cs="Times New Roman"/>
-              </w:rPr>
-              <w:t>status</w:t>
-            </w:r>
-            <w:proofErr w:type="gramEnd"/>
+              <w:t xml:space="preserve">empleado puede ver una tabla con los quizzes que ha realizado, esta tabla contiene </w:t>
+            </w:r>
+            <w:r>
+              <w:rPr>
+                <w:rFonts w:ascii="Times New Roman" w:hAnsi="Times New Roman" w:cs="Times New Roman"/>
+              </w:rPr>
+              <w:t>el nombre del quiz, día presentado, hora presentada, calificación, status</w:t>
+            </w:r>
             <w:r>
               <w:rPr>
                 <w:rFonts w:ascii="Times New Roman" w:hAnsi="Times New Roman" w:cs="Times New Roman"/>
@@ -33574,23 +34141,7 @@
                 <w:rFonts w:ascii="Times New Roman" w:hAnsi="Times New Roman" w:cs="Times New Roman"/>
                 <w:lang w:val="es-ES"/>
               </w:rPr>
-              <w:t xml:space="preserve">Antonio </w:t>
-            </w:r>
-            <w:proofErr w:type="spellStart"/>
-            <w:r>
-              <w:rPr>
-                <w:rFonts w:ascii="Times New Roman" w:hAnsi="Times New Roman" w:cs="Times New Roman"/>
-                <w:lang w:val="es-ES"/>
-              </w:rPr>
-              <w:t>Cetzal</w:t>
-            </w:r>
-            <w:proofErr w:type="spellEnd"/>
-            <w:r>
-              <w:rPr>
-                <w:rFonts w:ascii="Times New Roman" w:hAnsi="Times New Roman" w:cs="Times New Roman"/>
-                <w:lang w:val="es-ES"/>
-              </w:rPr>
-              <w:t xml:space="preserve">. </w:t>
+              <w:t xml:space="preserve">Antonio Cetzal. </w:t>
             </w:r>
           </w:p>
         </w:tc>
@@ -34545,6 +35096,8 @@
           <w:lang w:val="es-ES"/>
         </w:rPr>
       </w:pPr>
+      <w:bookmarkStart w:id="0" w:name="_GoBack"/>
+      <w:bookmarkEnd w:id="0"/>
     </w:p>
     <w:sectPr>
       <w:footerReference w:type="default" r:id="rId7"/>

</xml_diff>